<commit_message>
updated Task 2 and 3 docx examples to remove word references as they are not compatiable with Mac or the online Word versions
</commit_message>
<xml_diff>
--- a/resources/task2_template.docx
+++ b/resources/task2_template.docx
@@ -1,6 +1,6 @@
 
 <file path=word/document.xml><?xml version="1.0" encoding="utf-8"?>
-<w:document xmlns:wpc="http://schemas.microsoft.com/office/word/2010/wordprocessingCanvas" xmlns:cx="http://schemas.microsoft.com/office/drawing/2014/chartex" xmlns:cx1="http://schemas.microsoft.com/office/drawing/2015/9/8/chartex" xmlns:cx2="http://schemas.microsoft.com/office/drawing/2015/10/21/chartex" xmlns:cx3="http://schemas.microsoft.com/office/drawing/2016/5/9/chartex" xmlns:cx4="http://schemas.microsoft.com/office/drawing/2016/5/10/chartex" xmlns:cx5="http://schemas.microsoft.com/office/drawing/2016/5/11/chartex" xmlns:cx6="http://schemas.microsoft.com/office/drawing/2016/5/12/chartex" xmlns:cx7="http://schemas.microsoft.com/office/drawing/2016/5/13/chartex" xmlns:cx8="http://schemas.microsoft.com/office/drawing/2016/5/14/chartex" xmlns:mc="http://schemas.openxmlformats.org/markup-compatibility/2006" xmlns:aink="http://schemas.microsoft.com/office/drawing/2016/ink" xmlns:am3d="http://schemas.microsoft.com/office/drawing/2017/model3d" xmlns:o="urn:schemas-microsoft-com:office:office" xmlns:r="http://schemas.openxmlformats.org/officeDocument/2006/relationships" xmlns:m="http://schemas.openxmlformats.org/officeDocument/2006/math" xmlns:v="urn:schemas-microsoft-com:vml" xmlns:wp14="http://schemas.microsoft.com/office/word/2010/wordprocessingDrawing" xmlns:wp="http://schemas.openxmlformats.org/drawingml/2006/wordprocessingDrawing" xmlns:w10="urn:schemas-microsoft-com:office:word" xmlns:w="http://schemas.openxmlformats.org/wordprocessingml/2006/main" xmlns:w14="http://schemas.microsoft.com/office/word/2010/wordml" xmlns:w15="http://schemas.microsoft.com/office/word/2012/wordml" xmlns:w16cex="http://schemas.microsoft.com/office/word/2018/wordml/cex" xmlns:w16cid="http://schemas.microsoft.com/office/word/2016/wordml/cid" xmlns:w16="http://schemas.microsoft.com/office/word/2018/wordml" xmlns:w16sdtdh="http://schemas.microsoft.com/office/word/2020/wordml/sdtdatahash" xmlns:w16se="http://schemas.microsoft.com/office/word/2015/wordml/symex" xmlns:wpg="http://schemas.microsoft.com/office/word/2010/wordprocessingGroup" xmlns:wpi="http://schemas.microsoft.com/office/word/2010/wordprocessingInk" xmlns:wne="http://schemas.microsoft.com/office/word/2006/wordml" xmlns:wps="http://schemas.microsoft.com/office/word/2010/wordprocessingShape" mc:Ignorable="w14 w15 w16se w16cid w16 w16cex w16sdtdh wp14">
+<w:document xmlns:wpc="http://schemas.microsoft.com/office/word/2010/wordprocessingCanvas" xmlns:cx="http://schemas.microsoft.com/office/drawing/2014/chartex" xmlns:cx1="http://schemas.microsoft.com/office/drawing/2015/9/8/chartex" xmlns:cx2="http://schemas.microsoft.com/office/drawing/2015/10/21/chartex" xmlns:cx3="http://schemas.microsoft.com/office/drawing/2016/5/9/chartex" xmlns:cx4="http://schemas.microsoft.com/office/drawing/2016/5/10/chartex" xmlns:cx5="http://schemas.microsoft.com/office/drawing/2016/5/11/chartex" xmlns:cx6="http://schemas.microsoft.com/office/drawing/2016/5/12/chartex" xmlns:cx7="http://schemas.microsoft.com/office/drawing/2016/5/13/chartex" xmlns:cx8="http://schemas.microsoft.com/office/drawing/2016/5/14/chartex" xmlns:mc="http://schemas.openxmlformats.org/markup-compatibility/2006" xmlns:aink="http://schemas.microsoft.com/office/drawing/2016/ink" xmlns:am3d="http://schemas.microsoft.com/office/drawing/2017/model3d" xmlns:o="urn:schemas-microsoft-com:office:office" xmlns:oel="http://schemas.microsoft.com/office/2019/extlst" xmlns:r="http://schemas.openxmlformats.org/officeDocument/2006/relationships" xmlns:m="http://schemas.openxmlformats.org/officeDocument/2006/math" xmlns:v="urn:schemas-microsoft-com:vml" xmlns:wp14="http://schemas.microsoft.com/office/word/2010/wordprocessingDrawing" xmlns:wp="http://schemas.openxmlformats.org/drawingml/2006/wordprocessingDrawing" xmlns:w10="urn:schemas-microsoft-com:office:word" xmlns:w="http://schemas.openxmlformats.org/wordprocessingml/2006/main" xmlns:w14="http://schemas.microsoft.com/office/word/2010/wordml" xmlns:w15="http://schemas.microsoft.com/office/word/2012/wordml" xmlns:w16cex="http://schemas.microsoft.com/office/word/2018/wordml/cex" xmlns:w16cid="http://schemas.microsoft.com/office/word/2016/wordml/cid" xmlns:w16="http://schemas.microsoft.com/office/word/2018/wordml" xmlns:w16du="http://schemas.microsoft.com/office/word/2023/wordml/word16du" xmlns:w16sdtdh="http://schemas.microsoft.com/office/word/2020/wordml/sdtdatahash" xmlns:w16se="http://schemas.microsoft.com/office/word/2015/wordml/symex" xmlns:wpg="http://schemas.microsoft.com/office/word/2010/wordprocessingGroup" xmlns:wpi="http://schemas.microsoft.com/office/word/2010/wordprocessingInk" xmlns:wne="http://schemas.microsoft.com/office/word/2006/wordml" xmlns:wps="http://schemas.microsoft.com/office/word/2010/wordprocessingShape" mc:Ignorable="w14 w15 w16se w16cid w16 w16cex w16sdtdh w16du wp14">
   <w:body>
     <w:p>
       <w:pPr>
@@ -231,7 +231,7 @@
         <w:sectPr>
           <w:headerReference w:type="default" r:id="rId8"/>
           <w:headerReference w:type="first" r:id="rId9"/>
-          <w:pgSz w:w="12240" w:h="15840" w:orient="portrait"/>
+          <w:pgSz w:w="12240" w:h="15840"/>
           <w:pgMar w:top="1440" w:right="1440" w:bottom="1440" w:left="1440" w:header="720" w:footer="720" w:gutter="0"/>
           <w:pgNumType w:start="1"/>
           <w:cols w:space="720"/>
@@ -252,7 +252,7 @@
           <w:szCs w:val="24"/>
         </w:rPr>
       </w:pPr>
-      <w:bookmarkStart w:name="_heading=h.gjdgxs" w:colFirst="0" w:colLast="0" w:id="0"/>
+      <w:bookmarkStart w:id="0" w:name="_heading=h.gjdgxs" w:colFirst="0" w:colLast="0"/>
       <w:bookmarkEnd w:id="0"/>
       <w:r>
         <w:rPr>
@@ -284,10 +284,10 @@
               <w:between w:val="nil"/>
             </w:pBdr>
             <w:tabs>
-              <w:tab w:val="left" w:leader="none" w:pos="435"/>
+              <w:tab w:val="clear" w:pos="9350"/>
+              <w:tab w:val="left" w:pos="435"/>
               <w:tab w:val="right" w:leader="dot" w:pos="9360"/>
             </w:tabs>
-            <w:spacing w:line="360" w:lineRule="auto"/>
             <w:rPr>
               <w:rStyle w:val="Hyperlink"/>
             </w:rPr>
@@ -296,7 +296,7 @@
             <w:fldChar w:fldCharType="begin"/>
           </w:r>
           <w:r>
-            <w:instrText xml:space="preserve">TOC \h \u \z</w:instrText>
+            <w:instrText>TOC \h \u \z</w:instrText>
           </w:r>
           <w:r>
             <w:fldChar w:fldCharType="separate"/>
@@ -324,7 +324,7 @@
               <w:fldChar w:fldCharType="begin"/>
             </w:r>
             <w:r>
-              <w:instrText xml:space="preserve">PAGEREF _Toc595099691 \h</w:instrText>
+              <w:instrText>PAGEREF _Toc595099691 \h</w:instrText>
             </w:r>
             <w:r>
               <w:fldChar w:fldCharType="separate"/>
@@ -353,8 +353,6 @@
             <w:tabs>
               <w:tab w:val="right" w:leader="dot" w:pos="9360"/>
             </w:tabs>
-            <w:spacing w:after="100"/>
-            <w:ind/>
             <w:rPr>
               <w:rStyle w:val="Hyperlink"/>
             </w:rPr>
@@ -373,7 +371,7 @@
               <w:fldChar w:fldCharType="begin"/>
             </w:r>
             <w:r>
-              <w:instrText xml:space="preserve">PAGEREF _Toc48639499 \h</w:instrText>
+              <w:instrText>PAGEREF _Toc48639499 \h</w:instrText>
             </w:r>
             <w:r>
               <w:fldChar w:fldCharType="separate"/>
@@ -402,8 +400,6 @@
             <w:tabs>
               <w:tab w:val="right" w:leader="dot" w:pos="9360"/>
             </w:tabs>
-            <w:spacing w:after="100"/>
-            <w:ind/>
             <w:rPr>
               <w:rStyle w:val="Hyperlink"/>
             </w:rPr>
@@ -422,7 +418,7 @@
               <w:fldChar w:fldCharType="begin"/>
             </w:r>
             <w:r>
-              <w:instrText xml:space="preserve">PAGEREF _Toc573786369 \h</w:instrText>
+              <w:instrText>PAGEREF _Toc573786369 \h</w:instrText>
             </w:r>
             <w:r>
               <w:fldChar w:fldCharType="separate"/>
@@ -451,8 +447,6 @@
             <w:tabs>
               <w:tab w:val="right" w:leader="dot" w:pos="9360"/>
             </w:tabs>
-            <w:spacing w:after="100"/>
-            <w:ind/>
             <w:rPr>
               <w:rStyle w:val="Hyperlink"/>
             </w:rPr>
@@ -471,7 +465,7 @@
               <w:fldChar w:fldCharType="begin"/>
             </w:r>
             <w:r>
-              <w:instrText xml:space="preserve">PAGEREF _Toc127561412 \h</w:instrText>
+              <w:instrText>PAGEREF _Toc127561412 \h</w:instrText>
             </w:r>
             <w:r>
               <w:fldChar w:fldCharType="separate"/>
@@ -498,10 +492,10 @@
               <w:between w:val="nil"/>
             </w:pBdr>
             <w:tabs>
-              <w:tab w:val="left" w:leader="none" w:pos="435"/>
+              <w:tab w:val="clear" w:pos="9350"/>
+              <w:tab w:val="left" w:pos="435"/>
               <w:tab w:val="right" w:leader="dot" w:pos="9360"/>
             </w:tabs>
-            <w:spacing w:line="360" w:lineRule="auto"/>
             <w:rPr>
               <w:rStyle w:val="Hyperlink"/>
             </w:rPr>
@@ -529,7 +523,7 @@
               <w:fldChar w:fldCharType="begin"/>
             </w:r>
             <w:r>
-              <w:instrText xml:space="preserve">PAGEREF _Toc629486225 \h</w:instrText>
+              <w:instrText>PAGEREF _Toc629486225 \h</w:instrText>
             </w:r>
             <w:r>
               <w:fldChar w:fldCharType="separate"/>
@@ -558,8 +552,6 @@
             <w:tabs>
               <w:tab w:val="right" w:leader="dot" w:pos="9360"/>
             </w:tabs>
-            <w:spacing w:after="100"/>
-            <w:ind/>
             <w:rPr>
               <w:rStyle w:val="Hyperlink"/>
             </w:rPr>
@@ -578,7 +570,7 @@
               <w:fldChar w:fldCharType="begin"/>
             </w:r>
             <w:r>
-              <w:instrText xml:space="preserve">PAGEREF _Toc1288697369 \h</w:instrText>
+              <w:instrText>PAGEREF _Toc1288697369 \h</w:instrText>
             </w:r>
             <w:r>
               <w:fldChar w:fldCharType="separate"/>
@@ -607,8 +599,6 @@
             <w:tabs>
               <w:tab w:val="right" w:leader="dot" w:pos="9360"/>
             </w:tabs>
-            <w:spacing w:after="100"/>
-            <w:ind/>
             <w:rPr>
               <w:rStyle w:val="Hyperlink"/>
             </w:rPr>
@@ -627,7 +617,7 @@
               <w:fldChar w:fldCharType="begin"/>
             </w:r>
             <w:r>
-              <w:instrText xml:space="preserve">PAGEREF _Toc391680842 \h</w:instrText>
+              <w:instrText>PAGEREF _Toc391680842 \h</w:instrText>
             </w:r>
             <w:r>
               <w:fldChar w:fldCharType="separate"/>
@@ -656,8 +646,6 @@
             <w:tabs>
               <w:tab w:val="right" w:leader="dot" w:pos="9360"/>
             </w:tabs>
-            <w:spacing w:after="100"/>
-            <w:ind/>
             <w:rPr>
               <w:rStyle w:val="Hyperlink"/>
             </w:rPr>
@@ -676,7 +664,7 @@
               <w:fldChar w:fldCharType="begin"/>
             </w:r>
             <w:r>
-              <w:instrText xml:space="preserve">PAGEREF _Toc717754238 \h</w:instrText>
+              <w:instrText>PAGEREF _Toc717754238 \h</w:instrText>
             </w:r>
             <w:r>
               <w:fldChar w:fldCharType="separate"/>
@@ -705,8 +693,6 @@
             <w:tabs>
               <w:tab w:val="right" w:leader="dot" w:pos="9360"/>
             </w:tabs>
-            <w:spacing w:after="100"/>
-            <w:ind/>
             <w:rPr>
               <w:rStyle w:val="Hyperlink"/>
             </w:rPr>
@@ -725,7 +711,7 @@
               <w:fldChar w:fldCharType="begin"/>
             </w:r>
             <w:r>
-              <w:instrText xml:space="preserve">PAGEREF _Toc905696180 \h</w:instrText>
+              <w:instrText>PAGEREF _Toc905696180 \h</w:instrText>
             </w:r>
             <w:r>
               <w:fldChar w:fldCharType="separate"/>
@@ -773,7 +759,7 @@
               <w:fldChar w:fldCharType="begin"/>
             </w:r>
             <w:r>
-              <w:instrText xml:space="preserve">PAGEREF _Toc1424572576 \h</w:instrText>
+              <w:instrText>PAGEREF _Toc1424572576 \h</w:instrText>
             </w:r>
             <w:r>
               <w:fldChar w:fldCharType="separate"/>
@@ -821,7 +807,7 @@
               <w:fldChar w:fldCharType="begin"/>
             </w:r>
             <w:r>
-              <w:instrText xml:space="preserve">PAGEREF _Toc1704506132 \h</w:instrText>
+              <w:instrText>PAGEREF _Toc1704506132 \h</w:instrText>
             </w:r>
             <w:r>
               <w:fldChar w:fldCharType="separate"/>
@@ -869,7 +855,7 @@
               <w:fldChar w:fldCharType="begin"/>
             </w:r>
             <w:r>
-              <w:instrText xml:space="preserve">PAGEREF _Toc311282332 \h</w:instrText>
+              <w:instrText>PAGEREF _Toc311282332 \h</w:instrText>
             </w:r>
             <w:r>
               <w:fldChar w:fldCharType="separate"/>
@@ -917,7 +903,7 @@
               <w:fldChar w:fldCharType="begin"/>
             </w:r>
             <w:r>
-              <w:instrText xml:space="preserve">PAGEREF _Toc1126582214 \h</w:instrText>
+              <w:instrText>PAGEREF _Toc1126582214 \h</w:instrText>
             </w:r>
             <w:r>
               <w:fldChar w:fldCharType="separate"/>
@@ -944,11 +930,11 @@
               <w:between w:val="nil"/>
             </w:pBdr>
             <w:tabs>
-              <w:tab w:val="left" w:leader="none" w:pos="435"/>
+              <w:tab w:val="clear" w:pos="9350"/>
+              <w:tab w:val="left" w:pos="435"/>
               <w:tab w:val="right" w:leader="dot" w:pos="9360"/>
             </w:tabs>
             <w:spacing w:after="100"/>
-            <w:ind/>
             <w:rPr>
               <w:rStyle w:val="Hyperlink"/>
             </w:rPr>
@@ -976,7 +962,7 @@
               <w:fldChar w:fldCharType="begin"/>
             </w:r>
             <w:r>
-              <w:instrText xml:space="preserve">PAGEREF _Toc709375828 \h</w:instrText>
+              <w:instrText>PAGEREF _Toc709375828 \h</w:instrText>
             </w:r>
             <w:r>
               <w:fldChar w:fldCharType="separate"/>
@@ -1003,10 +989,10 @@
               <w:between w:val="nil"/>
             </w:pBdr>
             <w:tabs>
+              <w:tab w:val="clear" w:pos="9350"/>
               <w:tab w:val="right" w:leader="dot" w:pos="9360"/>
             </w:tabs>
             <w:spacing w:after="100"/>
-            <w:ind/>
             <w:rPr>
               <w:rStyle w:val="Hyperlink"/>
             </w:rPr>
@@ -1025,7 +1011,7 @@
               <w:fldChar w:fldCharType="begin"/>
             </w:r>
             <w:r>
-              <w:instrText xml:space="preserve">PAGEREF _Toc793269850 \h</w:instrText>
+              <w:instrText>PAGEREF _Toc793269850 \h</w:instrText>
             </w:r>
             <w:r>
               <w:fldChar w:fldCharType="separate"/>
@@ -1052,9 +1038,9 @@
               <w:between w:val="nil"/>
             </w:pBdr>
             <w:tabs>
+              <w:tab w:val="clear" w:pos="9350"/>
               <w:tab w:val="right" w:leader="dot" w:pos="9360"/>
             </w:tabs>
-            <w:spacing w:line="360" w:lineRule="auto"/>
             <w:rPr>
               <w:rStyle w:val="Hyperlink"/>
             </w:rPr>
@@ -1073,7 +1059,7 @@
               <w:fldChar w:fldCharType="begin"/>
             </w:r>
             <w:r>
-              <w:instrText xml:space="preserve">PAGEREF _Toc188255661 \h</w:instrText>
+              <w:instrText>PAGEREF _Toc188255661 \h</w:instrText>
             </w:r>
             <w:r>
               <w:fldChar w:fldCharType="separate"/>
@@ -1100,9 +1086,9 @@
               <w:between w:val="nil"/>
             </w:pBdr>
             <w:tabs>
+              <w:tab w:val="clear" w:pos="9350"/>
               <w:tab w:val="right" w:leader="dot" w:pos="9360"/>
             </w:tabs>
-            <w:spacing w:line="360" w:lineRule="auto"/>
             <w:rPr>
               <w:rStyle w:val="Hyperlink"/>
             </w:rPr>
@@ -1121,7 +1107,7 @@
               <w:fldChar w:fldCharType="begin"/>
             </w:r>
             <w:r>
-              <w:instrText xml:space="preserve">PAGEREF _Toc2113861496 \h</w:instrText>
+              <w:instrText>PAGEREF _Toc2113861496 \h</w:instrText>
             </w:r>
             <w:r>
               <w:fldChar w:fldCharType="separate"/>
@@ -1169,7 +1155,7 @@
               <w:fldChar w:fldCharType="begin"/>
             </w:r>
             <w:r>
-              <w:instrText xml:space="preserve">PAGEREF _Toc1152731237 \h</w:instrText>
+              <w:instrText>PAGEREF _Toc1152731237 \h</w:instrText>
             </w:r>
             <w:r>
               <w:fldChar w:fldCharType="separate"/>
@@ -1217,7 +1203,7 @@
               <w:fldChar w:fldCharType="begin"/>
             </w:r>
             <w:r>
-              <w:instrText xml:space="preserve">PAGEREF _Toc13269787 \h</w:instrText>
+              <w:instrText>PAGEREF _Toc13269787 \h</w:instrText>
             </w:r>
             <w:r>
               <w:fldChar w:fldCharType="separate"/>
@@ -1244,10 +1230,10 @@
               <w:between w:val="nil"/>
             </w:pBdr>
             <w:tabs>
-              <w:tab w:val="left" w:leader="none" w:pos="435"/>
+              <w:tab w:val="clear" w:pos="9350"/>
+              <w:tab w:val="left" w:pos="435"/>
               <w:tab w:val="right" w:leader="dot" w:pos="9360"/>
             </w:tabs>
-            <w:spacing w:line="360" w:lineRule="auto"/>
             <w:rPr>
               <w:rStyle w:val="Hyperlink"/>
             </w:rPr>
@@ -1275,7 +1261,7 @@
               <w:fldChar w:fldCharType="begin"/>
             </w:r>
             <w:r>
-              <w:instrText xml:space="preserve">PAGEREF _Toc1943759710 \h</w:instrText>
+              <w:instrText>PAGEREF _Toc1943759710 \h</w:instrText>
             </w:r>
             <w:r>
               <w:fldChar w:fldCharType="separate"/>
@@ -1302,10 +1288,10 @@
               <w:between w:val="nil"/>
             </w:pBdr>
             <w:tabs>
-              <w:tab w:val="left" w:leader="none" w:pos="435"/>
+              <w:tab w:val="clear" w:pos="9350"/>
+              <w:tab w:val="left" w:pos="435"/>
               <w:tab w:val="right" w:leader="dot" w:pos="9360"/>
             </w:tabs>
-            <w:spacing w:line="360" w:lineRule="auto"/>
             <w:rPr>
               <w:rStyle w:val="Hyperlink"/>
             </w:rPr>
@@ -1333,7 +1319,7 @@
               <w:fldChar w:fldCharType="begin"/>
             </w:r>
             <w:r>
-              <w:instrText xml:space="preserve">PAGEREF _Toc1824027034 \h</w:instrText>
+              <w:instrText>PAGEREF _Toc1824027034 \h</w:instrText>
             </w:r>
             <w:r>
               <w:fldChar w:fldCharType="separate"/>
@@ -1360,10 +1346,10 @@
               <w:between w:val="nil"/>
             </w:pBdr>
             <w:tabs>
-              <w:tab w:val="left" w:leader="none" w:pos="435"/>
+              <w:tab w:val="clear" w:pos="9350"/>
+              <w:tab w:val="left" w:pos="435"/>
               <w:tab w:val="right" w:leader="dot" w:pos="9360"/>
             </w:tabs>
-            <w:spacing w:line="360" w:lineRule="auto"/>
             <w:rPr>
               <w:rStyle w:val="Hyperlink"/>
             </w:rPr>
@@ -1391,7 +1377,7 @@
               <w:fldChar w:fldCharType="begin"/>
             </w:r>
             <w:r>
-              <w:instrText xml:space="preserve">PAGEREF _Toc502241373 \h</w:instrText>
+              <w:instrText>PAGEREF _Toc502241373 \h</w:instrText>
             </w:r>
             <w:r>
               <w:fldChar w:fldCharType="separate"/>
@@ -1411,6 +1397,7 @@
           <w:pPr>
             <w:pStyle w:val="TOC1"/>
             <w:tabs>
+              <w:tab w:val="clear" w:pos="9350"/>
               <w:tab w:val="right" w:leader="dot" w:pos="9360"/>
             </w:tabs>
             <w:rPr>
@@ -1431,7 +1418,7 @@
               <w:fldChar w:fldCharType="begin"/>
             </w:r>
             <w:r>
-              <w:instrText xml:space="preserve">PAGEREF _Toc840648707 \h</w:instrText>
+              <w:instrText>PAGEREF _Toc840648707 \h</w:instrText>
             </w:r>
             <w:r>
               <w:fldChar w:fldCharType="separate"/>
@@ -1451,6 +1438,7 @@
           <w:pPr>
             <w:pStyle w:val="TOC1"/>
             <w:tabs>
+              <w:tab w:val="clear" w:pos="9350"/>
               <w:tab w:val="right" w:leader="dot" w:pos="9360"/>
             </w:tabs>
             <w:rPr>
@@ -1471,7 +1459,7 @@
               <w:fldChar w:fldCharType="begin"/>
             </w:r>
             <w:r>
-              <w:instrText xml:space="preserve">PAGEREF _Toc1416613717 \h</w:instrText>
+              <w:instrText>PAGEREF _Toc1416613717 \h</w:instrText>
             </w:r>
             <w:r>
               <w:fldChar w:fldCharType="separate"/>
@@ -1491,6 +1479,7 @@
           <w:pPr>
             <w:pStyle w:val="TOC1"/>
             <w:tabs>
+              <w:tab w:val="clear" w:pos="9350"/>
               <w:tab w:val="right" w:leader="dot" w:pos="9360"/>
             </w:tabs>
             <w:rPr>
@@ -1511,7 +1500,7 @@
               <w:fldChar w:fldCharType="begin"/>
             </w:r>
             <w:r>
-              <w:instrText xml:space="preserve">PAGEREF _Toc1396471703 \h</w:instrText>
+              <w:instrText>PAGEREF _Toc1396471703 \h</w:instrText>
             </w:r>
             <w:r>
               <w:fldChar w:fldCharType="separate"/>
@@ -1531,6 +1520,7 @@
           <w:pPr>
             <w:pStyle w:val="TOC1"/>
             <w:tabs>
+              <w:tab w:val="clear" w:pos="9350"/>
               <w:tab w:val="right" w:leader="dot" w:pos="9360"/>
             </w:tabs>
             <w:rPr>
@@ -1551,7 +1541,7 @@
               <w:fldChar w:fldCharType="begin"/>
             </w:r>
             <w:r>
-              <w:instrText xml:space="preserve">PAGEREF _Toc1973574975 \h</w:instrText>
+              <w:instrText>PAGEREF _Toc1973574975 \h</w:instrText>
             </w:r>
             <w:r>
               <w:fldChar w:fldCharType="separate"/>
@@ -1571,6 +1561,7 @@
           <w:pPr>
             <w:pStyle w:val="TOC1"/>
             <w:tabs>
+              <w:tab w:val="clear" w:pos="9350"/>
               <w:tab w:val="right" w:leader="dot" w:pos="9360"/>
             </w:tabs>
             <w:rPr>
@@ -1591,7 +1582,7 @@
               <w:fldChar w:fldCharType="begin"/>
             </w:r>
             <w:r>
-              <w:instrText xml:space="preserve">PAGEREF _Toc1938294595 \h</w:instrText>
+              <w:instrText>PAGEREF _Toc1938294595 \h</w:instrText>
             </w:r>
             <w:r>
               <w:fldChar w:fldCharType="separate"/>
@@ -1611,6 +1602,7 @@
           <w:pPr>
             <w:pStyle w:val="TOC1"/>
             <w:tabs>
+              <w:tab w:val="clear" w:pos="9350"/>
               <w:tab w:val="right" w:leader="dot" w:pos="9360"/>
             </w:tabs>
             <w:rPr>
@@ -1631,7 +1623,7 @@
               <w:fldChar w:fldCharType="begin"/>
             </w:r>
             <w:r>
-              <w:instrText xml:space="preserve">PAGEREF _Toc1811714383 \h</w:instrText>
+              <w:instrText>PAGEREF _Toc1811714383 \h</w:instrText>
             </w:r>
             <w:r>
               <w:fldChar w:fldCharType="separate"/>
@@ -1651,6 +1643,7 @@
           <w:pPr>
             <w:pStyle w:val="TOC1"/>
             <w:tabs>
+              <w:tab w:val="clear" w:pos="9350"/>
               <w:tab w:val="right" w:leader="dot" w:pos="9360"/>
             </w:tabs>
             <w:rPr>
@@ -1671,7 +1664,7 @@
               <w:fldChar w:fldCharType="begin"/>
             </w:r>
             <w:r>
-              <w:instrText xml:space="preserve">PAGEREF _Toc6994747 \h</w:instrText>
+              <w:instrText>PAGEREF _Toc6994747 \h</w:instrText>
             </w:r>
             <w:r>
               <w:fldChar w:fldCharType="separate"/>
@@ -1691,6 +1684,7 @@
           <w:pPr>
             <w:pStyle w:val="TOC1"/>
             <w:tabs>
+              <w:tab w:val="clear" w:pos="9350"/>
               <w:tab w:val="right" w:leader="dot" w:pos="9360"/>
             </w:tabs>
             <w:rPr>
@@ -1711,7 +1705,7 @@
               <w:fldChar w:fldCharType="begin"/>
             </w:r>
             <w:r>
-              <w:instrText xml:space="preserve">PAGEREF _Toc2007597932 \h</w:instrText>
+              <w:instrText>PAGEREF _Toc2007597932 \h</w:instrText>
             </w:r>
             <w:r>
               <w:fldChar w:fldCharType="separate"/>
@@ -1749,6 +1743,7 @@
         </w:rPr>
       </w:pPr>
       <w:r>
+        <w:lastRenderedPageBreak/>
         <w:br w:type="page"/>
       </w:r>
     </w:p>
@@ -1760,16 +1755,15 @@
           <w:numId w:val="7"/>
         </w:numPr>
         <w:jc w:val="center"/>
-        <w:rPr/>
-      </w:pPr>
-      <w:bookmarkStart w:name="_heading=h.30j0zll" w:id="1"/>
+      </w:pPr>
+      <w:bookmarkStart w:id="1" w:name="_heading=h.30j0zll"/>
+      <w:bookmarkStart w:id="2" w:name="_Toc595099691"/>
       <w:bookmarkEnd w:id="1"/>
-      <w:bookmarkStart w:name="_Toc595099691" w:id="612876968"/>
-      <w:r>
-        <w:rPr/>
+      <w:r>
+        <w:lastRenderedPageBreak/>
         <w:t xml:space="preserve">Proposal Overview </w:t>
       </w:r>
-      <w:bookmarkEnd w:id="612876968"/>
+      <w:bookmarkEnd w:id="2"/>
     </w:p>
     <w:p>
       <w:pPr>
@@ -1866,14 +1860,7 @@
           <w:sz w:val="24"/>
           <w:szCs w:val="24"/>
         </w:rPr>
-        <w:t>) introduces the problem and overviews the solution. It contains the "road map" for the organization of the remainder of the paper. First, describe the problem the project addresses and then provi</w:t>
-      </w:r>
-      <w:r>
-        <w:rPr>
-          <w:sz w:val="24"/>
-          <w:szCs w:val="24"/>
-        </w:rPr>
-        <w:t>de an overview of the project and the paper's organization. Finally, summarize the capstone's highlights. Include the following in your summary:</w:t>
+        <w:t>) introduces the problem and overviews the solution. It contains the "road map" for the organization of the remainder of the paper. First, describe the problem the project addresses and then provide an overview of the project and the paper's organization. Finally, summarize the capstone's highlights. Include the following in your summary:</w:t>
       </w:r>
     </w:p>
     <w:p>
@@ -1886,18 +1873,18 @@
           <w:szCs w:val="24"/>
         </w:rPr>
       </w:pPr>
-      <w:bookmarkStart w:name="_heading=h.1fob9te" w:id="2"/>
-      <w:bookmarkEnd w:id="2"/>
-      <w:bookmarkStart w:name="_Toc48639499" w:id="547515662"/>
-      <w:r>
-        <w:rPr>
-          <w:color w:val="000000" w:themeColor="text1" w:themeTint="FF" w:themeShade="FF"/>
+      <w:bookmarkStart w:id="3" w:name="_heading=h.1fob9te"/>
+      <w:bookmarkStart w:id="4" w:name="_Toc48639499"/>
+      <w:bookmarkEnd w:id="3"/>
+      <w:r>
+        <w:rPr>
+          <w:color w:val="000000" w:themeColor="text1"/>
           <w:sz w:val="24"/>
           <w:szCs w:val="24"/>
         </w:rPr>
         <w:t>A.1 Problem Summary</w:t>
       </w:r>
-      <w:bookmarkEnd w:id="547515662"/>
+      <w:bookmarkEnd w:id="4"/>
     </w:p>
     <w:p/>
     <w:p>
@@ -1914,14 +1901,7 @@
           <w:sz w:val="24"/>
           <w:szCs w:val="24"/>
         </w:rPr>
-        <w:t>Summaries of the problem should include the context in which this problem exists. Summariz</w:t>
-      </w:r>
-      <w:r>
-        <w:rPr>
-          <w:sz w:val="24"/>
-          <w:szCs w:val="24"/>
-        </w:rPr>
-        <w:t>e what will and will not be included in the project. Provide sufficient background information so that the reader can appreciate the need for a solution and the approach taken in the project.</w:t>
+        <w:t>Summaries of the problem should include the context in which this problem exists. Summarize what will and will not be included in the project. Provide sufficient background information so that the reader can appreciate the need for a solution and the approach taken in the project.</w:t>
       </w:r>
     </w:p>
     <w:p>
@@ -1934,18 +1914,18 @@
           <w:szCs w:val="24"/>
         </w:rPr>
       </w:pPr>
-      <w:bookmarkStart w:name="_heading=h.3znysh7" w:id="3"/>
-      <w:bookmarkEnd w:id="3"/>
-      <w:bookmarkStart w:name="_Toc573786369" w:id="1145640590"/>
-      <w:r>
-        <w:rPr>
-          <w:color w:val="000000" w:themeColor="text1" w:themeTint="FF" w:themeShade="FF"/>
+      <w:bookmarkStart w:id="5" w:name="_heading=h.3znysh7"/>
+      <w:bookmarkStart w:id="6" w:name="_Toc573786369"/>
+      <w:bookmarkEnd w:id="5"/>
+      <w:r>
+        <w:rPr>
+          <w:color w:val="000000" w:themeColor="text1"/>
           <w:sz w:val="24"/>
           <w:szCs w:val="24"/>
         </w:rPr>
         <w:t>A.2 IT Solution</w:t>
       </w:r>
-      <w:bookmarkEnd w:id="1145640590"/>
+      <w:bookmarkEnd w:id="6"/>
     </w:p>
     <w:p>
       <w:pPr>
@@ -1974,18 +1954,18 @@
           <w:szCs w:val="24"/>
         </w:rPr>
       </w:pPr>
-      <w:bookmarkStart w:name="_heading=h.2et92p0" w:id="4"/>
-      <w:bookmarkEnd w:id="4"/>
-      <w:bookmarkStart w:name="_Toc127561412" w:id="1787399250"/>
-      <w:r>
-        <w:rPr>
-          <w:color w:val="000000" w:themeColor="text1" w:themeTint="FF" w:themeShade="FF"/>
+      <w:bookmarkStart w:id="7" w:name="_heading=h.2et92p0"/>
+      <w:bookmarkStart w:id="8" w:name="_Toc127561412"/>
+      <w:bookmarkEnd w:id="7"/>
+      <w:r>
+        <w:rPr>
+          <w:color w:val="000000" w:themeColor="text1"/>
           <w:sz w:val="24"/>
           <w:szCs w:val="24"/>
         </w:rPr>
         <w:t xml:space="preserve">A.3 Implementation Plan </w:t>
       </w:r>
-      <w:bookmarkEnd w:id="1787399250"/>
+      <w:bookmarkEnd w:id="8"/>
     </w:p>
     <w:p>
       <w:pPr>
@@ -2001,14 +1981,7 @@
           <w:sz w:val="24"/>
           <w:szCs w:val="24"/>
         </w:rPr>
-        <w:t>This section should contain the details of an implementation plan. First, provide details on the different p</w:t>
-      </w:r>
-      <w:r>
-        <w:rPr>
-          <w:sz w:val="24"/>
-          <w:szCs w:val="24"/>
-        </w:rPr>
-        <w:t>hases (if applicable). Then, explain how the project will be carried out and why it will be carried out in that manner. Finally, discuss the plan for implementing the project.</w:t>
+        <w:t>This section should contain the details of an implementation plan. First, provide details on the different phases (if applicable). Then, explain how the project will be carried out and why it will be carried out in that manner. Finally, discuss the plan for implementing the project.</w:t>
       </w:r>
     </w:p>
     <w:p>
@@ -2028,16 +2001,14 @@
           <w:numId w:val="7"/>
         </w:numPr>
         <w:jc w:val="center"/>
-        <w:rPr/>
-      </w:pPr>
-      <w:bookmarkStart w:name="_heading=h.tyjcwt" w:id="5"/>
-      <w:bookmarkEnd w:id="5"/>
-      <w:bookmarkStart w:name="_Toc629486225" w:id="1698357076"/>
-      <w:r>
-        <w:rPr/>
+      </w:pPr>
+      <w:bookmarkStart w:id="9" w:name="_heading=h.tyjcwt"/>
+      <w:bookmarkStart w:id="10" w:name="_Toc629486225"/>
+      <w:bookmarkEnd w:id="9"/>
+      <w:r>
         <w:t>Review of Other Works and B .1 Relation of Artifacts to Project Development</w:t>
       </w:r>
-      <w:bookmarkEnd w:id="1698357076"/>
+      <w:bookmarkEnd w:id="10"/>
     </w:p>
     <w:p>
       <w:pPr>
@@ -2065,15 +2036,7 @@
           <w:sz w:val="24"/>
           <w:szCs w:val="24"/>
         </w:rPr>
-        <w:t>Vie</w:t>
-      </w:r>
-      <w:r>
-        <w:rPr>
-          <w:color w:val="000000"/>
-          <w:sz w:val="24"/>
-          <w:szCs w:val="24"/>
-        </w:rPr>
-        <w:t xml:space="preserve">w </w:t>
+        <w:t xml:space="preserve">View </w:t>
       </w:r>
       <w:r>
         <w:rPr>
@@ -2127,14 +2090,7 @@
           <w:sz w:val="24"/>
           <w:szCs w:val="24"/>
         </w:rPr>
-        <w:t>This section (suggested length of 3–4 pages) reviews other works done by a third party relevant and rel</w:t>
-      </w:r>
-      <w:r>
-        <w:rPr>
-          <w:sz w:val="24"/>
-          <w:szCs w:val="24"/>
-        </w:rPr>
-        <w:t xml:space="preserve">ated to the project. Review at least </w:t>
+        <w:t xml:space="preserve">This section (suggested length of 3–4 pages) reviews other works done by a third party relevant and related to the project. Review at least </w:t>
       </w:r>
       <w:r>
         <w:rPr>
@@ -2157,14 +2113,7 @@
           <w:szCs w:val="24"/>
         </w:rPr>
         <w:lastRenderedPageBreak/>
-        <w:t>Summarize (in satisfaction of B) interviews, white papers, research studies, or different types of work by industry professionals, and relate (in satisfaction of B1) each work to</w:t>
-      </w:r>
-      <w:r>
-        <w:rPr>
-          <w:sz w:val="24"/>
-          <w:szCs w:val="24"/>
-        </w:rPr>
-        <w:t xml:space="preserve"> the proposed development of the project. </w:t>
+        <w:t xml:space="preserve">Summarize (in satisfaction of B) interviews, white papers, research studies, or different types of work by industry professionals, and relate (in satisfaction of B1) each work to the proposed development of the project. </w:t>
       </w:r>
     </w:p>
     <w:p>
@@ -2222,15 +2171,7 @@
           <w:sz w:val="24"/>
           <w:szCs w:val="24"/>
         </w:rPr>
-        <w:t>The works only need to relate to an aspect of your project, e.g., a technology used, a</w:t>
-      </w:r>
-      <w:r>
-        <w:rPr>
-          <w:color w:val="000000"/>
-          <w:sz w:val="24"/>
-          <w:szCs w:val="24"/>
-        </w:rPr>
-        <w:t xml:space="preserve"> methodology used, risks, benefits, costs, etc. </w:t>
+        <w:t xml:space="preserve">The works only need to relate to an aspect of your project, e.g., a technology used, a methodology used, risks, benefits, costs, etc. </w:t>
       </w:r>
     </w:p>
     <w:p>
@@ -2242,9 +2183,9 @@
           <w:szCs w:val="24"/>
         </w:rPr>
       </w:pPr>
-      <w:bookmarkStart w:name="_heading=h.3dy6vkm" w:id="6"/>
-      <w:bookmarkEnd w:id="6"/>
-      <w:bookmarkStart w:name="_Toc1288697369" w:id="2134472621"/>
+      <w:bookmarkStart w:id="11" w:name="_heading=h.3dy6vkm"/>
+      <w:bookmarkStart w:id="12" w:name="_Toc1288697369"/>
+      <w:bookmarkEnd w:id="11"/>
       <w:r>
         <w:rPr>
           <w:sz w:val="24"/>
@@ -2252,7 +2193,7 @@
         </w:rPr>
         <w:t>Review of work 1 (B)</w:t>
       </w:r>
-      <w:bookmarkEnd w:id="2134472621"/>
+      <w:bookmarkEnd w:id="12"/>
     </w:p>
     <w:p>
       <w:pPr>
@@ -2279,9 +2220,9 @@
           <w:szCs w:val="24"/>
         </w:rPr>
       </w:pPr>
-      <w:bookmarkStart w:name="_heading=h.f8rbrkqn12pd" w:id="7"/>
-      <w:bookmarkEnd w:id="7"/>
-      <w:bookmarkStart w:name="_Toc391680842" w:id="56580055"/>
+      <w:bookmarkStart w:id="13" w:name="_heading=h.f8rbrkqn12pd"/>
+      <w:bookmarkStart w:id="14" w:name="_Toc391680842"/>
+      <w:bookmarkEnd w:id="13"/>
       <w:r>
         <w:rPr>
           <w:sz w:val="24"/>
@@ -2289,7 +2230,7 @@
         </w:rPr>
         <w:t>Relation of Work 1 to Project Development (B1)</w:t>
       </w:r>
-      <w:bookmarkEnd w:id="56580055"/>
+      <w:bookmarkEnd w:id="14"/>
     </w:p>
     <w:p>
       <w:pPr>
@@ -2316,24 +2257,17 @@
           <w:szCs w:val="24"/>
         </w:rPr>
       </w:pPr>
-      <w:bookmarkStart w:name="_heading=h.k34uc1id5v9g" w:id="8"/>
-      <w:bookmarkEnd w:id="8"/>
-      <w:bookmarkStart w:name="_Toc717754238" w:id="1189507551"/>
-      <w:r>
-        <w:rPr>
-          <w:sz w:val="24"/>
-          <w:szCs w:val="24"/>
-        </w:rPr>
-        <w:t>R</w:t>
-      </w:r>
-      <w:r>
-        <w:rPr>
-          <w:sz w:val="24"/>
-          <w:szCs w:val="24"/>
-        </w:rPr>
-        <w:t xml:space="preserve">eview of work 2 (B) </w:t>
-      </w:r>
-      <w:bookmarkEnd w:id="1189507551"/>
+      <w:bookmarkStart w:id="15" w:name="_heading=h.k34uc1id5v9g"/>
+      <w:bookmarkStart w:id="16" w:name="_Toc717754238"/>
+      <w:bookmarkEnd w:id="15"/>
+      <w:r>
+        <w:rPr>
+          <w:sz w:val="24"/>
+          <w:szCs w:val="24"/>
+        </w:rPr>
+        <w:t xml:space="preserve">Review of work 2 (B) </w:t>
+      </w:r>
+      <w:bookmarkEnd w:id="16"/>
     </w:p>
     <w:p>
       <w:pPr>
@@ -2356,9 +2290,9 @@
           <w:szCs w:val="24"/>
         </w:rPr>
       </w:pPr>
-      <w:bookmarkStart w:name="_heading=h.60ir6qxegvp6" w:id="9"/>
-      <w:bookmarkEnd w:id="9"/>
-      <w:bookmarkStart w:name="_Toc905696180" w:id="826031236"/>
+      <w:bookmarkStart w:id="17" w:name="_heading=h.60ir6qxegvp6"/>
+      <w:bookmarkStart w:id="18" w:name="_Toc905696180"/>
+      <w:bookmarkEnd w:id="17"/>
       <w:r>
         <w:rPr>
           <w:sz w:val="24"/>
@@ -2366,7 +2300,7 @@
         </w:rPr>
         <w:t>Relation of Work 2 to Project Development (B1)</w:t>
       </w:r>
-      <w:bookmarkEnd w:id="826031236"/>
+      <w:bookmarkEnd w:id="18"/>
     </w:p>
     <w:p>
       <w:pPr>
@@ -2377,14 +2311,7 @@
           <w:sz w:val="24"/>
           <w:szCs w:val="24"/>
         </w:rPr>
-        <w:t>Describe how the work relates to the proposed developme</w:t>
-      </w:r>
-      <w:r>
-        <w:rPr>
-          <w:sz w:val="24"/>
-          <w:szCs w:val="24"/>
-        </w:rPr>
-        <w:t xml:space="preserve">nt of the project. </w:t>
+        <w:t xml:space="preserve">Describe how the work relates to the proposed development of the project. </w:t>
       </w:r>
     </w:p>
     <w:p>
@@ -2396,9 +2323,9 @@
           <w:szCs w:val="24"/>
         </w:rPr>
       </w:pPr>
-      <w:bookmarkStart w:name="_heading=h.rhkfn9p9ujz" w:id="10"/>
-      <w:bookmarkEnd w:id="10"/>
-      <w:bookmarkStart w:name="_Toc1424572576" w:id="992926398"/>
+      <w:bookmarkStart w:id="19" w:name="_heading=h.rhkfn9p9ujz"/>
+      <w:bookmarkStart w:id="20" w:name="_Toc1424572576"/>
+      <w:bookmarkEnd w:id="19"/>
       <w:r>
         <w:rPr>
           <w:sz w:val="24"/>
@@ -2406,7 +2333,7 @@
         </w:rPr>
         <w:t>Review of work 3 (B)</w:t>
       </w:r>
-      <w:bookmarkEnd w:id="992926398"/>
+      <w:bookmarkEnd w:id="20"/>
     </w:p>
     <w:p>
       <w:pPr>
@@ -2429,17 +2356,18 @@
           <w:szCs w:val="24"/>
         </w:rPr>
       </w:pPr>
-      <w:bookmarkStart w:name="_heading=h.jqg5ozkm81s" w:id="11"/>
-      <w:bookmarkEnd w:id="11"/>
-      <w:bookmarkStart w:name="_Toc1704506132" w:id="986480841"/>
-      <w:r>
-        <w:rPr>
-          <w:sz w:val="24"/>
-          <w:szCs w:val="24"/>
-        </w:rPr>
+      <w:bookmarkStart w:id="21" w:name="_heading=h.jqg5ozkm81s"/>
+      <w:bookmarkStart w:id="22" w:name="_Toc1704506132"/>
+      <w:bookmarkEnd w:id="21"/>
+      <w:r>
+        <w:rPr>
+          <w:sz w:val="24"/>
+          <w:szCs w:val="24"/>
+        </w:rPr>
+        <w:lastRenderedPageBreak/>
         <w:t>Relation of Work 3 to Project Development (B1)</w:t>
       </w:r>
-      <w:bookmarkEnd w:id="986480841"/>
+      <w:bookmarkEnd w:id="22"/>
     </w:p>
     <w:p>
       <w:pPr>
@@ -2462,9 +2390,9 @@
           <w:szCs w:val="24"/>
         </w:rPr>
       </w:pPr>
-      <w:bookmarkStart w:name="_heading=h.6nmwbr13u750" w:id="12"/>
-      <w:bookmarkEnd w:id="12"/>
-      <w:bookmarkStart w:name="_Toc311282332" w:id="860629558"/>
+      <w:bookmarkStart w:id="23" w:name="_heading=h.6nmwbr13u750"/>
+      <w:bookmarkStart w:id="24" w:name="_Toc311282332"/>
+      <w:bookmarkEnd w:id="23"/>
       <w:r>
         <w:rPr>
           <w:sz w:val="24"/>
@@ -2472,7 +2400,7 @@
         </w:rPr>
         <w:t>Review of work 4 (B)</w:t>
       </w:r>
-      <w:bookmarkEnd w:id="860629558"/>
+      <w:bookmarkEnd w:id="24"/>
     </w:p>
     <w:p>
       <w:pPr>
@@ -2483,14 +2411,7 @@
           <w:sz w:val="24"/>
           <w:szCs w:val="24"/>
         </w:rPr>
-        <w:t>Start with an overview of the article, including the work's title and an in-text citation, and summarize the majo</w:t>
-      </w:r>
-      <w:r>
-        <w:rPr>
-          <w:sz w:val="24"/>
-          <w:szCs w:val="24"/>
-        </w:rPr>
-        <w:t>r points discussed.</w:t>
+        <w:t>Start with an overview of the article, including the work's title and an in-text citation, and summarize the major points discussed.</w:t>
       </w:r>
     </w:p>
     <w:p>
@@ -2502,9 +2423,9 @@
           <w:szCs w:val="24"/>
         </w:rPr>
       </w:pPr>
-      <w:bookmarkStart w:name="_heading=h.bdmwyvzi157" w:id="13"/>
-      <w:bookmarkEnd w:id="13"/>
-      <w:bookmarkStart w:name="_Toc1126582214" w:id="1132243814"/>
+      <w:bookmarkStart w:id="25" w:name="_heading=h.bdmwyvzi157"/>
+      <w:bookmarkStart w:id="26" w:name="_Toc1126582214"/>
+      <w:bookmarkEnd w:id="25"/>
       <w:r>
         <w:rPr>
           <w:sz w:val="24"/>
@@ -2512,7 +2433,7 @@
         </w:rPr>
         <w:t>Relation of Work 4 to Project Development (B1)</w:t>
       </w:r>
-      <w:bookmarkEnd w:id="1132243814"/>
+      <w:bookmarkEnd w:id="26"/>
     </w:p>
     <w:p>
       <w:pPr>
@@ -2544,16 +2465,14 @@
           <w:numId w:val="7"/>
         </w:numPr>
         <w:jc w:val="center"/>
-        <w:rPr/>
-      </w:pPr>
-      <w:bookmarkStart w:name="_heading=h.1ksv4uv" w:id="14"/>
-      <w:bookmarkEnd w:id="14"/>
-      <w:bookmarkStart w:name="_Toc709375828" w:id="703169410"/>
-      <w:r>
-        <w:rPr/>
+      </w:pPr>
+      <w:bookmarkStart w:id="27" w:name="_heading=h.1ksv4uv"/>
+      <w:bookmarkStart w:id="28" w:name="_Toc709375828"/>
+      <w:bookmarkEnd w:id="27"/>
+      <w:r>
         <w:t>Project Rationale</w:t>
       </w:r>
-      <w:bookmarkEnd w:id="703169410"/>
+      <w:bookmarkEnd w:id="28"/>
     </w:p>
     <w:p>
       <w:pPr>
@@ -2675,21 +2594,7 @@
           <w:sz w:val="24"/>
           <w:szCs w:val="24"/>
         </w:rPr>
-        <w:t>) provides a rationale for the project. It should address the reason</w:t>
-      </w:r>
-      <w:r>
-        <w:rPr>
-          <w:sz w:val="24"/>
-          <w:szCs w:val="24"/>
-        </w:rPr>
-        <w:t xml:space="preserve">s for implementing the project, as described in the Proposal Overview. The rationale may include and expand on </w:t>
-      </w:r>
-      <w:r>
-        <w:rPr>
-          <w:sz w:val="24"/>
-          <w:szCs w:val="24"/>
-        </w:rPr>
-        <w:t>business and technical reasons to support the implementation. Justify the selection of the project.</w:t>
+        <w:t>) provides a rationale for the project. It should address the reasons for implementing the project, as described in the Proposal Overview. The rationale may include and expand on business and technical reasons to support the implementation. Justify the selection of the project.</w:t>
       </w:r>
     </w:p>
     <w:p>
@@ -2707,14 +2612,13 @@
         <w:pStyle w:val="Heading1"/>
         <w:jc w:val="center"/>
       </w:pPr>
-      <w:bookmarkStart w:name="_heading=h.44sinio" w:id="15"/>
-      <w:bookmarkEnd w:id="15"/>
-      <w:bookmarkStart w:name="_Toc793269850" w:id="1916818665"/>
-      <w:r>
-        <w:rPr/>
+      <w:bookmarkStart w:id="29" w:name="_heading=h.44sinio"/>
+      <w:bookmarkStart w:id="30" w:name="_Toc793269850"/>
+      <w:bookmarkEnd w:id="29"/>
+      <w:r>
         <w:t>D. Current Project Environment</w:t>
       </w:r>
-      <w:bookmarkEnd w:id="1916818665"/>
+      <w:bookmarkEnd w:id="30"/>
     </w:p>
     <w:p>
       <w:pPr>
@@ -2750,15 +2654,7 @@
           <w:sz w:val="24"/>
           <w:szCs w:val="24"/>
         </w:rPr>
-        <w:t>Wri</w:t>
-      </w:r>
-      <w:r>
-        <w:rPr>
-          <w:i/>
-          <w:sz w:val="24"/>
-          <w:szCs w:val="24"/>
-        </w:rPr>
-        <w:t>ting</w:t>
+        <w:t>Writing</w:t>
       </w:r>
       <w:r>
         <w:rPr>
@@ -2844,28 +2740,7 @@
           <w:sz w:val="24"/>
           <w:szCs w:val="24"/>
         </w:rPr>
-        <w:t xml:space="preserve">) describes and details the current project </w:t>
-      </w:r>
-      <w:r>
-        <w:rPr>
-          <w:sz w:val="24"/>
-          <w:szCs w:val="24"/>
-        </w:rPr>
-        <w:t xml:space="preserve">environment. It should also address specifically how the current state will set the direction for the definition and implementation of the proposed solution. Include </w:t>
-      </w:r>
-      <w:r>
-        <w:rPr>
-          <w:sz w:val="24"/>
-          <w:szCs w:val="24"/>
-        </w:rPr>
-        <w:t>other details that support the description as needed to support and briefly define th</w:t>
-      </w:r>
-      <w:r>
-        <w:rPr>
-          <w:sz w:val="24"/>
-          <w:szCs w:val="24"/>
-        </w:rPr>
-        <w:t xml:space="preserve">e project environment. Analyze the systems and describe the status of the project environment before the project begins. </w:t>
+        <w:t xml:space="preserve">) describes and details the current project environment. It should also address specifically how the current state will set the direction for the definition and implementation of the proposed solution. Include other details that support the description as needed to support and briefly define the project environment. Analyze the systems and describe the status of the project environment before the project begins. </w:t>
       </w:r>
     </w:p>
     <w:p>
@@ -2883,14 +2758,13 @@
         <w:pStyle w:val="Heading1"/>
         <w:jc w:val="center"/>
       </w:pPr>
-      <w:bookmarkStart w:name="_heading=h.2jxsxqh" w:id="16"/>
-      <w:bookmarkEnd w:id="16"/>
-      <w:bookmarkStart w:name="_Toc188255661" w:id="1255188839"/>
-      <w:r>
-        <w:rPr/>
+      <w:bookmarkStart w:id="31" w:name="_heading=h.2jxsxqh"/>
+      <w:bookmarkStart w:id="32" w:name="_Toc188255661"/>
+      <w:bookmarkEnd w:id="31"/>
+      <w:r>
         <w:t>E. Methodology</w:t>
       </w:r>
-      <w:bookmarkEnd w:id="1255188839"/>
+      <w:bookmarkEnd w:id="32"/>
     </w:p>
     <w:p/>
     <w:p>
@@ -3013,21 +2887,7 @@
           <w:sz w:val="24"/>
           <w:szCs w:val="24"/>
         </w:rPr>
-        <w:t xml:space="preserve">) describes </w:t>
-      </w:r>
-      <w:r>
-        <w:rPr>
-          <w:sz w:val="24"/>
-          <w:szCs w:val="24"/>
-        </w:rPr>
-        <w:t>the specific methodology. The methodology is the process that the project will fill when implemented. Include specific details to adequately describe the steps that will take place to execute the project entirely. Explain how your s</w:t>
-      </w:r>
-      <w:r>
-        <w:rPr>
-          <w:sz w:val="24"/>
-          <w:szCs w:val="24"/>
-        </w:rPr>
-        <w:t>tandard methodology (such as ADDIE or SDLC) will apply to the implementation of the project.</w:t>
+        <w:t>) describes the specific methodology. The methodology is the process that the project will fill when implemented. Include specific details to adequately describe the steps that will take place to execute the project entirely. Explain how your standard methodology (such as ADDIE or SDLC) will apply to the implementation of the project.</w:t>
       </w:r>
     </w:p>
     <w:p>
@@ -3085,15 +2945,7 @@
           <w:sz w:val="24"/>
           <w:szCs w:val="24"/>
         </w:rPr>
-        <w:t>Directly connect steps taken in your process to development phases of the standard methodology, e.g., analysis, design, et</w:t>
-      </w:r>
-      <w:r>
-        <w:rPr>
-          <w:color w:val="000000"/>
-          <w:sz w:val="24"/>
-          <w:szCs w:val="24"/>
-        </w:rPr>
-        <w:t>c.</w:t>
+        <w:t>Directly connect steps taken in your process to development phases of the standard methodology, e.g., analysis, design, etc.</w:t>
       </w:r>
     </w:p>
     <w:p>
@@ -3118,14 +2970,13 @@
         <w:pStyle w:val="Heading1"/>
         <w:jc w:val="center"/>
       </w:pPr>
-      <w:bookmarkStart w:name="_heading=h.z337ya" w:id="17"/>
-      <w:bookmarkEnd w:id="17"/>
-      <w:bookmarkStart w:name="_Toc2113861496" w:id="198156666"/>
-      <w:r>
-        <w:rPr/>
+      <w:bookmarkStart w:id="33" w:name="_heading=h.z337ya"/>
+      <w:bookmarkStart w:id="34" w:name="_Toc2113861496"/>
+      <w:bookmarkEnd w:id="33"/>
+      <w:r>
         <w:t>F. Project Goals, Objectives, and Deliverables</w:t>
       </w:r>
-      <w:bookmarkEnd w:id="198156666"/>
+      <w:bookmarkEnd w:id="34"/>
     </w:p>
     <w:p>
       <w:pPr>
@@ -3233,14 +3084,7 @@
           <w:sz w:val="24"/>
           <w:szCs w:val="24"/>
         </w:rPr>
-        <w:t>In Project Go</w:t>
-      </w:r>
-      <w:r>
-        <w:rPr>
-          <w:sz w:val="24"/>
-          <w:szCs w:val="24"/>
-        </w:rPr>
-        <w:t>als, Objectives, and Deliverables (</w:t>
+        <w:t>In Project Goals, Objectives, and Deliverables (</w:t>
       </w:r>
       <w:r>
         <w:rPr>
@@ -3255,28 +3099,7 @@
           <w:sz w:val="24"/>
           <w:szCs w:val="24"/>
         </w:rPr>
-        <w:t>), provide a detailed explanation of the goals and objectives for the project and explain what the project will provide. There should be a specific identification of each goal and objective an</w:t>
-      </w:r>
-      <w:r>
-        <w:rPr>
-          <w:sz w:val="24"/>
-          <w:szCs w:val="24"/>
-        </w:rPr>
-        <w:t>d a clear and logical description with adequate detail</w:t>
-      </w:r>
-      <w:r>
-        <w:rPr>
-          <w:sz w:val="24"/>
-          <w:szCs w:val="24"/>
-        </w:rPr>
-        <w:t>. Address and explain the criteria used to measure the objectives to demonstrate how each goal and objective is measured. The project will include a formal report. In addition</w:t>
-      </w:r>
-      <w:r>
-        <w:rPr>
-          <w:sz w:val="24"/>
-          <w:szCs w:val="24"/>
-        </w:rPr>
-        <w:t>, it will likely have a technical IT produc</w:t>
+        <w:t>), provide a detailed explanation of the goals and objectives for the project and explain what the project will provide. There should be a specific identification of each goal and objective and a clear and logical description with adequate detail. Address and explain the criteria used to measure the objectives to demonstrate how each goal and objective is measured. The project will include a formal report. In addition, it will likely have a technical IT produc</w:t>
       </w:r>
       <w:r>
         <w:rPr>
@@ -3318,14 +3141,7 @@
           <w:sz w:val="24"/>
           <w:szCs w:val="24"/>
         </w:rPr>
-        <w:t xml:space="preserve"> to substantiate the work and completion. Include the following in the de</w:t>
-      </w:r>
-      <w:r>
-        <w:rPr>
-          <w:sz w:val="24"/>
-          <w:szCs w:val="24"/>
-        </w:rPr>
-        <w:t xml:space="preserve">scription: </w:t>
+        <w:t xml:space="preserve"> to substantiate the work and completion. Include the following in the description: </w:t>
       </w:r>
     </w:p>
     <w:p>
@@ -3338,18 +3154,19 @@
           <w:szCs w:val="24"/>
         </w:rPr>
       </w:pPr>
-      <w:bookmarkStart w:name="_heading=h.3j2qqm3" w:id="18"/>
-      <w:bookmarkEnd w:id="18"/>
-      <w:bookmarkStart w:name="_Toc1152731237" w:id="1232849420"/>
-      <w:r>
-        <w:rPr>
-          <w:color w:val="000000" w:themeColor="text1" w:themeTint="FF" w:themeShade="FF"/>
-          <w:sz w:val="24"/>
-          <w:szCs w:val="24"/>
-        </w:rPr>
+      <w:bookmarkStart w:id="35" w:name="_heading=h.3j2qqm3"/>
+      <w:bookmarkStart w:id="36" w:name="_Toc1152731237"/>
+      <w:bookmarkEnd w:id="35"/>
+      <w:r>
+        <w:rPr>
+          <w:color w:val="000000" w:themeColor="text1"/>
+          <w:sz w:val="24"/>
+          <w:szCs w:val="24"/>
+        </w:rPr>
+        <w:lastRenderedPageBreak/>
         <w:t>F1. Goals, Objectives, and Deliverables Table</w:t>
       </w:r>
-      <w:bookmarkEnd w:id="1232849420"/>
+      <w:bookmarkEnd w:id="36"/>
     </w:p>
     <w:p>
       <w:pPr>
@@ -3465,12 +3282,12 @@
         <w:tblStyle w:val="a"/>
         <w:tblW w:w="9350" w:type="dxa"/>
         <w:tblBorders>
-          <w:top w:val="single" w:color="000000" w:sz="4" w:space="0"/>
-          <w:left w:val="single" w:color="000000" w:sz="4" w:space="0"/>
-          <w:bottom w:val="single" w:color="000000" w:sz="4" w:space="0"/>
-          <w:right w:val="single" w:color="000000" w:sz="4" w:space="0"/>
-          <w:insideH w:val="single" w:color="000000" w:sz="4" w:space="0"/>
-          <w:insideV w:val="single" w:color="000000" w:sz="4" w:space="0"/>
+          <w:top w:val="single" w:sz="4" w:space="0" w:color="000000"/>
+          <w:left w:val="single" w:sz="4" w:space="0" w:color="000000"/>
+          <w:bottom w:val="single" w:sz="4" w:space="0" w:color="000000"/>
+          <w:right w:val="single" w:sz="4" w:space="0" w:color="000000"/>
+          <w:insideH w:val="single" w:sz="4" w:space="0" w:color="000000"/>
+          <w:insideV w:val="single" w:sz="4" w:space="0" w:color="000000"/>
         </w:tblBorders>
         <w:tblLayout w:type="fixed"/>
         <w:tblLook w:val="0400" w:firstRow="0" w:lastRow="0" w:firstColumn="0" w:lastColumn="0" w:noHBand="0" w:noVBand="1"/>
@@ -3518,10 +3335,7 @@
           </w:tcPr>
           <w:p>
             <w:r>
-              <w:t>Deliverables enabling t</w:t>
-            </w:r>
-            <w:r>
-              <w:t>he project objectives</w:t>
+              <w:t>Deliverables enabling the project objectives</w:t>
             </w:r>
           </w:p>
         </w:tc>
@@ -3562,8 +3376,13 @@
           </w:tcPr>
           <w:p>
             <w:r>
-              <w:t>1.a. Describe project objective 1.a.</w:t>
-            </w:r>
+              <w:t xml:space="preserve">1.a. Describe project objective </w:t>
+            </w:r>
+            <w:proofErr w:type="gramStart"/>
+            <w:r>
+              <w:t>1.a.</w:t>
+            </w:r>
+            <w:proofErr w:type="gramEnd"/>
           </w:p>
         </w:tc>
         <w:tc>
@@ -3573,8 +3392,13 @@
           </w:tcPr>
           <w:p>
             <w:r>
-              <w:t>1.a.i. Explain project deliverable 1.a.i</w:t>
-            </w:r>
+              <w:t>1.a.i. Explain project deliverable 1.</w:t>
+            </w:r>
+            <w:proofErr w:type="gramStart"/>
+            <w:r>
+              <w:t>a.i</w:t>
+            </w:r>
+            <w:proofErr w:type="gramEnd"/>
           </w:p>
         </w:tc>
       </w:tr>
@@ -3649,8 +3473,21 @@
           </w:tcPr>
           <w:p>
             <w:r>
-              <w:t>1.a.ii. Explain project deliverable 1.a.ii</w:t>
-            </w:r>
+              <w:t>1.</w:t>
+            </w:r>
+            <w:proofErr w:type="gramStart"/>
+            <w:r>
+              <w:t>a.ii.</w:t>
+            </w:r>
+            <w:proofErr w:type="gramEnd"/>
+            <w:r>
+              <w:t xml:space="preserve"> Explain project deliverable 1.</w:t>
+            </w:r>
+            <w:proofErr w:type="gramStart"/>
+            <w:r>
+              <w:t>a.ii</w:t>
+            </w:r>
+            <w:proofErr w:type="gramEnd"/>
           </w:p>
         </w:tc>
       </w:tr>
@@ -3782,8 +3619,13 @@
           </w:tcPr>
           <w:p>
             <w:r>
-              <w:t>1.b. Describe project objective 1.b.</w:t>
-            </w:r>
+              <w:t xml:space="preserve">1.b. Describe project objective </w:t>
+            </w:r>
+            <w:proofErr w:type="gramStart"/>
+            <w:r>
+              <w:t>1.b.</w:t>
+            </w:r>
+            <w:proofErr w:type="gramEnd"/>
           </w:p>
         </w:tc>
         <w:tc>
@@ -3793,8 +3635,13 @@
           </w:tcPr>
           <w:p>
             <w:r>
-              <w:t>1.b.i. Explain project deliverable 1.b.i</w:t>
-            </w:r>
+              <w:t>1.b.i. Explain project deliverable 1.</w:t>
+            </w:r>
+            <w:proofErr w:type="gramStart"/>
+            <w:r>
+              <w:t>b.i</w:t>
+            </w:r>
+            <w:proofErr w:type="gramEnd"/>
           </w:p>
         </w:tc>
       </w:tr>
@@ -3869,8 +3716,21 @@
           </w:tcPr>
           <w:p>
             <w:r>
-              <w:t>1.b.ii. Explain project deliverable 1.b.ii</w:t>
-            </w:r>
+              <w:t>1.</w:t>
+            </w:r>
+            <w:proofErr w:type="gramStart"/>
+            <w:r>
+              <w:t>b.ii.</w:t>
+            </w:r>
+            <w:proofErr w:type="gramEnd"/>
+            <w:r>
+              <w:t xml:space="preserve"> Explain project deliverable 1.</w:t>
+            </w:r>
+            <w:proofErr w:type="gramStart"/>
+            <w:r>
+              <w:t>b.ii</w:t>
+            </w:r>
+            <w:proofErr w:type="gramEnd"/>
           </w:p>
         </w:tc>
       </w:tr>
@@ -4206,8 +4066,13 @@
           </w:tcPr>
           <w:p>
             <w:r>
-              <w:t>2.a. Describe project objective 2.a.</w:t>
-            </w:r>
+              <w:t xml:space="preserve">2.a. Describe project objective </w:t>
+            </w:r>
+            <w:proofErr w:type="gramStart"/>
+            <w:r>
+              <w:t>2.a.</w:t>
+            </w:r>
+            <w:proofErr w:type="gramEnd"/>
           </w:p>
         </w:tc>
         <w:tc>
@@ -4217,8 +4082,13 @@
           </w:tcPr>
           <w:p>
             <w:r>
-              <w:t>2.a.i. Explain project deliverable 2.a.i</w:t>
-            </w:r>
+              <w:t>2.a.i. Explain project deliverable 2.</w:t>
+            </w:r>
+            <w:proofErr w:type="gramStart"/>
+            <w:r>
+              <w:t>a.i</w:t>
+            </w:r>
+            <w:proofErr w:type="gramEnd"/>
           </w:p>
         </w:tc>
       </w:tr>
@@ -4293,8 +4163,21 @@
           </w:tcPr>
           <w:p>
             <w:r>
-              <w:t>2.a.ii. Explain project deliverable 2.a.ii</w:t>
-            </w:r>
+              <w:t>2.</w:t>
+            </w:r>
+            <w:proofErr w:type="gramStart"/>
+            <w:r>
+              <w:t>a.ii.</w:t>
+            </w:r>
+            <w:proofErr w:type="gramEnd"/>
+            <w:r>
+              <w:t xml:space="preserve"> Explain project deliverable 2.</w:t>
+            </w:r>
+            <w:proofErr w:type="gramStart"/>
+            <w:r>
+              <w:t>a.ii</w:t>
+            </w:r>
+            <w:proofErr w:type="gramEnd"/>
           </w:p>
         </w:tc>
       </w:tr>
@@ -4426,8 +4309,13 @@
           </w:tcPr>
           <w:p>
             <w:r>
-              <w:t>2.b. Describe project objective 2.b.</w:t>
-            </w:r>
+              <w:t xml:space="preserve">2.b. Describe project objective </w:t>
+            </w:r>
+            <w:proofErr w:type="gramStart"/>
+            <w:r>
+              <w:t>2.b.</w:t>
+            </w:r>
+            <w:proofErr w:type="gramEnd"/>
           </w:p>
         </w:tc>
         <w:tc>
@@ -4437,8 +4325,13 @@
           </w:tcPr>
           <w:p>
             <w:r>
-              <w:t>2.b.i. Explain project deliverable 2.b.i</w:t>
-            </w:r>
+              <w:t>2.b.i. Explain project deliverable 2.</w:t>
+            </w:r>
+            <w:proofErr w:type="gramStart"/>
+            <w:r>
+              <w:t>b.i</w:t>
+            </w:r>
+            <w:proofErr w:type="gramEnd"/>
           </w:p>
         </w:tc>
       </w:tr>
@@ -4513,8 +4406,21 @@
           </w:tcPr>
           <w:p>
             <w:r>
-              <w:t>2.b.ii. Explain project deliverable 2.b.ii</w:t>
-            </w:r>
+              <w:t>2.</w:t>
+            </w:r>
+            <w:proofErr w:type="gramStart"/>
+            <w:r>
+              <w:t>b.ii.</w:t>
+            </w:r>
+            <w:proofErr w:type="gramEnd"/>
+            <w:r>
+              <w:t xml:space="preserve"> Explain project deliverable 2.</w:t>
+            </w:r>
+            <w:proofErr w:type="gramStart"/>
+            <w:r>
+              <w:t>b.ii</w:t>
+            </w:r>
+            <w:proofErr w:type="gramEnd"/>
           </w:p>
         </w:tc>
       </w:tr>
@@ -5323,18 +5229,18 @@
           <w:szCs w:val="24"/>
         </w:rPr>
       </w:pPr>
-      <w:bookmarkStart w:name="_heading=h.1y810tw" w:id="19"/>
-      <w:bookmarkEnd w:id="19"/>
-      <w:bookmarkStart w:name="_Toc13269787" w:id="1549234732"/>
-      <w:r>
-        <w:rPr>
-          <w:color w:val="000000" w:themeColor="text1" w:themeTint="FF" w:themeShade="FF"/>
+      <w:bookmarkStart w:id="37" w:name="_heading=h.1y810tw"/>
+      <w:bookmarkStart w:id="38" w:name="_Toc13269787"/>
+      <w:bookmarkEnd w:id="37"/>
+      <w:r>
+        <w:rPr>
+          <w:color w:val="000000" w:themeColor="text1"/>
           <w:sz w:val="24"/>
           <w:szCs w:val="24"/>
         </w:rPr>
         <w:t>F.2 Goals, Objectives, and Deliverables Descriptions</w:t>
       </w:r>
-      <w:bookmarkEnd w:id="1549234732"/>
+      <w:bookmarkEnd w:id="38"/>
     </w:p>
     <w:p>
       <w:pPr>
@@ -5350,21 +5256,23 @@
           <w:sz w:val="24"/>
           <w:szCs w:val="24"/>
         </w:rPr>
-        <w:t xml:space="preserve">Describe each of the project goals. Describe each objective. Explain how the objectives support the goals and explain how the objectives will be achieved. Explain what types of deliverables the project will provide, and describe the </w:t>
-      </w:r>
-      <w:r>
-        <w:rPr>
-          <w:sz w:val="24"/>
-          <w:szCs w:val="24"/>
-        </w:rPr>
-        <w:t>project deliverable</w:t>
-      </w:r>
-      <w:r>
-        <w:rPr>
-          <w:sz w:val="24"/>
-          <w:szCs w:val="24"/>
-        </w:rPr>
-        <w:t xml:space="preserve">s expected by the end of </w:t>
+        <w:t xml:space="preserve">Describe each of the project goals. Describe each objective. Explain how the objectives support the goals and explain how the objectives will be achieved. Explain what types of deliverables the project will </w:t>
+      </w:r>
+      <w:proofErr w:type="gramStart"/>
+      <w:r>
+        <w:rPr>
+          <w:sz w:val="24"/>
+          <w:szCs w:val="24"/>
+        </w:rPr>
+        <w:t>provide, and</w:t>
+      </w:r>
+      <w:proofErr w:type="gramEnd"/>
+      <w:r>
+        <w:rPr>
+          <w:sz w:val="24"/>
+          <w:szCs w:val="24"/>
+        </w:rPr>
+        <w:t xml:space="preserve"> describe the project deliverables expected by the end of </w:t>
       </w:r>
       <w:r>
         <w:rPr>
@@ -5386,14 +5294,7 @@
           <w:sz w:val="24"/>
           <w:szCs w:val="24"/>
         </w:rPr>
-        <w:t xml:space="preserve">e the </w:t>
-      </w:r>
-      <w:r>
-        <w:rPr>
-          <w:sz w:val="24"/>
-          <w:szCs w:val="24"/>
-        </w:rPr>
-        <w:t>goals, objectives, and deliverables that align with the Goals, Objectives, and Deliverables Table.</w:t>
+        <w:t>e the goals, objectives, and deliverables that align with the Goals, Objectives, and Deliverables Table.</w:t>
       </w:r>
     </w:p>
     <w:p>
@@ -5412,16 +5313,14 @@
           <w:numId w:val="9"/>
         </w:numPr>
         <w:jc w:val="center"/>
-        <w:rPr/>
-      </w:pPr>
-      <w:bookmarkStart w:name="_heading=h.4i7ojhp" w:id="20"/>
-      <w:bookmarkEnd w:id="20"/>
-      <w:bookmarkStart w:name="_Toc1943759710" w:id="1381999612"/>
-      <w:r>
-        <w:rPr/>
+      </w:pPr>
+      <w:bookmarkStart w:id="39" w:name="_heading=h.4i7ojhp"/>
+      <w:bookmarkStart w:id="40" w:name="_Toc1943759710"/>
+      <w:bookmarkEnd w:id="39"/>
+      <w:r>
         <w:t>Project Timeline with Milestones</w:t>
       </w:r>
-      <w:bookmarkEnd w:id="1381999612"/>
+      <w:bookmarkEnd w:id="40"/>
     </w:p>
     <w:p>
       <w:pPr>
@@ -5529,14 +5428,7 @@
           <w:sz w:val="24"/>
           <w:szCs w:val="24"/>
         </w:rPr>
-        <w:t>This section (suggested length of 1–2 pages) provides a projected timeline with milestones for the project. Th</w:t>
-      </w:r>
-      <w:r>
-        <w:rPr>
-          <w:sz w:val="24"/>
-          <w:szCs w:val="24"/>
-        </w:rPr>
-        <w:t xml:space="preserve">ese may be estimates that will most likely be adjusted, as the project will often require adjustments during the development and implementation phases. </w:t>
+        <w:t xml:space="preserve">This section (suggested length of 1–2 pages) provides a projected timeline with milestones for the project. These may be estimates that will most likely be adjusted, as the project will often require adjustments during the development and implementation phases. </w:t>
       </w:r>
     </w:p>
     <w:p>
@@ -5596,15 +5488,7 @@
           <w:sz w:val="24"/>
           <w:szCs w:val="24"/>
         </w:rPr>
-        <w:t xml:space="preserve">Include a table (as below) with projected milestones, duration, start, and end dates. Projections should be as authentic as possible without regard to academic plans. Dates from task 2 must be in the future, and dates from task 3 must be in the past -they </w:t>
-      </w:r>
-      <w:r>
-        <w:rPr>
-          <w:color w:val="000000"/>
-          <w:sz w:val="24"/>
-          <w:szCs w:val="24"/>
-        </w:rPr>
-        <w:t xml:space="preserve">do </w:t>
+        <w:t xml:space="preserve">Include a table (as below) with projected milestones, duration, start, and end dates. Projections should be as authentic as possible without regard to academic plans. Dates from task 2 must be in the future, and dates from task 3 must be in the past -they do </w:t>
       </w:r>
       <w:r>
         <w:rPr>
@@ -5629,12 +5513,12 @@
         <w:tblStyle w:val="a0"/>
         <w:tblW w:w="9350" w:type="dxa"/>
         <w:tblBorders>
-          <w:top w:val="single" w:color="000000" w:sz="4" w:space="0"/>
-          <w:left w:val="single" w:color="000000" w:sz="4" w:space="0"/>
-          <w:bottom w:val="single" w:color="000000" w:sz="4" w:space="0"/>
-          <w:right w:val="single" w:color="000000" w:sz="4" w:space="0"/>
-          <w:insideH w:val="single" w:color="000000" w:sz="4" w:space="0"/>
-          <w:insideV w:val="single" w:color="000000" w:sz="4" w:space="0"/>
+          <w:top w:val="single" w:sz="4" w:space="0" w:color="000000"/>
+          <w:left w:val="single" w:sz="4" w:space="0" w:color="000000"/>
+          <w:bottom w:val="single" w:sz="4" w:space="0" w:color="000000"/>
+          <w:right w:val="single" w:sz="4" w:space="0" w:color="000000"/>
+          <w:insideH w:val="single" w:sz="4" w:space="0" w:color="000000"/>
+          <w:insideV w:val="single" w:sz="4" w:space="0" w:color="000000"/>
         </w:tblBorders>
         <w:tblLayout w:type="fixed"/>
         <w:tblLook w:val="0400" w:firstRow="0" w:lastRow="0" w:firstColumn="0" w:lastColumn="0" w:noHBand="0" w:noVBand="1"/>
@@ -5891,16 +5775,14 @@
           <w:numId w:val="9"/>
         </w:numPr>
         <w:jc w:val="center"/>
-        <w:rPr/>
-      </w:pPr>
-      <w:bookmarkStart w:name="_heading=h.2xcytpi" w:id="21"/>
-      <w:bookmarkEnd w:id="21"/>
-      <w:bookmarkStart w:name="_Toc1824027034" w:id="1606829506"/>
-      <w:r>
-        <w:rPr/>
+      </w:pPr>
+      <w:bookmarkStart w:id="41" w:name="_heading=h.2xcytpi"/>
+      <w:bookmarkStart w:id="42" w:name="_Toc1824027034"/>
+      <w:bookmarkEnd w:id="41"/>
+      <w:r>
         <w:t>Outcome</w:t>
       </w:r>
-      <w:bookmarkEnd w:id="1606829506"/>
+      <w:bookmarkEnd w:id="42"/>
     </w:p>
     <w:p>
       <w:pPr>
@@ -6029,14 +5911,7 @@
           <w:sz w:val="24"/>
           <w:szCs w:val="24"/>
         </w:rPr>
-        <w:t xml:space="preserve"> the expected project outcomes and describe the evaluation framework to be used once the project is completed to </w:t>
-      </w:r>
-      <w:r>
-        <w:rPr>
-          <w:sz w:val="24"/>
-          <w:szCs w:val="24"/>
-        </w:rPr>
-        <w:t>assess the project's success and effectiveness.</w:t>
+        <w:t xml:space="preserve"> the expected project outcomes and describe the evaluation framework to be used once the project is completed to assess the project's success and effectiveness.</w:t>
       </w:r>
     </w:p>
     <w:p>
@@ -6047,8 +5922,8 @@
           <w:szCs w:val="24"/>
         </w:rPr>
       </w:pPr>
-      <w:bookmarkStart w:name="_heading=h.1ci93xb" w:colFirst="0" w:colLast="0" w:id="22"/>
-      <w:bookmarkEnd w:id="22"/>
+      <w:bookmarkStart w:id="43" w:name="_heading=h.1ci93xb" w:colFirst="0" w:colLast="0"/>
+      <w:bookmarkEnd w:id="43"/>
       <w:r>
         <w:br w:type="page"/>
       </w:r>
@@ -6061,231 +5936,164 @@
           <w:numId w:val="9"/>
         </w:numPr>
         <w:jc w:val="center"/>
-        <w:rPr/>
-      </w:pPr>
-      <w:bookmarkStart w:name="_heading=h.3whwml4" w:id="23"/>
-      <w:bookmarkEnd w:id="23"/>
-      <w:bookmarkStart w:name="_Toc502241373" w:id="778539481"/>
-      <w:r>
-        <w:rPr/>
+      </w:pPr>
+      <w:bookmarkStart w:id="44" w:name="_heading=h.3whwml4"/>
+      <w:bookmarkStart w:id="45" w:name="_Toc502241373"/>
+      <w:bookmarkEnd w:id="44"/>
+      <w:r>
+        <w:lastRenderedPageBreak/>
         <w:t xml:space="preserve">References </w:t>
       </w:r>
-      <w:bookmarkEnd w:id="778539481"/>
-    </w:p>
-    <w:p>
-      <w:pPr>
-        <w:numPr>
-          <w:ilvl w:val="0"/>
-          <w:numId w:val="2"/>
-        </w:numPr>
-        <w:pBdr>
-          <w:top w:val="nil"/>
-          <w:left w:val="nil"/>
-          <w:bottom w:val="nil"/>
-          <w:right w:val="nil"/>
-          <w:between w:val="nil"/>
-        </w:pBdr>
+      <w:bookmarkEnd w:id="45"/>
+    </w:p>
+    <w:p>
+      <w:pPr>
         <w:spacing w:line="480" w:lineRule="auto"/>
-        <w:rPr>
-          <w:rFonts w:asciiTheme="minorHAnsi" w:hAnsiTheme="minorHAnsi" w:cstheme="minorHAnsi"/>
-          <w:color w:val="000000"/>
-          <w:sz w:val="24"/>
-          <w:szCs w:val="24"/>
-        </w:rPr>
-      </w:pPr>
-      <w:r>
-        <w:rPr>
-          <w:rFonts w:asciiTheme="minorHAnsi" w:hAnsiTheme="minorHAnsi" w:cstheme="minorHAnsi"/>
-          <w:color w:val="000000"/>
-          <w:sz w:val="24"/>
-          <w:szCs w:val="24"/>
-        </w:rPr>
-        <w:t>List all the outside sources that the narrative refers to in the text.</w:t>
-      </w:r>
-    </w:p>
-    <w:p>
-      <w:pPr>
-        <w:numPr>
-          <w:ilvl w:val="0"/>
-          <w:numId w:val="2"/>
-        </w:numPr>
-        <w:pBdr>
-          <w:top w:val="nil"/>
-          <w:left w:val="nil"/>
-          <w:bottom w:val="nil"/>
-          <w:right w:val="nil"/>
-          <w:between w:val="nil"/>
-        </w:pBdr>
+        <w:ind w:firstLine="720"/>
+        <w:rPr>
+          <w:sz w:val="24"/>
+          <w:szCs w:val="24"/>
+        </w:rPr>
+      </w:pPr>
+      <w:r>
+        <w:rPr>
+          <w:sz w:val="24"/>
+          <w:szCs w:val="24"/>
+        </w:rPr>
+        <w:t xml:space="preserve">List all the outside sources that the narrative refers to in-text. For in-text and reference list citations, please refer to the web link </w:t>
+      </w:r>
+      <w:proofErr w:type="gramStart"/>
+      <w:r>
+        <w:rPr>
+          <w:sz w:val="24"/>
+          <w:szCs w:val="24"/>
+        </w:rPr>
+        <w:t>in the Course of</w:t>
+      </w:r>
+      <w:proofErr w:type="gramEnd"/>
+      <w:r>
+        <w:rPr>
+          <w:sz w:val="24"/>
+          <w:szCs w:val="24"/>
+        </w:rPr>
+        <w:t xml:space="preserve"> Study or visit the WGU Writing Center. </w:t>
+      </w:r>
+    </w:p>
+    <w:p>
+      <w:pPr>
         <w:spacing w:line="480" w:lineRule="auto"/>
         <w:rPr>
-          <w:rFonts w:asciiTheme="minorHAnsi" w:hAnsiTheme="minorHAnsi" w:cstheme="minorHAnsi"/>
-          <w:color w:val="000000"/>
-          <w:sz w:val="24"/>
-          <w:szCs w:val="24"/>
-        </w:rPr>
-      </w:pPr>
-      <w:r>
-        <w:rPr>
-          <w:rFonts w:asciiTheme="minorHAnsi" w:hAnsiTheme="minorHAnsi" w:cstheme="minorHAnsi"/>
-          <w:color w:val="000000"/>
-          <w:sz w:val="24"/>
-          <w:szCs w:val="24"/>
-        </w:rPr>
-        <w:t>Only list references with matching in-text citations.</w:t>
-      </w:r>
-    </w:p>
-    <w:p>
-      <w:pPr>
-        <w:numPr>
-          <w:ilvl w:val="0"/>
-          <w:numId w:val="2"/>
-        </w:numPr>
-        <w:pBdr>
-          <w:top w:val="nil"/>
-          <w:left w:val="nil"/>
-          <w:bottom w:val="nil"/>
-          <w:right w:val="nil"/>
-          <w:between w:val="nil"/>
-        </w:pBdr>
+          <w:sz w:val="24"/>
+          <w:szCs w:val="24"/>
+        </w:rPr>
+      </w:pPr>
+      <w:r>
+        <w:rPr>
+          <w:sz w:val="24"/>
+          <w:szCs w:val="24"/>
+        </w:rPr>
+        <w:t xml:space="preserve">Note: Ensure you have an </w:t>
+      </w:r>
+      <w:r>
+        <w:rPr>
+          <w:b/>
+          <w:bCs/>
+          <w:sz w:val="24"/>
+          <w:szCs w:val="24"/>
+        </w:rPr>
+        <w:t>in-text citation for each full citation and vice versa</w:t>
+      </w:r>
+      <w:r>
+        <w:rPr>
+          <w:sz w:val="24"/>
+          <w:szCs w:val="24"/>
+        </w:rPr>
+        <w:t>. Those citation pairs must match up according to APA formatting. For example:</w:t>
+      </w:r>
+    </w:p>
+    <w:p>
+      <w:pPr>
         <w:spacing w:line="480" w:lineRule="auto"/>
         <w:rPr>
-          <w:rFonts w:asciiTheme="minorHAnsi" w:hAnsiTheme="minorHAnsi" w:cstheme="minorHAnsi"/>
-          <w:color w:val="000000"/>
-          <w:sz w:val="24"/>
-          <w:szCs w:val="24"/>
-        </w:rPr>
-      </w:pPr>
-      <w:r>
-        <w:rPr>
-          <w:rFonts w:asciiTheme="minorHAnsi" w:hAnsiTheme="minorHAnsi" w:cstheme="minorHAnsi"/>
-          <w:color w:val="000000"/>
-          <w:sz w:val="24"/>
-          <w:szCs w:val="24"/>
-        </w:rPr>
-        <w:t>S</w:t>
-      </w:r>
-      <w:r>
-        <w:rPr>
-          <w:rFonts w:asciiTheme="minorHAnsi" w:hAnsiTheme="minorHAnsi" w:cstheme="minorHAnsi"/>
-          <w:color w:val="000000"/>
-          <w:sz w:val="24"/>
-          <w:szCs w:val="24"/>
-        </w:rPr>
-        <w:t>ources and grammar are the most common reasons for rejected submissi</w:t>
-      </w:r>
-      <w:r>
-        <w:rPr>
-          <w:rFonts w:asciiTheme="minorHAnsi" w:hAnsiTheme="minorHAnsi" w:cstheme="minorHAnsi"/>
-          <w:color w:val="000000"/>
-          <w:sz w:val="24"/>
-          <w:szCs w:val="24"/>
-        </w:rPr>
-        <w:t xml:space="preserve">on. </w:t>
-      </w:r>
-      <w:r>
-        <w:rPr>
-          <w:rFonts w:asciiTheme="minorHAnsi" w:hAnsiTheme="minorHAnsi" w:cstheme="minorHAnsi"/>
-          <w:color w:val="000000"/>
-          <w:sz w:val="24"/>
-          <w:szCs w:val="24"/>
-        </w:rPr>
-        <w:t xml:space="preserve"> </w:t>
-      </w:r>
-    </w:p>
-    <w:p>
-      <w:pPr>
-        <w:numPr>
-          <w:ilvl w:val="1"/>
-          <w:numId w:val="2"/>
-        </w:numPr>
-        <w:pBdr>
-          <w:top w:val="nil"/>
-          <w:left w:val="nil"/>
-          <w:bottom w:val="nil"/>
-          <w:right w:val="nil"/>
-          <w:between w:val="nil"/>
-        </w:pBdr>
-        <w:rPr>
-          <w:rFonts w:asciiTheme="minorHAnsi" w:hAnsiTheme="minorHAnsi" w:cstheme="minorHAnsi"/>
-          <w:color w:val="000000"/>
-          <w:sz w:val="24"/>
-          <w:szCs w:val="24"/>
-        </w:rPr>
-      </w:pPr>
-      <w:r>
-        <w:rPr>
-          <w:rFonts w:asciiTheme="minorHAnsi" w:hAnsiTheme="minorHAnsi" w:cstheme="minorHAnsi"/>
-          <w:color w:val="000000"/>
-          <w:sz w:val="24"/>
-          <w:szCs w:val="24"/>
-        </w:rPr>
-        <w:t xml:space="preserve">Evaluators use </w:t>
-      </w:r>
-      <w:hyperlink r:id="rId19">
-        <w:r>
-          <w:rPr>
-            <w:rFonts w:asciiTheme="minorHAnsi" w:hAnsiTheme="minorHAnsi" w:cstheme="minorHAnsi"/>
-            <w:color w:val="67AABF"/>
-            <w:sz w:val="24"/>
-            <w:szCs w:val="24"/>
-            <w:u w:val="single"/>
-          </w:rPr>
-          <w:t>grammarly.com</w:t>
-        </w:r>
-      </w:hyperlink>
-      <w:r>
-        <w:rPr>
-          <w:rFonts w:asciiTheme="minorHAnsi" w:hAnsiTheme="minorHAnsi" w:cstheme="minorHAnsi"/>
-          <w:color w:val="000000"/>
-          <w:sz w:val="24"/>
-          <w:szCs w:val="24"/>
-        </w:rPr>
-        <w:t xml:space="preserve">. </w:t>
-      </w:r>
-      <w:r>
-        <w:rPr>
-          <w:rFonts w:asciiTheme="minorHAnsi" w:hAnsiTheme="minorHAnsi" w:cstheme="minorHAnsi"/>
-          <w:color w:val="000000"/>
-          <w:sz w:val="24"/>
-          <w:szCs w:val="24"/>
-        </w:rPr>
-        <w:t>The free side of gramamrly.com has been sufficient for this project.</w:t>
-      </w:r>
-    </w:p>
-    <w:p>
-      <w:pPr>
-        <w:numPr>
-          <w:ilvl w:val="1"/>
-          <w:numId w:val="2"/>
-        </w:numPr>
-        <w:pBdr>
-          <w:top w:val="nil"/>
-          <w:left w:val="nil"/>
-          <w:bottom w:val="nil"/>
-          <w:right w:val="nil"/>
-          <w:between w:val="nil"/>
-        </w:pBdr>
-        <w:rPr>
-          <w:rFonts w:asciiTheme="minorHAnsi" w:hAnsiTheme="minorHAnsi" w:cstheme="minorHAnsi"/>
-          <w:sz w:val="24"/>
-          <w:szCs w:val="24"/>
-        </w:rPr>
-      </w:pPr>
-      <w:r>
-        <w:rPr>
-          <w:rFonts w:asciiTheme="minorHAnsi" w:hAnsiTheme="minorHAnsi" w:cstheme="minorHAnsi"/>
-          <w:sz w:val="24"/>
-          <w:szCs w:val="24"/>
-        </w:rPr>
-        <w:t xml:space="preserve">We recommend using </w:t>
-      </w:r>
-      <w:hyperlink w:history="1" r:id="rId20">
+          <w:sz w:val="24"/>
+          <w:szCs w:val="24"/>
+        </w:rPr>
+      </w:pPr>
+      <w:r>
+        <w:rPr>
+          <w:noProof/>
+          <w:sz w:val="24"/>
+          <w:szCs w:val="24"/>
+        </w:rPr>
+        <w:drawing>
+          <wp:inline distT="0" distB="0" distL="0" distR="0" wp14:anchorId="76CE7867" wp14:editId="58B1FAEB">
+            <wp:extent cx="4381877" cy="2963385"/>
+            <wp:effectExtent l="0" t="0" r="0" b="8890"/>
+            <wp:docPr id="1719312137" name="Picture 1" descr="A screenshot of a paper&#10;&#10;Description automatically generated"/>
+            <wp:cNvGraphicFramePr>
+              <a:graphicFrameLocks xmlns:a="http://schemas.openxmlformats.org/drawingml/2006/main" noChangeAspect="1"/>
+            </wp:cNvGraphicFramePr>
+            <a:graphic xmlns:a="http://schemas.openxmlformats.org/drawingml/2006/main">
+              <a:graphicData uri="http://schemas.openxmlformats.org/drawingml/2006/picture">
+                <pic:pic xmlns:pic="http://schemas.openxmlformats.org/drawingml/2006/picture">
+                  <pic:nvPicPr>
+                    <pic:cNvPr id="1719312137" name="Picture 1" descr="A screenshot of a paper&#10;&#10;Description automatically generated"/>
+                    <pic:cNvPicPr>
+                      <a:picLocks noChangeAspect="1" noChangeArrowheads="1"/>
+                    </pic:cNvPicPr>
+                  </pic:nvPicPr>
+                  <pic:blipFill>
+                    <a:blip r:embed="rId19">
+                      <a:extLst>
+                        <a:ext uri="{28A0092B-C50C-407E-A947-70E740481C1C}">
+                          <a14:useLocalDpi xmlns:a14="http://schemas.microsoft.com/office/drawing/2010/main" val="0"/>
+                        </a:ext>
+                      </a:extLst>
+                    </a:blip>
+                    <a:srcRect/>
+                    <a:stretch>
+                      <a:fillRect/>
+                    </a:stretch>
+                  </pic:blipFill>
+                  <pic:spPr bwMode="auto">
+                    <a:xfrm>
+                      <a:off x="0" y="0"/>
+                      <a:ext cx="4389167" cy="2968315"/>
+                    </a:xfrm>
+                    <a:prstGeom prst="rect">
+                      <a:avLst/>
+                    </a:prstGeom>
+                    <a:noFill/>
+                    <a:ln>
+                      <a:noFill/>
+                    </a:ln>
+                  </pic:spPr>
+                </pic:pic>
+              </a:graphicData>
+            </a:graphic>
+          </wp:inline>
+        </w:drawing>
+      </w:r>
+    </w:p>
+    <w:p>
+      <w:pPr>
+        <w:spacing w:line="480" w:lineRule="auto"/>
+        <w:rPr>
+          <w:sz w:val="24"/>
+          <w:szCs w:val="24"/>
+        </w:rPr>
+      </w:pPr>
+      <w:r>
+        <w:rPr>
+          <w:sz w:val="24"/>
+          <w:szCs w:val="24"/>
+        </w:rPr>
+        <w:t xml:space="preserve">Use </w:t>
+      </w:r>
+      <w:hyperlink r:id="rId20">
         <w:r>
           <w:rPr>
             <w:rStyle w:val="Hyperlink"/>
-            <w:rFonts w:asciiTheme="minorHAnsi" w:hAnsiTheme="minorHAnsi" w:cstheme="minorHAnsi"/>
-            <w:b/>
-            <w:bCs/>
             <w:sz w:val="24"/>
             <w:szCs w:val="24"/>
           </w:rPr>
@@ -6294,17 +6102,15 @@
       </w:hyperlink>
       <w:r>
         <w:rPr>
-          <w:rFonts w:asciiTheme="minorHAnsi" w:hAnsiTheme="minorHAnsi" w:cstheme="minorHAnsi"/>
           <w:sz w:val="24"/>
           <w:szCs w:val="24"/>
         </w:rPr>
         <w:t xml:space="preserve"> to manage citations and your reference page. Use this </w:t>
       </w:r>
-      <w:hyperlink w:history="1" r:id="rId21">
+      <w:hyperlink r:id="rId21">
         <w:r>
           <w:rPr>
             <w:rStyle w:val="Hyperlink"/>
-            <w:rFonts w:asciiTheme="minorHAnsi" w:hAnsiTheme="minorHAnsi" w:cstheme="minorHAnsi"/>
             <w:sz w:val="24"/>
             <w:szCs w:val="24"/>
           </w:rPr>
@@ -6313,7 +6119,6 @@
       </w:hyperlink>
       <w:r>
         <w:rPr>
-          <w:rFonts w:asciiTheme="minorHAnsi" w:hAnsiTheme="minorHAnsi" w:cstheme="minorHAnsi"/>
           <w:sz w:val="24"/>
           <w:szCs w:val="24"/>
           <w:u w:val="single"/>
@@ -6322,17 +6127,15 @@
       </w:r>
       <w:r>
         <w:rPr>
-          <w:rFonts w:asciiTheme="minorHAnsi" w:hAnsiTheme="minorHAnsi" w:cstheme="minorHAnsi"/>
           <w:sz w:val="24"/>
           <w:szCs w:val="24"/>
         </w:rPr>
         <w:t xml:space="preserve"> follow the style of this </w:t>
       </w:r>
-      <w:hyperlink w:history="1" r:id="rId22">
+      <w:hyperlink r:id="rId22">
         <w:r>
           <w:rPr>
             <w:rStyle w:val="Hyperlink"/>
-            <w:rFonts w:asciiTheme="minorHAnsi" w:hAnsiTheme="minorHAnsi" w:cstheme="minorHAnsi"/>
             <w:sz w:val="24"/>
             <w:szCs w:val="24"/>
           </w:rPr>
@@ -6341,7 +6144,6 @@
       </w:hyperlink>
       <w:r>
         <w:rPr>
-          <w:rFonts w:asciiTheme="minorHAnsi" w:hAnsiTheme="minorHAnsi" w:cstheme="minorHAnsi"/>
           <w:sz w:val="24"/>
           <w:szCs w:val="24"/>
         </w:rPr>
@@ -6351,19 +6153,18 @@
     <w:p>
       <w:pPr>
         <w:numPr>
-          <w:ilvl w:val="2"/>
-          <w:numId w:val="2"/>
+          <w:ilvl w:val="0"/>
+          <w:numId w:val="11"/>
         </w:numPr>
-        <w:spacing w:before="100" w:beforeAutospacing="1" w:after="100" w:afterAutospacing="1"/>
-        <w:rPr>
-          <w:rFonts w:asciiTheme="minorHAnsi" w:hAnsiTheme="minorHAnsi" w:cstheme="minorHAnsi"/>
-          <w:sz w:val="24"/>
-          <w:szCs w:val="24"/>
-        </w:rPr>
-      </w:pPr>
-      <w:r>
-        <w:rPr>
-          <w:rFonts w:asciiTheme="minorHAnsi" w:hAnsiTheme="minorHAnsi" w:cstheme="minorHAnsi"/>
+        <w:suppressAutoHyphens/>
+        <w:spacing w:line="480" w:lineRule="auto"/>
+        <w:rPr>
+          <w:sz w:val="24"/>
+          <w:szCs w:val="24"/>
+        </w:rPr>
+      </w:pPr>
+      <w:r>
+        <w:rPr>
           <w:sz w:val="24"/>
           <w:szCs w:val="24"/>
         </w:rPr>
@@ -6371,8 +6172,8 @@
       </w:r>
       <w:r>
         <w:rPr>
-          <w:rStyle w:val="Emphasis"/>
-          <w:rFonts w:asciiTheme="minorHAnsi" w:hAnsiTheme="minorHAnsi" w:cstheme="minorHAnsi"/>
+          <w:i/>
+          <w:iCs/>
           <w:sz w:val="24"/>
           <w:szCs w:val="24"/>
         </w:rPr>
@@ -6380,7 +6181,6 @@
       </w:r>
       <w:r>
         <w:rPr>
-          <w:rFonts w:asciiTheme="minorHAnsi" w:hAnsiTheme="minorHAnsi" w:cstheme="minorHAnsi"/>
           <w:sz w:val="24"/>
           <w:szCs w:val="24"/>
         </w:rPr>
@@ -6388,16 +6188,15 @@
       </w:r>
       <w:r>
         <w:rPr>
-          <w:rStyle w:val="Strong"/>
-          <w:rFonts w:asciiTheme="minorHAnsi" w:hAnsiTheme="minorHAnsi" w:cstheme="minorHAnsi"/>
-          <w:sz w:val="24"/>
-          <w:szCs w:val="24"/>
-        </w:rPr>
-        <w:t xml:space="preserve">four different </w:t>
-      </w:r>
-      <w:r>
-        <w:rPr>
-          <w:rFonts w:asciiTheme="minorHAnsi" w:hAnsiTheme="minorHAnsi" w:cstheme="minorHAnsi"/>
+          <w:b/>
+          <w:bCs/>
+          <w:sz w:val="24"/>
+          <w:szCs w:val="24"/>
+        </w:rPr>
+        <w:t xml:space="preserve">three different </w:t>
+      </w:r>
+      <w:r>
+        <w:rPr>
           <w:sz w:val="24"/>
           <w:szCs w:val="24"/>
         </w:rPr>
@@ -6407,19 +6206,18 @@
     <w:p>
       <w:pPr>
         <w:numPr>
-          <w:ilvl w:val="2"/>
-          <w:numId w:val="2"/>
+          <w:ilvl w:val="0"/>
+          <w:numId w:val="11"/>
         </w:numPr>
-        <w:spacing w:before="100" w:beforeAutospacing="1" w:after="100" w:afterAutospacing="1"/>
-        <w:rPr>
-          <w:rFonts w:asciiTheme="minorHAnsi" w:hAnsiTheme="minorHAnsi" w:cstheme="minorHAnsi"/>
-          <w:sz w:val="24"/>
-          <w:szCs w:val="24"/>
-        </w:rPr>
-      </w:pPr>
-      <w:r>
-        <w:rPr>
-          <w:rFonts w:asciiTheme="minorHAnsi" w:hAnsiTheme="minorHAnsi" w:cstheme="minorHAnsi"/>
+        <w:suppressAutoHyphens/>
+        <w:spacing w:line="480" w:lineRule="auto"/>
+        <w:rPr>
+          <w:sz w:val="24"/>
+          <w:szCs w:val="24"/>
+        </w:rPr>
+      </w:pPr>
+      <w:r>
+        <w:rPr>
           <w:sz w:val="24"/>
           <w:szCs w:val="24"/>
         </w:rPr>
@@ -6429,19 +6227,18 @@
     <w:p>
       <w:pPr>
         <w:numPr>
-          <w:ilvl w:val="2"/>
-          <w:numId w:val="2"/>
+          <w:ilvl w:val="0"/>
+          <w:numId w:val="11"/>
         </w:numPr>
-        <w:spacing w:before="100" w:beforeAutospacing="1" w:after="100" w:afterAutospacing="1"/>
-        <w:rPr>
-          <w:rFonts w:asciiTheme="minorHAnsi" w:hAnsiTheme="minorHAnsi" w:cstheme="minorHAnsi"/>
-          <w:sz w:val="24"/>
-          <w:szCs w:val="24"/>
-        </w:rPr>
-      </w:pPr>
-      <w:r>
-        <w:rPr>
-          <w:rFonts w:asciiTheme="minorHAnsi" w:hAnsiTheme="minorHAnsi" w:cstheme="minorHAnsi"/>
+        <w:suppressAutoHyphens/>
+        <w:spacing w:line="480" w:lineRule="auto"/>
+        <w:rPr>
+          <w:sz w:val="24"/>
+          <w:szCs w:val="24"/>
+        </w:rPr>
+      </w:pPr>
+      <w:r>
+        <w:rPr>
           <w:sz w:val="24"/>
           <w:szCs w:val="24"/>
         </w:rPr>
@@ -6451,19 +6248,18 @@
     <w:p>
       <w:pPr>
         <w:numPr>
-          <w:ilvl w:val="2"/>
-          <w:numId w:val="2"/>
+          <w:ilvl w:val="0"/>
+          <w:numId w:val="11"/>
         </w:numPr>
-        <w:spacing w:before="100" w:beforeAutospacing="1" w:after="100" w:afterAutospacing="1"/>
-        <w:rPr>
-          <w:rFonts w:asciiTheme="minorHAnsi" w:hAnsiTheme="minorHAnsi" w:cstheme="minorHAnsi"/>
-          <w:sz w:val="24"/>
-          <w:szCs w:val="24"/>
-        </w:rPr>
-      </w:pPr>
-      <w:r>
-        <w:rPr>
-          <w:rFonts w:asciiTheme="minorHAnsi" w:hAnsiTheme="minorHAnsi" w:cstheme="minorHAnsi"/>
+        <w:suppressAutoHyphens/>
+        <w:spacing w:line="480" w:lineRule="auto"/>
+        <w:rPr>
+          <w:sz w:val="24"/>
+          <w:szCs w:val="24"/>
+        </w:rPr>
+      </w:pPr>
+      <w:r>
+        <w:rPr>
           <w:sz w:val="24"/>
           <w:szCs w:val="24"/>
         </w:rPr>
@@ -6473,19 +6269,18 @@
     <w:p>
       <w:pPr>
         <w:numPr>
-          <w:ilvl w:val="2"/>
-          <w:numId w:val="2"/>
+          <w:ilvl w:val="0"/>
+          <w:numId w:val="11"/>
         </w:numPr>
-        <w:spacing w:before="100" w:beforeAutospacing="1" w:after="100" w:afterAutospacing="1"/>
-        <w:rPr>
-          <w:rFonts w:asciiTheme="minorHAnsi" w:hAnsiTheme="minorHAnsi" w:cstheme="minorHAnsi"/>
-          <w:sz w:val="24"/>
-          <w:szCs w:val="24"/>
-        </w:rPr>
-      </w:pPr>
-      <w:r>
-        <w:rPr>
-          <w:rFonts w:asciiTheme="minorHAnsi" w:hAnsiTheme="minorHAnsi" w:cstheme="minorHAnsi"/>
+        <w:suppressAutoHyphens/>
+        <w:spacing w:line="480" w:lineRule="auto"/>
+        <w:rPr>
+          <w:sz w:val="24"/>
+          <w:szCs w:val="24"/>
+        </w:rPr>
+      </w:pPr>
+      <w:r>
+        <w:rPr>
           <w:sz w:val="24"/>
           <w:szCs w:val="24"/>
         </w:rPr>
@@ -6494,87 +6289,26 @@
     </w:p>
     <w:p>
       <w:pPr>
-        <w:numPr>
-          <w:ilvl w:val="1"/>
-          <w:numId w:val="2"/>
-        </w:numPr>
-        <w:pBdr>
-          <w:top w:val="nil"/>
-          <w:left w:val="nil"/>
-          <w:bottom w:val="nil"/>
-          <w:right w:val="nil"/>
-          <w:between w:val="nil"/>
-        </w:pBdr>
-        <w:rPr>
-          <w:rFonts w:asciiTheme="minorHAnsi" w:hAnsiTheme="minorHAnsi" w:cstheme="minorHAnsi"/>
-          <w:sz w:val="24"/>
-          <w:szCs w:val="24"/>
-        </w:rPr>
-      </w:pPr>
-      <w:r>
-        <w:rPr>
-          <w:rFonts w:asciiTheme="minorHAnsi" w:hAnsiTheme="minorHAnsi" w:cstheme="minorHAnsi"/>
-          <w:color w:val="000000"/>
-          <w:sz w:val="24"/>
-          <w:szCs w:val="24"/>
-        </w:rPr>
-        <w:t>G</w:t>
-      </w:r>
-      <w:r>
-        <w:rPr>
-          <w:rFonts w:asciiTheme="minorHAnsi" w:hAnsiTheme="minorHAnsi" w:cstheme="minorHAnsi"/>
-          <w:color w:val="000000"/>
-          <w:sz w:val="24"/>
-          <w:szCs w:val="24"/>
-        </w:rPr>
-        <w:t xml:space="preserve">et the best writing help from the writing experts: </w:t>
-      </w:r>
-      <w:hyperlink r:id="rId23">
-        <w:r>
-          <w:rPr>
-            <w:rFonts w:asciiTheme="minorHAnsi" w:hAnsiTheme="minorHAnsi" w:cstheme="minorHAnsi"/>
-            <w:color w:val="67AABF"/>
-            <w:sz w:val="24"/>
-            <w:szCs w:val="24"/>
-            <w:u w:val="single"/>
-          </w:rPr>
-          <w:t>WGU Writing Center</w:t>
-        </w:r>
-      </w:hyperlink>
-      <w:r>
-        <w:rPr>
-          <w:rFonts w:asciiTheme="minorHAnsi" w:hAnsiTheme="minorHAnsi" w:cstheme="minorHAnsi"/>
-          <w:color w:val="000000"/>
-          <w:sz w:val="24"/>
-          <w:szCs w:val="24"/>
-        </w:rPr>
-        <w:t xml:space="preserve">. You can set up an appointment </w:t>
-      </w:r>
-      <w:r>
-        <w:rPr>
-          <w:rFonts w:asciiTheme="minorHAnsi" w:hAnsiTheme="minorHAnsi" w:cstheme="minorHAnsi"/>
-          <w:color w:val="000000"/>
-          <w:sz w:val="24"/>
-          <w:szCs w:val="24"/>
-        </w:rPr>
-        <w:t xml:space="preserve">or send them your document for review and suggestions. </w:t>
-      </w:r>
-    </w:p>
-    <w:p>
-      <w:pPr>
         <w:spacing w:line="480" w:lineRule="auto"/>
         <w:rPr>
-          <w:rFonts w:asciiTheme="minorHAnsi" w:hAnsiTheme="minorHAnsi" w:cstheme="minorHAnsi"/>
-          <w:sz w:val="24"/>
-          <w:szCs w:val="24"/>
-        </w:rPr>
-      </w:pPr>
+          <w:sz w:val="24"/>
+          <w:szCs w:val="24"/>
+        </w:rPr>
+      </w:pPr>
+      <w:r>
+        <w:rPr>
+          <w:sz w:val="24"/>
+          <w:szCs w:val="24"/>
+        </w:rPr>
+        <w:t>Your references should follow this style:</w:t>
+      </w:r>
     </w:p>
     <w:p>
       <w:pPr>
         <w:spacing w:line="480" w:lineRule="auto"/>
         <w:ind w:left="720" w:hanging="720"/>
         <w:rPr>
+          <w:color w:val="002060"/>
           <w:sz w:val="24"/>
           <w:szCs w:val="24"/>
         </w:rPr>
@@ -6582,24 +6316,20 @@
       <w:r>
         <w:rPr>
           <w:rFonts w:asciiTheme="minorHAnsi" w:hAnsiTheme="minorHAnsi" w:cstheme="minorHAnsi"/>
-          <w:sz w:val="24"/>
-          <w:szCs w:val="24"/>
-        </w:rPr>
+          <w:color w:val="002060"/>
+          <w:sz w:val="24"/>
+          <w:szCs w:val="24"/>
+        </w:rPr>
+        <w:lastRenderedPageBreak/>
         <w:t>Smyth, A. M., Parker, A. L., &amp; Pease, D. L. (2002). A study of enjoyment of peas</w:t>
       </w:r>
       <w:r>
         <w:rPr>
-          <w:sz w:val="24"/>
-          <w:szCs w:val="24"/>
-        </w:rPr>
-        <w:t xml:space="preserve">. </w:t>
-      </w:r>
-      <w:r>
-        <w:rPr>
-          <w:sz w:val="24"/>
-          <w:szCs w:val="24"/>
-        </w:rPr>
-        <w:t xml:space="preserve">Journal of Abnormal Eating, 8(3), 120-125. Retrieved from </w:t>
+          <w:color w:val="002060"/>
+          <w:sz w:val="24"/>
+          <w:szCs w:val="24"/>
+        </w:rPr>
+        <w:t>. Journal of Abnormal Eating, 8(3), 120-125. Retrieved from http://www.articlehomepage.com/full/url/</w:t>
       </w:r>
     </w:p>
     <w:p>
@@ -6607,56 +6337,114 @@
         <w:spacing w:line="480" w:lineRule="auto"/>
         <w:ind w:left="720" w:hanging="720"/>
         <w:rPr>
-          <w:sz w:val="24"/>
-          <w:szCs w:val="24"/>
-        </w:rPr>
-      </w:pPr>
-      <w:hyperlink r:id="rId24">
-        <w:r>
-          <w:rPr>
-            <w:color w:val="67AABF"/>
-            <w:sz w:val="24"/>
-            <w:szCs w:val="24"/>
-            <w:u w:val="single"/>
-          </w:rPr>
-          <w:t>http://www.articlehomepage.com/full/url/</w:t>
-        </w:r>
-      </w:hyperlink>
+          <w:color w:val="002060"/>
+          <w:sz w:val="24"/>
+          <w:szCs w:val="24"/>
+        </w:rPr>
+      </w:pPr>
+      <w:r>
+        <w:rPr>
+          <w:color w:val="002060"/>
+          <w:sz w:val="24"/>
+          <w:szCs w:val="24"/>
+        </w:rPr>
+        <w:t>Bell, T., &amp; Phillips, T. (2008, May 6). A solar flare. Science @ NASA Podcast. Podcast retrieved from http://science.nasa.gov/podcast.html</w:t>
+      </w:r>
     </w:p>
     <w:p>
       <w:pPr>
         <w:spacing w:line="480" w:lineRule="auto"/>
         <w:ind w:left="720" w:hanging="720"/>
         <w:rPr>
-          <w:sz w:val="24"/>
-          <w:szCs w:val="24"/>
-        </w:rPr>
-      </w:pPr>
-      <w:r>
-        <w:rPr>
-          <w:sz w:val="24"/>
-          <w:szCs w:val="24"/>
-        </w:rPr>
-        <w:t>Bernstein, M. (2002). 10 tips on writing the living Web. A List Apart: For People Who Make Websi</w:t>
-      </w:r>
-      <w:r>
-        <w:rPr>
-          <w:sz w:val="24"/>
-          <w:szCs w:val="24"/>
-        </w:rPr>
-        <w:t xml:space="preserve">tes, 149. Retrieved from </w:t>
-      </w:r>
-      <w:hyperlink r:id="rId25">
-        <w:r>
-          <w:rPr>
-            <w:color w:val="67AABF"/>
-            <w:sz w:val="24"/>
-            <w:szCs w:val="24"/>
-            <w:u w:val="single"/>
-          </w:rPr>
-          <w:t>http://www.alistapart.com/articles/writeliving</w:t>
-        </w:r>
-      </w:hyperlink>
+          <w:color w:val="002060"/>
+          <w:sz w:val="24"/>
+          <w:szCs w:val="24"/>
+        </w:rPr>
+      </w:pPr>
+      <w:r>
+        <w:rPr>
+          <w:color w:val="002060"/>
+          <w:sz w:val="24"/>
+          <w:szCs w:val="24"/>
+        </w:rPr>
+        <w:t>OLPC Peru/</w:t>
+      </w:r>
+      <w:proofErr w:type="spellStart"/>
+      <w:r>
+        <w:rPr>
+          <w:color w:val="002060"/>
+          <w:sz w:val="24"/>
+          <w:szCs w:val="24"/>
+        </w:rPr>
+        <w:t>Arahuay</w:t>
+      </w:r>
+      <w:proofErr w:type="spellEnd"/>
+      <w:r>
+        <w:rPr>
+          <w:color w:val="002060"/>
+          <w:sz w:val="24"/>
+          <w:szCs w:val="24"/>
+        </w:rPr>
+        <w:t>. (n.d.). Retrieved April 29, 2011, from the OLPC Wiki: http://wiki.laptop. org/go/</w:t>
+      </w:r>
+      <w:proofErr w:type="spellStart"/>
+      <w:r>
+        <w:rPr>
+          <w:color w:val="002060"/>
+          <w:sz w:val="24"/>
+          <w:szCs w:val="24"/>
+        </w:rPr>
+        <w:t>OLPC_Peru</w:t>
+      </w:r>
+      <w:proofErr w:type="spellEnd"/>
+      <w:r>
+        <w:rPr>
+          <w:color w:val="002060"/>
+          <w:sz w:val="24"/>
+          <w:szCs w:val="24"/>
+        </w:rPr>
+        <w:t>/</w:t>
+      </w:r>
+      <w:proofErr w:type="spellStart"/>
+      <w:r>
+        <w:rPr>
+          <w:color w:val="002060"/>
+          <w:sz w:val="24"/>
+          <w:szCs w:val="24"/>
+        </w:rPr>
+        <w:t>Arahuay</w:t>
+      </w:r>
+      <w:proofErr w:type="spellEnd"/>
+    </w:p>
+    <w:p>
+      <w:pPr>
+        <w:spacing w:line="480" w:lineRule="auto"/>
+        <w:ind w:firstLine="720"/>
+        <w:rPr>
+          <w:sz w:val="24"/>
+          <w:szCs w:val="24"/>
+        </w:rPr>
+      </w:pPr>
+    </w:p>
+    <w:p>
+      <w:pPr>
+        <w:spacing w:line="480" w:lineRule="auto"/>
+        <w:ind w:firstLine="720"/>
+        <w:rPr>
+          <w:sz w:val="24"/>
+          <w:szCs w:val="24"/>
+        </w:rPr>
+      </w:pPr>
+    </w:p>
+    <w:p>
+      <w:pPr>
+        <w:spacing w:line="480" w:lineRule="auto"/>
+        <w:ind w:firstLine="720"/>
+        <w:rPr>
+          <w:sz w:val="24"/>
+          <w:szCs w:val="24"/>
+        </w:rPr>
+      </w:pPr>
     </w:p>
     <w:p>
       <w:pPr>
@@ -6667,24 +6455,6 @@
           <w:szCs w:val="24"/>
         </w:rPr>
       </w:pPr>
-      <w:r>
-        <w:rPr>
-          <w:sz w:val="24"/>
-          <w:szCs w:val="24"/>
-        </w:rPr>
-        <w:t xml:space="preserve">Bell, T., &amp; Phillips, T. (2008, May 6). A solar flare. Science @ NASA Podcast. Podcast retrieved from </w:t>
-      </w:r>
-      <w:hyperlink r:id="rId26">
-        <w:r>
-          <w:rPr>
-            <w:color w:val="67AABF"/>
-            <w:sz w:val="24"/>
-            <w:szCs w:val="24"/>
-            <w:u w:val="single"/>
-          </w:rPr>
-          <w:t>http://science.nasa.gov/podcast.htm</w:t>
-        </w:r>
-      </w:hyperlink>
     </w:p>
     <w:p>
       <w:pPr>
@@ -6696,80 +6466,6 @@
         </w:rPr>
       </w:pPr>
       <w:r>
-        <w:rPr>
-          <w:sz w:val="24"/>
-          <w:szCs w:val="24"/>
-        </w:rPr>
-        <w:t>OLPC Peru/Arahuay. (n.d.). Retrieved April 29, 2011, from the OLPC Wiki: http://wiki.laptop. org/go/OLPC_Peru/Arahuay</w:t>
-      </w:r>
-    </w:p>
-    <w:p>
-      <w:pPr>
-        <w:spacing w:line="480" w:lineRule="auto"/>
-        <w:ind w:left="720" w:hanging="720"/>
-        <w:rPr>
-          <w:sz w:val="24"/>
-          <w:szCs w:val="24"/>
-        </w:rPr>
-      </w:pPr>
-      <w:r>
-        <w:rPr>
-          <w:sz w:val="24"/>
-          <w:szCs w:val="24"/>
-        </w:rPr>
-        <w:t>Plath, S. (2000). The unabridged journals. K. V. Kukil (Ed.). New York, NY: Anchor.</w:t>
-      </w:r>
-    </w:p>
-    <w:p>
-      <w:pPr>
-        <w:spacing w:line="480" w:lineRule="auto"/>
-        <w:ind w:firstLine="720"/>
-        <w:rPr>
-          <w:sz w:val="24"/>
-          <w:szCs w:val="24"/>
-        </w:rPr>
-      </w:pPr>
-    </w:p>
-    <w:p>
-      <w:pPr>
-        <w:spacing w:line="480" w:lineRule="auto"/>
-        <w:ind w:firstLine="720"/>
-        <w:rPr>
-          <w:sz w:val="24"/>
-          <w:szCs w:val="24"/>
-        </w:rPr>
-      </w:pPr>
-    </w:p>
-    <w:p>
-      <w:pPr>
-        <w:spacing w:line="480" w:lineRule="auto"/>
-        <w:ind w:firstLine="720"/>
-        <w:rPr>
-          <w:sz w:val="24"/>
-          <w:szCs w:val="24"/>
-        </w:rPr>
-      </w:pPr>
-    </w:p>
-    <w:p>
-      <w:pPr>
-        <w:spacing w:line="480" w:lineRule="auto"/>
-        <w:ind w:left="720" w:hanging="720"/>
-        <w:rPr>
-          <w:sz w:val="24"/>
-          <w:szCs w:val="24"/>
-        </w:rPr>
-      </w:pPr>
-    </w:p>
-    <w:p>
-      <w:pPr>
-        <w:spacing w:line="480" w:lineRule="auto"/>
-        <w:ind w:left="720" w:hanging="720"/>
-        <w:rPr>
-          <w:sz w:val="24"/>
-          <w:szCs w:val="24"/>
-        </w:rPr>
-      </w:pPr>
-      <w:r>
         <w:br w:type="page"/>
       </w:r>
     </w:p>
@@ -6778,45 +6474,46 @@
         <w:pStyle w:val="Heading1"/>
         <w:jc w:val="center"/>
         <w:rPr>
-          <w:rFonts w:ascii="Times New Roman" w:hAnsi="Times New Roman" w:eastAsia="Times New Roman" w:cs="Times New Roman"/>
+          <w:rFonts w:ascii="Times New Roman" w:eastAsia="Times New Roman" w:hAnsi="Times New Roman" w:cs="Times New Roman"/>
           <w:b w:val="0"/>
           <w:bCs w:val="0"/>
         </w:rPr>
       </w:pPr>
-      <w:bookmarkStart w:name="_heading=h.2bn6wsx" w:id="24"/>
-      <w:bookmarkEnd w:id="24"/>
-      <w:bookmarkStart w:name="_Toc840648707" w:id="1286893985"/>
+      <w:bookmarkStart w:id="46" w:name="_heading=h.2bn6wsx"/>
+      <w:bookmarkStart w:id="47" w:name="_Toc840648707"/>
+      <w:bookmarkEnd w:id="46"/>
       <w:r>
         <w:rPr>
           <w:b w:val="0"/>
           <w:bCs w:val="0"/>
         </w:rPr>
+        <w:lastRenderedPageBreak/>
         <w:t>Appendix A</w:t>
       </w:r>
-      <w:bookmarkEnd w:id="1286893985"/>
+      <w:bookmarkEnd w:id="47"/>
     </w:p>
     <w:p>
       <w:pPr>
         <w:pStyle w:val="Heading1"/>
         <w:jc w:val="center"/>
         <w:rPr>
-          <w:rFonts w:ascii="Times New Roman" w:hAnsi="Times New Roman" w:eastAsia="Times New Roman" w:cs="Times New Roman"/>
+          <w:rFonts w:ascii="Times New Roman" w:eastAsia="Times New Roman" w:hAnsi="Times New Roman" w:cs="Times New Roman"/>
           <w:b w:val="0"/>
           <w:bCs w:val="0"/>
         </w:rPr>
       </w:pPr>
-      <w:bookmarkStart w:name="_heading=h.qsh70q" w:id="25"/>
-      <w:bookmarkEnd w:id="25"/>
-      <w:bookmarkStart w:name="_Toc1416613717" w:id="1275643818"/>
-      <w:r>
-        <w:rPr>
-          <w:rFonts w:ascii="Times New Roman" w:hAnsi="Times New Roman" w:eastAsia="Times New Roman" w:cs="Times New Roman"/>
+      <w:bookmarkStart w:id="48" w:name="_heading=h.qsh70q"/>
+      <w:bookmarkStart w:id="49" w:name="_Toc1416613717"/>
+      <w:bookmarkEnd w:id="48"/>
+      <w:r>
+        <w:rPr>
+          <w:rFonts w:ascii="Times New Roman" w:eastAsia="Times New Roman" w:hAnsi="Times New Roman" w:cs="Times New Roman"/>
           <w:b w:val="0"/>
           <w:bCs w:val="0"/>
         </w:rPr>
         <w:t>Title of Appendix</w:t>
       </w:r>
-      <w:bookmarkEnd w:id="1275643818"/>
+      <w:bookmarkEnd w:id="49"/>
     </w:p>
     <w:p>
       <w:pPr>
@@ -6831,14 +6528,14 @@
           <w:sz w:val="24"/>
           <w:szCs w:val="24"/>
         </w:rPr>
-        <w:t xml:space="preserve">Put any supporting </w:t>
-      </w:r>
-      <w:r>
-        <w:rPr>
-          <w:sz w:val="24"/>
-          <w:szCs w:val="24"/>
-        </w:rPr>
-        <w:t>material in these appendices. Add additional or delete superfluous appendices as needed.</w:t>
+        <w:t xml:space="preserve">Appendices are not required for Task 2. </w:t>
+      </w:r>
+      <w:r>
+        <w:rPr>
+          <w:sz w:val="24"/>
+          <w:szCs w:val="24"/>
+        </w:rPr>
+        <w:t>Put any supporting material in these appendices. Add additional or delete superfluous appendices as needed.</w:t>
       </w:r>
       <w:r>
         <w:br w:type="page"/>
@@ -6853,40 +6550,41 @@
           <w:bCs w:val="0"/>
         </w:rPr>
       </w:pPr>
-      <w:bookmarkStart w:name="_heading=h.3as4poj" w:id="26"/>
-      <w:bookmarkEnd w:id="26"/>
-      <w:bookmarkStart w:name="_Toc1396471703" w:id="959724364"/>
+      <w:bookmarkStart w:id="50" w:name="_heading=h.3as4poj"/>
+      <w:bookmarkStart w:id="51" w:name="_Toc1396471703"/>
+      <w:bookmarkEnd w:id="50"/>
       <w:r>
         <w:rPr>
           <w:b w:val="0"/>
           <w:bCs w:val="0"/>
         </w:rPr>
+        <w:lastRenderedPageBreak/>
         <w:t>Appendix B</w:t>
       </w:r>
-      <w:bookmarkEnd w:id="959724364"/>
+      <w:bookmarkEnd w:id="51"/>
     </w:p>
     <w:p>
       <w:pPr>
         <w:pStyle w:val="Heading1"/>
         <w:jc w:val="center"/>
         <w:rPr>
-          <w:rFonts w:ascii="Times New Roman" w:hAnsi="Times New Roman" w:eastAsia="Times New Roman" w:cs="Times New Roman"/>
+          <w:rFonts w:ascii="Times New Roman" w:eastAsia="Times New Roman" w:hAnsi="Times New Roman" w:cs="Times New Roman"/>
           <w:b w:val="0"/>
           <w:bCs w:val="0"/>
         </w:rPr>
       </w:pPr>
-      <w:bookmarkStart w:name="_heading=h.1pxezwc" w:id="27"/>
-      <w:bookmarkEnd w:id="27"/>
-      <w:bookmarkStart w:name="_Toc1973574975" w:id="660374232"/>
-      <w:r>
-        <w:rPr>
-          <w:rFonts w:ascii="Times New Roman" w:hAnsi="Times New Roman" w:eastAsia="Times New Roman" w:cs="Times New Roman"/>
+      <w:bookmarkStart w:id="52" w:name="_heading=h.1pxezwc"/>
+      <w:bookmarkStart w:id="53" w:name="_Toc1973574975"/>
+      <w:bookmarkEnd w:id="52"/>
+      <w:r>
+        <w:rPr>
+          <w:rFonts w:ascii="Times New Roman" w:eastAsia="Times New Roman" w:hAnsi="Times New Roman" w:cs="Times New Roman"/>
           <w:b w:val="0"/>
           <w:bCs w:val="0"/>
         </w:rPr>
         <w:t>Title of Appendix</w:t>
       </w:r>
-      <w:bookmarkEnd w:id="660374232"/>
+      <w:bookmarkEnd w:id="53"/>
     </w:p>
     <w:p>
       <w:pPr>
@@ -6913,45 +6611,46 @@
         <w:pStyle w:val="Heading1"/>
         <w:jc w:val="center"/>
         <w:rPr>
-          <w:rFonts w:ascii="Times New Roman" w:hAnsi="Times New Roman" w:eastAsia="Times New Roman" w:cs="Times New Roman"/>
+          <w:rFonts w:ascii="Times New Roman" w:eastAsia="Times New Roman" w:hAnsi="Times New Roman" w:cs="Times New Roman"/>
           <w:b w:val="0"/>
           <w:bCs w:val="0"/>
         </w:rPr>
       </w:pPr>
-      <w:bookmarkStart w:name="_heading=h.49x2ik5" w:id="28"/>
-      <w:bookmarkEnd w:id="28"/>
-      <w:bookmarkStart w:name="_Toc1938294595" w:id="1068131543"/>
+      <w:bookmarkStart w:id="54" w:name="_heading=h.49x2ik5"/>
+      <w:bookmarkStart w:id="55" w:name="_Toc1938294595"/>
+      <w:bookmarkEnd w:id="54"/>
       <w:r>
         <w:rPr>
           <w:b w:val="0"/>
           <w:bCs w:val="0"/>
         </w:rPr>
+        <w:lastRenderedPageBreak/>
         <w:t>Appendix C</w:t>
       </w:r>
-      <w:bookmarkEnd w:id="1068131543"/>
+      <w:bookmarkEnd w:id="55"/>
     </w:p>
     <w:p>
       <w:pPr>
         <w:pStyle w:val="Heading1"/>
         <w:jc w:val="center"/>
         <w:rPr>
-          <w:rFonts w:ascii="Times New Roman" w:hAnsi="Times New Roman" w:eastAsia="Times New Roman" w:cs="Times New Roman"/>
+          <w:rFonts w:ascii="Times New Roman" w:eastAsia="Times New Roman" w:hAnsi="Times New Roman" w:cs="Times New Roman"/>
           <w:b w:val="0"/>
           <w:bCs w:val="0"/>
         </w:rPr>
       </w:pPr>
-      <w:bookmarkStart w:name="_heading=h.2p2csry" w:id="29"/>
-      <w:bookmarkEnd w:id="29"/>
-      <w:bookmarkStart w:name="_Toc1811714383" w:id="1995855941"/>
-      <w:r>
-        <w:rPr>
-          <w:rFonts w:ascii="Times New Roman" w:hAnsi="Times New Roman" w:eastAsia="Times New Roman" w:cs="Times New Roman"/>
+      <w:bookmarkStart w:id="56" w:name="_heading=h.2p2csry"/>
+      <w:bookmarkStart w:id="57" w:name="_Toc1811714383"/>
+      <w:bookmarkEnd w:id="56"/>
+      <w:r>
+        <w:rPr>
+          <w:rFonts w:ascii="Times New Roman" w:eastAsia="Times New Roman" w:hAnsi="Times New Roman" w:cs="Times New Roman"/>
           <w:b w:val="0"/>
           <w:bCs w:val="0"/>
         </w:rPr>
         <w:t>Title of Appendix</w:t>
       </w:r>
-      <w:bookmarkEnd w:id="1995855941"/>
+      <w:bookmarkEnd w:id="57"/>
     </w:p>
     <w:p>
       <w:pPr>
@@ -6978,45 +6677,46 @@
         <w:pStyle w:val="Heading1"/>
         <w:jc w:val="center"/>
         <w:rPr>
-          <w:rFonts w:ascii="Times New Roman" w:hAnsi="Times New Roman" w:eastAsia="Times New Roman" w:cs="Times New Roman"/>
+          <w:rFonts w:ascii="Times New Roman" w:eastAsia="Times New Roman" w:hAnsi="Times New Roman" w:cs="Times New Roman"/>
           <w:b w:val="0"/>
           <w:bCs w:val="0"/>
         </w:rPr>
       </w:pPr>
-      <w:bookmarkStart w:name="_heading=h.147n2zr" w:id="30"/>
-      <w:bookmarkEnd w:id="30"/>
-      <w:bookmarkStart w:name="_Toc6994747" w:id="1100650606"/>
+      <w:bookmarkStart w:id="58" w:name="_heading=h.147n2zr"/>
+      <w:bookmarkStart w:id="59" w:name="_Toc6994747"/>
+      <w:bookmarkEnd w:id="58"/>
       <w:r>
         <w:rPr>
           <w:b w:val="0"/>
           <w:bCs w:val="0"/>
         </w:rPr>
+        <w:lastRenderedPageBreak/>
         <w:t>Appendix D</w:t>
       </w:r>
-      <w:bookmarkEnd w:id="1100650606"/>
+      <w:bookmarkEnd w:id="59"/>
     </w:p>
     <w:p>
       <w:pPr>
         <w:pStyle w:val="Heading1"/>
         <w:jc w:val="center"/>
         <w:rPr>
-          <w:rFonts w:ascii="Times New Roman" w:hAnsi="Times New Roman" w:eastAsia="Times New Roman" w:cs="Times New Roman"/>
+          <w:rFonts w:ascii="Times New Roman" w:eastAsia="Times New Roman" w:hAnsi="Times New Roman" w:cs="Times New Roman"/>
           <w:b w:val="0"/>
           <w:bCs w:val="0"/>
         </w:rPr>
       </w:pPr>
-      <w:bookmarkStart w:name="_heading=h.3o7alnk" w:id="31"/>
-      <w:bookmarkEnd w:id="31"/>
-      <w:bookmarkStart w:name="_Toc2007597932" w:id="517960018"/>
-      <w:r>
-        <w:rPr>
-          <w:rFonts w:ascii="Times New Roman" w:hAnsi="Times New Roman" w:eastAsia="Times New Roman" w:cs="Times New Roman"/>
+      <w:bookmarkStart w:id="60" w:name="_heading=h.3o7alnk"/>
+      <w:bookmarkStart w:id="61" w:name="_Toc2007597932"/>
+      <w:bookmarkEnd w:id="60"/>
+      <w:r>
+        <w:rPr>
+          <w:rFonts w:ascii="Times New Roman" w:eastAsia="Times New Roman" w:hAnsi="Times New Roman" w:cs="Times New Roman"/>
           <w:b w:val="0"/>
           <w:bCs w:val="0"/>
         </w:rPr>
         <w:t>Title of Appendix</w:t>
       </w:r>
-      <w:bookmarkEnd w:id="517960018"/>
+      <w:bookmarkEnd w:id="61"/>
     </w:p>
     <w:p>
       <w:pPr>
@@ -7036,8 +6736,8 @@
       </w:r>
     </w:p>
     <w:sectPr>
-      <w:headerReference w:type="default" r:id="rId27"/>
-      <w:pgSz w:w="12240" w:h="15840" w:orient="portrait"/>
+      <w:headerReference w:type="default" r:id="rId23"/>
+      <w:pgSz w:w="12240" w:h="15840"/>
       <w:pgMar w:top="1440" w:right="1440" w:bottom="1440" w:left="1440" w:header="720" w:footer="720" w:gutter="0"/>
       <w:cols w:space="720"/>
     </w:sectPr>
@@ -7046,7 +6746,7 @@
 </file>
 
 <file path=word/endnotes.xml><?xml version="1.0" encoding="utf-8"?>
-<w:endnotes xmlns:wpc="http://schemas.microsoft.com/office/word/2010/wordprocessingCanvas" xmlns:cx="http://schemas.microsoft.com/office/drawing/2014/chartex" xmlns:cx1="http://schemas.microsoft.com/office/drawing/2015/9/8/chartex" xmlns:cx2="http://schemas.microsoft.com/office/drawing/2015/10/21/chartex" xmlns:cx3="http://schemas.microsoft.com/office/drawing/2016/5/9/chartex" xmlns:cx4="http://schemas.microsoft.com/office/drawing/2016/5/10/chartex" xmlns:cx5="http://schemas.microsoft.com/office/drawing/2016/5/11/chartex" xmlns:cx6="http://schemas.microsoft.com/office/drawing/2016/5/12/chartex" xmlns:cx7="http://schemas.microsoft.com/office/drawing/2016/5/13/chartex" xmlns:cx8="http://schemas.microsoft.com/office/drawing/2016/5/14/chartex" xmlns:mc="http://schemas.openxmlformats.org/markup-compatibility/2006" xmlns:aink="http://schemas.microsoft.com/office/drawing/2016/ink" xmlns:am3d="http://schemas.microsoft.com/office/drawing/2017/model3d" xmlns:o="urn:schemas-microsoft-com:office:office" xmlns:r="http://schemas.openxmlformats.org/officeDocument/2006/relationships" xmlns:m="http://schemas.openxmlformats.org/officeDocument/2006/math" xmlns:v="urn:schemas-microsoft-com:vml" xmlns:wp14="http://schemas.microsoft.com/office/word/2010/wordprocessingDrawing" xmlns:wp="http://schemas.openxmlformats.org/drawingml/2006/wordprocessingDrawing" xmlns:w10="urn:schemas-microsoft-com:office:word" xmlns:w="http://schemas.openxmlformats.org/wordprocessingml/2006/main" xmlns:w14="http://schemas.microsoft.com/office/word/2010/wordml" xmlns:w15="http://schemas.microsoft.com/office/word/2012/wordml" xmlns:w16cex="http://schemas.microsoft.com/office/word/2018/wordml/cex" xmlns:w16cid="http://schemas.microsoft.com/office/word/2016/wordml/cid" xmlns:w16="http://schemas.microsoft.com/office/word/2018/wordml" xmlns:w16sdtdh="http://schemas.microsoft.com/office/word/2020/wordml/sdtdatahash" xmlns:w16se="http://schemas.microsoft.com/office/word/2015/wordml/symex" xmlns:wpg="http://schemas.microsoft.com/office/word/2010/wordprocessingGroup" xmlns:wpi="http://schemas.microsoft.com/office/word/2010/wordprocessingInk" xmlns:wne="http://schemas.microsoft.com/office/word/2006/wordml" xmlns:wps="http://schemas.microsoft.com/office/word/2010/wordprocessingShape" mc:Ignorable="w14 w15 w16se w16cid w16 w16cex w16sdtdh wp14">
+<w:endnotes xmlns:wpc="http://schemas.microsoft.com/office/word/2010/wordprocessingCanvas" xmlns:cx="http://schemas.microsoft.com/office/drawing/2014/chartex" xmlns:cx1="http://schemas.microsoft.com/office/drawing/2015/9/8/chartex" xmlns:cx2="http://schemas.microsoft.com/office/drawing/2015/10/21/chartex" xmlns:cx3="http://schemas.microsoft.com/office/drawing/2016/5/9/chartex" xmlns:cx4="http://schemas.microsoft.com/office/drawing/2016/5/10/chartex" xmlns:cx5="http://schemas.microsoft.com/office/drawing/2016/5/11/chartex" xmlns:cx6="http://schemas.microsoft.com/office/drawing/2016/5/12/chartex" xmlns:cx7="http://schemas.microsoft.com/office/drawing/2016/5/13/chartex" xmlns:cx8="http://schemas.microsoft.com/office/drawing/2016/5/14/chartex" xmlns:mc="http://schemas.openxmlformats.org/markup-compatibility/2006" xmlns:aink="http://schemas.microsoft.com/office/drawing/2016/ink" xmlns:am3d="http://schemas.microsoft.com/office/drawing/2017/model3d" xmlns:o="urn:schemas-microsoft-com:office:office" xmlns:oel="http://schemas.microsoft.com/office/2019/extlst" xmlns:r="http://schemas.openxmlformats.org/officeDocument/2006/relationships" xmlns:m="http://schemas.openxmlformats.org/officeDocument/2006/math" xmlns:v="urn:schemas-microsoft-com:vml" xmlns:wp14="http://schemas.microsoft.com/office/word/2010/wordprocessingDrawing" xmlns:wp="http://schemas.openxmlformats.org/drawingml/2006/wordprocessingDrawing" xmlns:w10="urn:schemas-microsoft-com:office:word" xmlns:w="http://schemas.openxmlformats.org/wordprocessingml/2006/main" xmlns:w14="http://schemas.microsoft.com/office/word/2010/wordml" xmlns:w15="http://schemas.microsoft.com/office/word/2012/wordml" xmlns:w16cex="http://schemas.microsoft.com/office/word/2018/wordml/cex" xmlns:w16cid="http://schemas.microsoft.com/office/word/2016/wordml/cid" xmlns:w16="http://schemas.microsoft.com/office/word/2018/wordml" xmlns:w16du="http://schemas.microsoft.com/office/word/2023/wordml/word16du" xmlns:w16sdtdh="http://schemas.microsoft.com/office/word/2020/wordml/sdtdatahash" xmlns:w16se="http://schemas.microsoft.com/office/word/2015/wordml/symex" xmlns:wpg="http://schemas.microsoft.com/office/word/2010/wordprocessingGroup" xmlns:wpi="http://schemas.microsoft.com/office/word/2010/wordprocessingInk" xmlns:wne="http://schemas.microsoft.com/office/word/2006/wordml" xmlns:wps="http://schemas.microsoft.com/office/word/2010/wordprocessingShape" mc:Ignorable="w14 w15 w16se w16cid w16 w16cex w16sdtdh w16du wp14">
   <w:endnote w:type="separator" w:id="-1">
     <w:p>
       <w:r>
@@ -7065,7 +6765,7 @@
 </file>
 
 <file path=word/footnotes.xml><?xml version="1.0" encoding="utf-8"?>
-<w:footnotes xmlns:wpc="http://schemas.microsoft.com/office/word/2010/wordprocessingCanvas" xmlns:cx="http://schemas.microsoft.com/office/drawing/2014/chartex" xmlns:cx1="http://schemas.microsoft.com/office/drawing/2015/9/8/chartex" xmlns:cx2="http://schemas.microsoft.com/office/drawing/2015/10/21/chartex" xmlns:cx3="http://schemas.microsoft.com/office/drawing/2016/5/9/chartex" xmlns:cx4="http://schemas.microsoft.com/office/drawing/2016/5/10/chartex" xmlns:cx5="http://schemas.microsoft.com/office/drawing/2016/5/11/chartex" xmlns:cx6="http://schemas.microsoft.com/office/drawing/2016/5/12/chartex" xmlns:cx7="http://schemas.microsoft.com/office/drawing/2016/5/13/chartex" xmlns:cx8="http://schemas.microsoft.com/office/drawing/2016/5/14/chartex" xmlns:mc="http://schemas.openxmlformats.org/markup-compatibility/2006" xmlns:aink="http://schemas.microsoft.com/office/drawing/2016/ink" xmlns:am3d="http://schemas.microsoft.com/office/drawing/2017/model3d" xmlns:o="urn:schemas-microsoft-com:office:office" xmlns:r="http://schemas.openxmlformats.org/officeDocument/2006/relationships" xmlns:m="http://schemas.openxmlformats.org/officeDocument/2006/math" xmlns:v="urn:schemas-microsoft-com:vml" xmlns:wp14="http://schemas.microsoft.com/office/word/2010/wordprocessingDrawing" xmlns:wp="http://schemas.openxmlformats.org/drawingml/2006/wordprocessingDrawing" xmlns:w10="urn:schemas-microsoft-com:office:word" xmlns:w="http://schemas.openxmlformats.org/wordprocessingml/2006/main" xmlns:w14="http://schemas.microsoft.com/office/word/2010/wordml" xmlns:w15="http://schemas.microsoft.com/office/word/2012/wordml" xmlns:w16cex="http://schemas.microsoft.com/office/word/2018/wordml/cex" xmlns:w16cid="http://schemas.microsoft.com/office/word/2016/wordml/cid" xmlns:w16="http://schemas.microsoft.com/office/word/2018/wordml" xmlns:w16sdtdh="http://schemas.microsoft.com/office/word/2020/wordml/sdtdatahash" xmlns:w16se="http://schemas.microsoft.com/office/word/2015/wordml/symex" xmlns:wpg="http://schemas.microsoft.com/office/word/2010/wordprocessingGroup" xmlns:wpi="http://schemas.microsoft.com/office/word/2010/wordprocessingInk" xmlns:wne="http://schemas.microsoft.com/office/word/2006/wordml" xmlns:wps="http://schemas.microsoft.com/office/word/2010/wordprocessingShape" mc:Ignorable="w14 w15 w16se w16cid w16 w16cex w16sdtdh wp14">
+<w:footnotes xmlns:wpc="http://schemas.microsoft.com/office/word/2010/wordprocessingCanvas" xmlns:cx="http://schemas.microsoft.com/office/drawing/2014/chartex" xmlns:cx1="http://schemas.microsoft.com/office/drawing/2015/9/8/chartex" xmlns:cx2="http://schemas.microsoft.com/office/drawing/2015/10/21/chartex" xmlns:cx3="http://schemas.microsoft.com/office/drawing/2016/5/9/chartex" xmlns:cx4="http://schemas.microsoft.com/office/drawing/2016/5/10/chartex" xmlns:cx5="http://schemas.microsoft.com/office/drawing/2016/5/11/chartex" xmlns:cx6="http://schemas.microsoft.com/office/drawing/2016/5/12/chartex" xmlns:cx7="http://schemas.microsoft.com/office/drawing/2016/5/13/chartex" xmlns:cx8="http://schemas.microsoft.com/office/drawing/2016/5/14/chartex" xmlns:mc="http://schemas.openxmlformats.org/markup-compatibility/2006" xmlns:aink="http://schemas.microsoft.com/office/drawing/2016/ink" xmlns:am3d="http://schemas.microsoft.com/office/drawing/2017/model3d" xmlns:o="urn:schemas-microsoft-com:office:office" xmlns:oel="http://schemas.microsoft.com/office/2019/extlst" xmlns:r="http://schemas.openxmlformats.org/officeDocument/2006/relationships" xmlns:m="http://schemas.openxmlformats.org/officeDocument/2006/math" xmlns:v="urn:schemas-microsoft-com:vml" xmlns:wp14="http://schemas.microsoft.com/office/word/2010/wordprocessingDrawing" xmlns:wp="http://schemas.openxmlformats.org/drawingml/2006/wordprocessingDrawing" xmlns:w10="urn:schemas-microsoft-com:office:word" xmlns:w="http://schemas.openxmlformats.org/wordprocessingml/2006/main" xmlns:w14="http://schemas.microsoft.com/office/word/2010/wordml" xmlns:w15="http://schemas.microsoft.com/office/word/2012/wordml" xmlns:w16cex="http://schemas.microsoft.com/office/word/2018/wordml/cex" xmlns:w16cid="http://schemas.microsoft.com/office/word/2016/wordml/cid" xmlns:w16="http://schemas.microsoft.com/office/word/2018/wordml" xmlns:w16du="http://schemas.microsoft.com/office/word/2023/wordml/word16du" xmlns:w16sdtdh="http://schemas.microsoft.com/office/word/2020/wordml/sdtdatahash" xmlns:w16se="http://schemas.microsoft.com/office/word/2015/wordml/symex" xmlns:wpg="http://schemas.microsoft.com/office/word/2010/wordprocessingGroup" xmlns:wpi="http://schemas.microsoft.com/office/word/2010/wordprocessingInk" xmlns:wne="http://schemas.microsoft.com/office/word/2006/wordml" xmlns:wps="http://schemas.microsoft.com/office/word/2010/wordprocessingShape" mc:Ignorable="w14 w15 w16se w16cid w16 w16cex w16sdtdh w16du wp14">
   <w:footnote w:type="separator" w:id="-1">
     <w:p>
       <w:r>
@@ -7084,7 +6784,7 @@
 </file>
 
 <file path=word/header1.xml><?xml version="1.0" encoding="utf-8"?>
-<w:hdr xmlns:wpc="http://schemas.microsoft.com/office/word/2010/wordprocessingCanvas" xmlns:cx="http://schemas.microsoft.com/office/drawing/2014/chartex" xmlns:cx1="http://schemas.microsoft.com/office/drawing/2015/9/8/chartex" xmlns:cx2="http://schemas.microsoft.com/office/drawing/2015/10/21/chartex" xmlns:cx3="http://schemas.microsoft.com/office/drawing/2016/5/9/chartex" xmlns:cx4="http://schemas.microsoft.com/office/drawing/2016/5/10/chartex" xmlns:cx5="http://schemas.microsoft.com/office/drawing/2016/5/11/chartex" xmlns:cx6="http://schemas.microsoft.com/office/drawing/2016/5/12/chartex" xmlns:cx7="http://schemas.microsoft.com/office/drawing/2016/5/13/chartex" xmlns:cx8="http://schemas.microsoft.com/office/drawing/2016/5/14/chartex" xmlns:mc="http://schemas.openxmlformats.org/markup-compatibility/2006" xmlns:aink="http://schemas.microsoft.com/office/drawing/2016/ink" xmlns:am3d="http://schemas.microsoft.com/office/drawing/2017/model3d" xmlns:o="urn:schemas-microsoft-com:office:office" xmlns:r="http://schemas.openxmlformats.org/officeDocument/2006/relationships" xmlns:m="http://schemas.openxmlformats.org/officeDocument/2006/math" xmlns:v="urn:schemas-microsoft-com:vml" xmlns:wp14="http://schemas.microsoft.com/office/word/2010/wordprocessingDrawing" xmlns:wp="http://schemas.openxmlformats.org/drawingml/2006/wordprocessingDrawing" xmlns:w10="urn:schemas-microsoft-com:office:word" xmlns:w="http://schemas.openxmlformats.org/wordprocessingml/2006/main" xmlns:w14="http://schemas.microsoft.com/office/word/2010/wordml" xmlns:w15="http://schemas.microsoft.com/office/word/2012/wordml" xmlns:w16cex="http://schemas.microsoft.com/office/word/2018/wordml/cex" xmlns:w16cid="http://schemas.microsoft.com/office/word/2016/wordml/cid" xmlns:w16="http://schemas.microsoft.com/office/word/2018/wordml" xmlns:w16sdtdh="http://schemas.microsoft.com/office/word/2020/wordml/sdtdatahash" xmlns:w16se="http://schemas.microsoft.com/office/word/2015/wordml/symex" xmlns:wpg="http://schemas.microsoft.com/office/word/2010/wordprocessingGroup" xmlns:wpi="http://schemas.microsoft.com/office/word/2010/wordprocessingInk" xmlns:wne="http://schemas.microsoft.com/office/word/2006/wordml" xmlns:wps="http://schemas.microsoft.com/office/word/2010/wordprocessingShape" mc:Ignorable="w14 w15 w16se w16cid w16 w16cex w16sdtdh wp14">
+<w:hdr xmlns:wpc="http://schemas.microsoft.com/office/word/2010/wordprocessingCanvas" xmlns:cx="http://schemas.microsoft.com/office/drawing/2014/chartex" xmlns:cx1="http://schemas.microsoft.com/office/drawing/2015/9/8/chartex" xmlns:cx2="http://schemas.microsoft.com/office/drawing/2015/10/21/chartex" xmlns:cx3="http://schemas.microsoft.com/office/drawing/2016/5/9/chartex" xmlns:cx4="http://schemas.microsoft.com/office/drawing/2016/5/10/chartex" xmlns:cx5="http://schemas.microsoft.com/office/drawing/2016/5/11/chartex" xmlns:cx6="http://schemas.microsoft.com/office/drawing/2016/5/12/chartex" xmlns:cx7="http://schemas.microsoft.com/office/drawing/2016/5/13/chartex" xmlns:cx8="http://schemas.microsoft.com/office/drawing/2016/5/14/chartex" xmlns:mc="http://schemas.openxmlformats.org/markup-compatibility/2006" xmlns:aink="http://schemas.microsoft.com/office/drawing/2016/ink" xmlns:am3d="http://schemas.microsoft.com/office/drawing/2017/model3d" xmlns:o="urn:schemas-microsoft-com:office:office" xmlns:oel="http://schemas.microsoft.com/office/2019/extlst" xmlns:r="http://schemas.openxmlformats.org/officeDocument/2006/relationships" xmlns:m="http://schemas.openxmlformats.org/officeDocument/2006/math" xmlns:v="urn:schemas-microsoft-com:vml" xmlns:wp14="http://schemas.microsoft.com/office/word/2010/wordprocessingDrawing" xmlns:wp="http://schemas.openxmlformats.org/drawingml/2006/wordprocessingDrawing" xmlns:w10="urn:schemas-microsoft-com:office:word" xmlns:w="http://schemas.openxmlformats.org/wordprocessingml/2006/main" xmlns:w14="http://schemas.microsoft.com/office/word/2010/wordml" xmlns:w15="http://schemas.microsoft.com/office/word/2012/wordml" xmlns:w16cex="http://schemas.microsoft.com/office/word/2018/wordml/cex" xmlns:w16cid="http://schemas.microsoft.com/office/word/2016/wordml/cid" xmlns:w16="http://schemas.microsoft.com/office/word/2018/wordml" xmlns:w16du="http://schemas.microsoft.com/office/word/2023/wordml/word16du" xmlns:w16sdtdh="http://schemas.microsoft.com/office/word/2020/wordml/sdtdatahash" xmlns:w16se="http://schemas.microsoft.com/office/word/2015/wordml/symex" xmlns:wpg="http://schemas.microsoft.com/office/word/2010/wordprocessingGroup" xmlns:wpi="http://schemas.microsoft.com/office/word/2010/wordprocessingInk" xmlns:wne="http://schemas.microsoft.com/office/word/2006/wordml" xmlns:wps="http://schemas.microsoft.com/office/word/2010/wordprocessingShape" mc:Ignorable="w14 w15 w16se w16cid w16 w16cex w16sdtdh w16du wp14">
   <w:p>
     <w:pPr>
       <w:pBdr>
@@ -7156,7 +6856,7 @@
 </file>
 
 <file path=word/header2.xml><?xml version="1.0" encoding="utf-8"?>
-<w:hdr xmlns:wpc="http://schemas.microsoft.com/office/word/2010/wordprocessingCanvas" xmlns:cx="http://schemas.microsoft.com/office/drawing/2014/chartex" xmlns:cx1="http://schemas.microsoft.com/office/drawing/2015/9/8/chartex" xmlns:cx2="http://schemas.microsoft.com/office/drawing/2015/10/21/chartex" xmlns:cx3="http://schemas.microsoft.com/office/drawing/2016/5/9/chartex" xmlns:cx4="http://schemas.microsoft.com/office/drawing/2016/5/10/chartex" xmlns:cx5="http://schemas.microsoft.com/office/drawing/2016/5/11/chartex" xmlns:cx6="http://schemas.microsoft.com/office/drawing/2016/5/12/chartex" xmlns:cx7="http://schemas.microsoft.com/office/drawing/2016/5/13/chartex" xmlns:cx8="http://schemas.microsoft.com/office/drawing/2016/5/14/chartex" xmlns:mc="http://schemas.openxmlformats.org/markup-compatibility/2006" xmlns:aink="http://schemas.microsoft.com/office/drawing/2016/ink" xmlns:am3d="http://schemas.microsoft.com/office/drawing/2017/model3d" xmlns:o="urn:schemas-microsoft-com:office:office" xmlns:r="http://schemas.openxmlformats.org/officeDocument/2006/relationships" xmlns:m="http://schemas.openxmlformats.org/officeDocument/2006/math" xmlns:v="urn:schemas-microsoft-com:vml" xmlns:wp14="http://schemas.microsoft.com/office/word/2010/wordprocessingDrawing" xmlns:wp="http://schemas.openxmlformats.org/drawingml/2006/wordprocessingDrawing" xmlns:w10="urn:schemas-microsoft-com:office:word" xmlns:w="http://schemas.openxmlformats.org/wordprocessingml/2006/main" xmlns:w14="http://schemas.microsoft.com/office/word/2010/wordml" xmlns:w15="http://schemas.microsoft.com/office/word/2012/wordml" xmlns:w16cex="http://schemas.microsoft.com/office/word/2018/wordml/cex" xmlns:w16cid="http://schemas.microsoft.com/office/word/2016/wordml/cid" xmlns:w16="http://schemas.microsoft.com/office/word/2018/wordml" xmlns:w16sdtdh="http://schemas.microsoft.com/office/word/2020/wordml/sdtdatahash" xmlns:w16se="http://schemas.microsoft.com/office/word/2015/wordml/symex" xmlns:wpg="http://schemas.microsoft.com/office/word/2010/wordprocessingGroup" xmlns:wpi="http://schemas.microsoft.com/office/word/2010/wordprocessingInk" xmlns:wne="http://schemas.microsoft.com/office/word/2006/wordml" xmlns:wps="http://schemas.microsoft.com/office/word/2010/wordprocessingShape" mc:Ignorable="w14 w15 w16se w16cid w16 w16cex w16sdtdh wp14">
+<w:hdr xmlns:wpc="http://schemas.microsoft.com/office/word/2010/wordprocessingCanvas" xmlns:cx="http://schemas.microsoft.com/office/drawing/2014/chartex" xmlns:cx1="http://schemas.microsoft.com/office/drawing/2015/9/8/chartex" xmlns:cx2="http://schemas.microsoft.com/office/drawing/2015/10/21/chartex" xmlns:cx3="http://schemas.microsoft.com/office/drawing/2016/5/9/chartex" xmlns:cx4="http://schemas.microsoft.com/office/drawing/2016/5/10/chartex" xmlns:cx5="http://schemas.microsoft.com/office/drawing/2016/5/11/chartex" xmlns:cx6="http://schemas.microsoft.com/office/drawing/2016/5/12/chartex" xmlns:cx7="http://schemas.microsoft.com/office/drawing/2016/5/13/chartex" xmlns:cx8="http://schemas.microsoft.com/office/drawing/2016/5/14/chartex" xmlns:mc="http://schemas.openxmlformats.org/markup-compatibility/2006" xmlns:aink="http://schemas.microsoft.com/office/drawing/2016/ink" xmlns:am3d="http://schemas.microsoft.com/office/drawing/2017/model3d" xmlns:o="urn:schemas-microsoft-com:office:office" xmlns:oel="http://schemas.microsoft.com/office/2019/extlst" xmlns:r="http://schemas.openxmlformats.org/officeDocument/2006/relationships" xmlns:m="http://schemas.openxmlformats.org/officeDocument/2006/math" xmlns:v="urn:schemas-microsoft-com:vml" xmlns:wp14="http://schemas.microsoft.com/office/word/2010/wordprocessingDrawing" xmlns:wp="http://schemas.openxmlformats.org/drawingml/2006/wordprocessingDrawing" xmlns:w10="urn:schemas-microsoft-com:office:word" xmlns:w="http://schemas.openxmlformats.org/wordprocessingml/2006/main" xmlns:w14="http://schemas.microsoft.com/office/word/2010/wordml" xmlns:w15="http://schemas.microsoft.com/office/word/2012/wordml" xmlns:w16cex="http://schemas.microsoft.com/office/word/2018/wordml/cex" xmlns:w16cid="http://schemas.microsoft.com/office/word/2016/wordml/cid" xmlns:w16="http://schemas.microsoft.com/office/word/2018/wordml" xmlns:w16du="http://schemas.microsoft.com/office/word/2023/wordml/word16du" xmlns:w16sdtdh="http://schemas.microsoft.com/office/word/2020/wordml/sdtdatahash" xmlns:w16se="http://schemas.microsoft.com/office/word/2015/wordml/symex" xmlns:wpg="http://schemas.microsoft.com/office/word/2010/wordprocessingGroup" xmlns:wpi="http://schemas.microsoft.com/office/word/2010/wordprocessingInk" xmlns:wne="http://schemas.microsoft.com/office/word/2006/wordml" xmlns:wps="http://schemas.microsoft.com/office/word/2010/wordprocessingShape" mc:Ignorable="w14 w15 w16se w16cid w16 w16cex w16sdtdh w16du wp14">
   <w:p>
     <w:pPr>
       <w:pBdr>
@@ -7239,7 +6939,7 @@
 </file>
 
 <file path=word/header3.xml><?xml version="1.0" encoding="utf-8"?>
-<w:hdr xmlns:wpc="http://schemas.microsoft.com/office/word/2010/wordprocessingCanvas" xmlns:cx="http://schemas.microsoft.com/office/drawing/2014/chartex" xmlns:cx1="http://schemas.microsoft.com/office/drawing/2015/9/8/chartex" xmlns:cx2="http://schemas.microsoft.com/office/drawing/2015/10/21/chartex" xmlns:cx3="http://schemas.microsoft.com/office/drawing/2016/5/9/chartex" xmlns:cx4="http://schemas.microsoft.com/office/drawing/2016/5/10/chartex" xmlns:cx5="http://schemas.microsoft.com/office/drawing/2016/5/11/chartex" xmlns:cx6="http://schemas.microsoft.com/office/drawing/2016/5/12/chartex" xmlns:cx7="http://schemas.microsoft.com/office/drawing/2016/5/13/chartex" xmlns:cx8="http://schemas.microsoft.com/office/drawing/2016/5/14/chartex" xmlns:mc="http://schemas.openxmlformats.org/markup-compatibility/2006" xmlns:aink="http://schemas.microsoft.com/office/drawing/2016/ink" xmlns:am3d="http://schemas.microsoft.com/office/drawing/2017/model3d" xmlns:o="urn:schemas-microsoft-com:office:office" xmlns:r="http://schemas.openxmlformats.org/officeDocument/2006/relationships" xmlns:m="http://schemas.openxmlformats.org/officeDocument/2006/math" xmlns:v="urn:schemas-microsoft-com:vml" xmlns:wp14="http://schemas.microsoft.com/office/word/2010/wordprocessingDrawing" xmlns:wp="http://schemas.openxmlformats.org/drawingml/2006/wordprocessingDrawing" xmlns:w10="urn:schemas-microsoft-com:office:word" xmlns:w="http://schemas.openxmlformats.org/wordprocessingml/2006/main" xmlns:w14="http://schemas.microsoft.com/office/word/2010/wordml" xmlns:w15="http://schemas.microsoft.com/office/word/2012/wordml" xmlns:w16cex="http://schemas.microsoft.com/office/word/2018/wordml/cex" xmlns:w16cid="http://schemas.microsoft.com/office/word/2016/wordml/cid" xmlns:w16="http://schemas.microsoft.com/office/word/2018/wordml" xmlns:w16sdtdh="http://schemas.microsoft.com/office/word/2020/wordml/sdtdatahash" xmlns:w16se="http://schemas.microsoft.com/office/word/2015/wordml/symex" xmlns:wpg="http://schemas.microsoft.com/office/word/2010/wordprocessingGroup" xmlns:wpi="http://schemas.microsoft.com/office/word/2010/wordprocessingInk" xmlns:wne="http://schemas.microsoft.com/office/word/2006/wordml" xmlns:wps="http://schemas.microsoft.com/office/word/2010/wordprocessingShape" mc:Ignorable="w14 w15 w16se w16cid w16 w16cex w16sdtdh wp14">
+<w:hdr xmlns:wpc="http://schemas.microsoft.com/office/word/2010/wordprocessingCanvas" xmlns:cx="http://schemas.microsoft.com/office/drawing/2014/chartex" xmlns:cx1="http://schemas.microsoft.com/office/drawing/2015/9/8/chartex" xmlns:cx2="http://schemas.microsoft.com/office/drawing/2015/10/21/chartex" xmlns:cx3="http://schemas.microsoft.com/office/drawing/2016/5/9/chartex" xmlns:cx4="http://schemas.microsoft.com/office/drawing/2016/5/10/chartex" xmlns:cx5="http://schemas.microsoft.com/office/drawing/2016/5/11/chartex" xmlns:cx6="http://schemas.microsoft.com/office/drawing/2016/5/12/chartex" xmlns:cx7="http://schemas.microsoft.com/office/drawing/2016/5/13/chartex" xmlns:cx8="http://schemas.microsoft.com/office/drawing/2016/5/14/chartex" xmlns:mc="http://schemas.openxmlformats.org/markup-compatibility/2006" xmlns:aink="http://schemas.microsoft.com/office/drawing/2016/ink" xmlns:am3d="http://schemas.microsoft.com/office/drawing/2017/model3d" xmlns:o="urn:schemas-microsoft-com:office:office" xmlns:oel="http://schemas.microsoft.com/office/2019/extlst" xmlns:r="http://schemas.openxmlformats.org/officeDocument/2006/relationships" xmlns:m="http://schemas.openxmlformats.org/officeDocument/2006/math" xmlns:v="urn:schemas-microsoft-com:vml" xmlns:wp14="http://schemas.microsoft.com/office/word/2010/wordprocessingDrawing" xmlns:wp="http://schemas.openxmlformats.org/drawingml/2006/wordprocessingDrawing" xmlns:w10="urn:schemas-microsoft-com:office:word" xmlns:w="http://schemas.openxmlformats.org/wordprocessingml/2006/main" xmlns:w14="http://schemas.microsoft.com/office/word/2010/wordml" xmlns:w15="http://schemas.microsoft.com/office/word/2012/wordml" xmlns:w16cex="http://schemas.microsoft.com/office/word/2018/wordml/cex" xmlns:w16cid="http://schemas.microsoft.com/office/word/2016/wordml/cid" xmlns:w16="http://schemas.microsoft.com/office/word/2018/wordml" xmlns:w16du="http://schemas.microsoft.com/office/word/2023/wordml/word16du" xmlns:w16sdtdh="http://schemas.microsoft.com/office/word/2020/wordml/sdtdatahash" xmlns:w16se="http://schemas.microsoft.com/office/word/2015/wordml/symex" xmlns:wpg="http://schemas.microsoft.com/office/word/2010/wordprocessingGroup" xmlns:wpi="http://schemas.microsoft.com/office/word/2010/wordprocessingInk" xmlns:wne="http://schemas.microsoft.com/office/word/2006/wordml" xmlns:wps="http://schemas.microsoft.com/office/word/2010/wordprocessingShape" mc:Ignorable="w14 w15 w16se w16cid w16 w16cex w16sdtdh w16du wp14">
   <w:p>
     <w:pPr>
       <w:pBdr>
@@ -7316,7 +7016,7 @@
 </file>
 
 <file path=word/numbering.xml><?xml version="1.0" encoding="utf-8"?>
-<w:numbering xmlns:wpc="http://schemas.microsoft.com/office/word/2010/wordprocessingCanvas" xmlns:cx="http://schemas.microsoft.com/office/drawing/2014/chartex" xmlns:cx1="http://schemas.microsoft.com/office/drawing/2015/9/8/chartex" xmlns:cx2="http://schemas.microsoft.com/office/drawing/2015/10/21/chartex" xmlns:cx3="http://schemas.microsoft.com/office/drawing/2016/5/9/chartex" xmlns:cx4="http://schemas.microsoft.com/office/drawing/2016/5/10/chartex" xmlns:cx5="http://schemas.microsoft.com/office/drawing/2016/5/11/chartex" xmlns:cx6="http://schemas.microsoft.com/office/drawing/2016/5/12/chartex" xmlns:cx7="http://schemas.microsoft.com/office/drawing/2016/5/13/chartex" xmlns:cx8="http://schemas.microsoft.com/office/drawing/2016/5/14/chartex" xmlns:mc="http://schemas.openxmlformats.org/markup-compatibility/2006" xmlns:aink="http://schemas.microsoft.com/office/drawing/2016/ink" xmlns:am3d="http://schemas.microsoft.com/office/drawing/2017/model3d" xmlns:o="urn:schemas-microsoft-com:office:office" xmlns:r="http://schemas.openxmlformats.org/officeDocument/2006/relationships" xmlns:m="http://schemas.openxmlformats.org/officeDocument/2006/math" xmlns:v="urn:schemas-microsoft-com:vml" xmlns:wp14="http://schemas.microsoft.com/office/word/2010/wordprocessingDrawing" xmlns:wp="http://schemas.openxmlformats.org/drawingml/2006/wordprocessingDrawing" xmlns:w10="urn:schemas-microsoft-com:office:word" xmlns:w="http://schemas.openxmlformats.org/wordprocessingml/2006/main" xmlns:w14="http://schemas.microsoft.com/office/word/2010/wordml" xmlns:w15="http://schemas.microsoft.com/office/word/2012/wordml" xmlns:w16cex="http://schemas.microsoft.com/office/word/2018/wordml/cex" xmlns:w16cid="http://schemas.microsoft.com/office/word/2016/wordml/cid" xmlns:w16="http://schemas.microsoft.com/office/word/2018/wordml" xmlns:w16sdtdh="http://schemas.microsoft.com/office/word/2020/wordml/sdtdatahash" xmlns:w16se="http://schemas.microsoft.com/office/word/2015/wordml/symex" xmlns:wpg="http://schemas.microsoft.com/office/word/2010/wordprocessingGroup" xmlns:wpi="http://schemas.microsoft.com/office/word/2010/wordprocessingInk" xmlns:wne="http://schemas.microsoft.com/office/word/2006/wordml" xmlns:wps="http://schemas.microsoft.com/office/word/2010/wordprocessingShape" mc:Ignorable="w14 w15 w16se w16cid w16 w16cex w16sdtdh wp14">
+<w:numbering xmlns:wpc="http://schemas.microsoft.com/office/word/2010/wordprocessingCanvas" xmlns:cx="http://schemas.microsoft.com/office/drawing/2014/chartex" xmlns:cx1="http://schemas.microsoft.com/office/drawing/2015/9/8/chartex" xmlns:cx2="http://schemas.microsoft.com/office/drawing/2015/10/21/chartex" xmlns:cx3="http://schemas.microsoft.com/office/drawing/2016/5/9/chartex" xmlns:cx4="http://schemas.microsoft.com/office/drawing/2016/5/10/chartex" xmlns:cx5="http://schemas.microsoft.com/office/drawing/2016/5/11/chartex" xmlns:cx6="http://schemas.microsoft.com/office/drawing/2016/5/12/chartex" xmlns:cx7="http://schemas.microsoft.com/office/drawing/2016/5/13/chartex" xmlns:cx8="http://schemas.microsoft.com/office/drawing/2016/5/14/chartex" xmlns:mc="http://schemas.openxmlformats.org/markup-compatibility/2006" xmlns:aink="http://schemas.microsoft.com/office/drawing/2016/ink" xmlns:am3d="http://schemas.microsoft.com/office/drawing/2017/model3d" xmlns:o="urn:schemas-microsoft-com:office:office" xmlns:oel="http://schemas.microsoft.com/office/2019/extlst" xmlns:r="http://schemas.openxmlformats.org/officeDocument/2006/relationships" xmlns:m="http://schemas.openxmlformats.org/officeDocument/2006/math" xmlns:v="urn:schemas-microsoft-com:vml" xmlns:wp14="http://schemas.microsoft.com/office/word/2010/wordprocessingDrawing" xmlns:wp="http://schemas.openxmlformats.org/drawingml/2006/wordprocessingDrawing" xmlns:w10="urn:schemas-microsoft-com:office:word" xmlns:w="http://schemas.openxmlformats.org/wordprocessingml/2006/main" xmlns:w14="http://schemas.microsoft.com/office/word/2010/wordml" xmlns:w15="http://schemas.microsoft.com/office/word/2012/wordml" xmlns:w16cex="http://schemas.microsoft.com/office/word/2018/wordml/cex" xmlns:w16cid="http://schemas.microsoft.com/office/word/2016/wordml/cid" xmlns:w16="http://schemas.microsoft.com/office/word/2018/wordml" xmlns:w16du="http://schemas.microsoft.com/office/word/2023/wordml/word16du" xmlns:w16sdtdh="http://schemas.microsoft.com/office/word/2020/wordml/sdtdatahash" xmlns:w16se="http://schemas.microsoft.com/office/word/2015/wordml/symex" xmlns:wpg="http://schemas.microsoft.com/office/word/2010/wordprocessingGroup" xmlns:wpi="http://schemas.microsoft.com/office/word/2010/wordprocessingInk" xmlns:wne="http://schemas.microsoft.com/office/word/2006/wordml" xmlns:wps="http://schemas.microsoft.com/office/word/2010/wordprocessingShape" mc:Ignorable="w14 w15 w16se w16cid w16 w16cex w16sdtdh w16du wp14">
   <w:abstractNum w:abstractNumId="0" w15:restartNumberingAfterBreak="0">
     <w:nsid w:val="033D6295"/>
     <w:multiLevelType w:val="multilevel"/>
@@ -7490,6 +7190,155 @@
     </w:lvl>
   </w:abstractNum>
   <w:abstractNum w:abstractNumId="2" w15:restartNumberingAfterBreak="0">
+    <w:nsid w:val="1B3C46C8"/>
+    <w:multiLevelType w:val="multilevel"/>
+    <w:tmpl w:val="FFFFFFFF"/>
+    <w:lvl w:ilvl="0">
+      <w:start w:val="1"/>
+      <w:numFmt w:val="bullet"/>
+      <w:lvlText w:val=""/>
+      <w:lvlJc w:val="left"/>
+      <w:pPr>
+        <w:tabs>
+          <w:tab w:val="num" w:pos="720"/>
+        </w:tabs>
+        <w:ind w:left="720" w:hanging="360"/>
+      </w:pPr>
+      <w:rPr>
+        <w:rFonts w:ascii="Symbol" w:hAnsi="Symbol" w:cs="Symbol" w:hint="default"/>
+        <w:sz w:val="20"/>
+      </w:rPr>
+    </w:lvl>
+    <w:lvl w:ilvl="1">
+      <w:start w:val="1"/>
+      <w:numFmt w:val="bullet"/>
+      <w:lvlText w:val="o"/>
+      <w:lvlJc w:val="left"/>
+      <w:pPr>
+        <w:tabs>
+          <w:tab w:val="num" w:pos="1440"/>
+        </w:tabs>
+        <w:ind w:left="1440" w:hanging="360"/>
+      </w:pPr>
+      <w:rPr>
+        <w:rFonts w:ascii="Courier New" w:hAnsi="Courier New" w:cs="Courier New" w:hint="default"/>
+        <w:sz w:val="20"/>
+      </w:rPr>
+    </w:lvl>
+    <w:lvl w:ilvl="2">
+      <w:start w:val="1"/>
+      <w:numFmt w:val="bullet"/>
+      <w:lvlText w:val=""/>
+      <w:lvlJc w:val="left"/>
+      <w:pPr>
+        <w:tabs>
+          <w:tab w:val="num" w:pos="2160"/>
+        </w:tabs>
+        <w:ind w:left="2160" w:hanging="360"/>
+      </w:pPr>
+      <w:rPr>
+        <w:rFonts w:ascii="Wingdings" w:hAnsi="Wingdings" w:cs="Wingdings" w:hint="default"/>
+        <w:sz w:val="20"/>
+      </w:rPr>
+    </w:lvl>
+    <w:lvl w:ilvl="3">
+      <w:start w:val="1"/>
+      <w:numFmt w:val="bullet"/>
+      <w:lvlText w:val=""/>
+      <w:lvlJc w:val="left"/>
+      <w:pPr>
+        <w:tabs>
+          <w:tab w:val="num" w:pos="2880"/>
+        </w:tabs>
+        <w:ind w:left="2880" w:hanging="360"/>
+      </w:pPr>
+      <w:rPr>
+        <w:rFonts w:ascii="Wingdings" w:hAnsi="Wingdings" w:cs="Wingdings" w:hint="default"/>
+        <w:sz w:val="20"/>
+      </w:rPr>
+    </w:lvl>
+    <w:lvl w:ilvl="4">
+      <w:start w:val="1"/>
+      <w:numFmt w:val="bullet"/>
+      <w:lvlText w:val=""/>
+      <w:lvlJc w:val="left"/>
+      <w:pPr>
+        <w:tabs>
+          <w:tab w:val="num" w:pos="3600"/>
+        </w:tabs>
+        <w:ind w:left="3600" w:hanging="360"/>
+      </w:pPr>
+      <w:rPr>
+        <w:rFonts w:ascii="Wingdings" w:hAnsi="Wingdings" w:cs="Wingdings" w:hint="default"/>
+        <w:sz w:val="20"/>
+      </w:rPr>
+    </w:lvl>
+    <w:lvl w:ilvl="5">
+      <w:start w:val="1"/>
+      <w:numFmt w:val="bullet"/>
+      <w:lvlText w:val=""/>
+      <w:lvlJc w:val="left"/>
+      <w:pPr>
+        <w:tabs>
+          <w:tab w:val="num" w:pos="4320"/>
+        </w:tabs>
+        <w:ind w:left="4320" w:hanging="360"/>
+      </w:pPr>
+      <w:rPr>
+        <w:rFonts w:ascii="Wingdings" w:hAnsi="Wingdings" w:cs="Wingdings" w:hint="default"/>
+        <w:sz w:val="20"/>
+      </w:rPr>
+    </w:lvl>
+    <w:lvl w:ilvl="6">
+      <w:start w:val="1"/>
+      <w:numFmt w:val="bullet"/>
+      <w:lvlText w:val=""/>
+      <w:lvlJc w:val="left"/>
+      <w:pPr>
+        <w:tabs>
+          <w:tab w:val="num" w:pos="5040"/>
+        </w:tabs>
+        <w:ind w:left="5040" w:hanging="360"/>
+      </w:pPr>
+      <w:rPr>
+        <w:rFonts w:ascii="Wingdings" w:hAnsi="Wingdings" w:cs="Wingdings" w:hint="default"/>
+        <w:sz w:val="20"/>
+      </w:rPr>
+    </w:lvl>
+    <w:lvl w:ilvl="7">
+      <w:start w:val="1"/>
+      <w:numFmt w:val="bullet"/>
+      <w:lvlText w:val=""/>
+      <w:lvlJc w:val="left"/>
+      <w:pPr>
+        <w:tabs>
+          <w:tab w:val="num" w:pos="5760"/>
+        </w:tabs>
+        <w:ind w:left="5760" w:hanging="360"/>
+      </w:pPr>
+      <w:rPr>
+        <w:rFonts w:ascii="Wingdings" w:hAnsi="Wingdings" w:cs="Wingdings" w:hint="default"/>
+        <w:sz w:val="20"/>
+      </w:rPr>
+    </w:lvl>
+    <w:lvl w:ilvl="8">
+      <w:start w:val="1"/>
+      <w:numFmt w:val="bullet"/>
+      <w:lvlText w:val=""/>
+      <w:lvlJc w:val="left"/>
+      <w:pPr>
+        <w:tabs>
+          <w:tab w:val="num" w:pos="6480"/>
+        </w:tabs>
+        <w:ind w:left="6480" w:hanging="360"/>
+      </w:pPr>
+      <w:rPr>
+        <w:rFonts w:ascii="Wingdings" w:hAnsi="Wingdings" w:cs="Wingdings" w:hint="default"/>
+        <w:sz w:val="20"/>
+      </w:rPr>
+    </w:lvl>
+  </w:abstractNum>
+  <w:abstractNum w:abstractNumId="3" w15:restartNumberingAfterBreak="0">
     <w:nsid w:val="1B746E44"/>
     <w:multiLevelType w:val="multilevel"/>
     <w:tmpl w:val="E54C1670"/>
@@ -7502,7 +7351,7 @@
         <w:ind w:left="360" w:hanging="360"/>
       </w:pPr>
       <w:rPr>
-        <w:rFonts w:ascii="Noto Sans Symbols" w:hAnsi="Noto Sans Symbols" w:eastAsia="Noto Sans Symbols" w:cs="Noto Sans Symbols"/>
+        <w:rFonts w:ascii="Noto Sans Symbols" w:eastAsia="Noto Sans Symbols" w:hAnsi="Noto Sans Symbols" w:cs="Noto Sans Symbols"/>
       </w:rPr>
     </w:lvl>
     <w:lvl w:ilvl="1">
@@ -7514,7 +7363,7 @@
         <w:ind w:left="1080" w:hanging="360"/>
       </w:pPr>
       <w:rPr>
-        <w:rFonts w:ascii="Courier New" w:hAnsi="Courier New" w:eastAsia="Courier New" w:cs="Courier New"/>
+        <w:rFonts w:ascii="Courier New" w:eastAsia="Courier New" w:hAnsi="Courier New" w:cs="Courier New"/>
       </w:rPr>
     </w:lvl>
     <w:lvl w:ilvl="2">
@@ -7526,7 +7375,7 @@
         <w:ind w:left="1800" w:hanging="360"/>
       </w:pPr>
       <w:rPr>
-        <w:rFonts w:ascii="Noto Sans Symbols" w:hAnsi="Noto Sans Symbols" w:eastAsia="Noto Sans Symbols" w:cs="Noto Sans Symbols"/>
+        <w:rFonts w:ascii="Noto Sans Symbols" w:eastAsia="Noto Sans Symbols" w:hAnsi="Noto Sans Symbols" w:cs="Noto Sans Symbols"/>
       </w:rPr>
     </w:lvl>
     <w:lvl w:ilvl="3">
@@ -7538,7 +7387,7 @@
         <w:ind w:left="2520" w:hanging="360"/>
       </w:pPr>
       <w:rPr>
-        <w:rFonts w:ascii="Noto Sans Symbols" w:hAnsi="Noto Sans Symbols" w:eastAsia="Noto Sans Symbols" w:cs="Noto Sans Symbols"/>
+        <w:rFonts w:ascii="Noto Sans Symbols" w:eastAsia="Noto Sans Symbols" w:hAnsi="Noto Sans Symbols" w:cs="Noto Sans Symbols"/>
       </w:rPr>
     </w:lvl>
     <w:lvl w:ilvl="4">
@@ -7550,7 +7399,7 @@
         <w:ind w:left="3240" w:hanging="360"/>
       </w:pPr>
       <w:rPr>
-        <w:rFonts w:ascii="Courier New" w:hAnsi="Courier New" w:eastAsia="Courier New" w:cs="Courier New"/>
+        <w:rFonts w:ascii="Courier New" w:eastAsia="Courier New" w:hAnsi="Courier New" w:cs="Courier New"/>
       </w:rPr>
     </w:lvl>
     <w:lvl w:ilvl="5">
@@ -7562,7 +7411,7 @@
         <w:ind w:left="3960" w:hanging="360"/>
       </w:pPr>
       <w:rPr>
-        <w:rFonts w:ascii="Noto Sans Symbols" w:hAnsi="Noto Sans Symbols" w:eastAsia="Noto Sans Symbols" w:cs="Noto Sans Symbols"/>
+        <w:rFonts w:ascii="Noto Sans Symbols" w:eastAsia="Noto Sans Symbols" w:hAnsi="Noto Sans Symbols" w:cs="Noto Sans Symbols"/>
       </w:rPr>
     </w:lvl>
     <w:lvl w:ilvl="6">
@@ -7574,7 +7423,7 @@
         <w:ind w:left="4680" w:hanging="360"/>
       </w:pPr>
       <w:rPr>
-        <w:rFonts w:ascii="Noto Sans Symbols" w:hAnsi="Noto Sans Symbols" w:eastAsia="Noto Sans Symbols" w:cs="Noto Sans Symbols"/>
+        <w:rFonts w:ascii="Noto Sans Symbols" w:eastAsia="Noto Sans Symbols" w:hAnsi="Noto Sans Symbols" w:cs="Noto Sans Symbols"/>
       </w:rPr>
     </w:lvl>
     <w:lvl w:ilvl="7">
@@ -7586,7 +7435,7 @@
         <w:ind w:left="5400" w:hanging="360"/>
       </w:pPr>
       <w:rPr>
-        <w:rFonts w:ascii="Courier New" w:hAnsi="Courier New" w:eastAsia="Courier New" w:cs="Courier New"/>
+        <w:rFonts w:ascii="Courier New" w:eastAsia="Courier New" w:hAnsi="Courier New" w:cs="Courier New"/>
       </w:rPr>
     </w:lvl>
     <w:lvl w:ilvl="8">
@@ -7598,11 +7447,11 @@
         <w:ind w:left="6120" w:hanging="360"/>
       </w:pPr>
       <w:rPr>
-        <w:rFonts w:ascii="Noto Sans Symbols" w:hAnsi="Noto Sans Symbols" w:eastAsia="Noto Sans Symbols" w:cs="Noto Sans Symbols"/>
+        <w:rFonts w:ascii="Noto Sans Symbols" w:eastAsia="Noto Sans Symbols" w:hAnsi="Noto Sans Symbols" w:cs="Noto Sans Symbols"/>
       </w:rPr>
     </w:lvl>
   </w:abstractNum>
-  <w:abstractNum w:abstractNumId="3" w15:restartNumberingAfterBreak="0">
+  <w:abstractNum w:abstractNumId="4" w15:restartNumberingAfterBreak="0">
     <w:nsid w:val="2BC437F3"/>
     <w:multiLevelType w:val="multilevel"/>
     <w:tmpl w:val="53E04DF4"/>
@@ -7615,7 +7464,7 @@
         <w:ind w:left="360" w:hanging="360"/>
       </w:pPr>
       <w:rPr>
-        <w:rFonts w:ascii="Noto Sans Symbols" w:hAnsi="Noto Sans Symbols" w:eastAsia="Noto Sans Symbols" w:cs="Noto Sans Symbols"/>
+        <w:rFonts w:ascii="Noto Sans Symbols" w:eastAsia="Noto Sans Symbols" w:hAnsi="Noto Sans Symbols" w:cs="Noto Sans Symbols"/>
       </w:rPr>
     </w:lvl>
     <w:lvl w:ilvl="1">
@@ -7627,7 +7476,7 @@
         <w:ind w:left="1080" w:hanging="360"/>
       </w:pPr>
       <w:rPr>
-        <w:rFonts w:ascii="Courier New" w:hAnsi="Courier New" w:eastAsia="Courier New" w:cs="Courier New"/>
+        <w:rFonts w:ascii="Courier New" w:eastAsia="Courier New" w:hAnsi="Courier New" w:cs="Courier New"/>
       </w:rPr>
     </w:lvl>
     <w:lvl w:ilvl="2">
@@ -7639,7 +7488,7 @@
         <w:ind w:left="1800" w:hanging="360"/>
       </w:pPr>
       <w:rPr>
-        <w:rFonts w:ascii="Noto Sans Symbols" w:hAnsi="Noto Sans Symbols" w:eastAsia="Noto Sans Symbols" w:cs="Noto Sans Symbols"/>
+        <w:rFonts w:ascii="Noto Sans Symbols" w:eastAsia="Noto Sans Symbols" w:hAnsi="Noto Sans Symbols" w:cs="Noto Sans Symbols"/>
       </w:rPr>
     </w:lvl>
     <w:lvl w:ilvl="3">
@@ -7651,7 +7500,7 @@
         <w:ind w:left="2520" w:hanging="360"/>
       </w:pPr>
       <w:rPr>
-        <w:rFonts w:ascii="Noto Sans Symbols" w:hAnsi="Noto Sans Symbols" w:eastAsia="Noto Sans Symbols" w:cs="Noto Sans Symbols"/>
+        <w:rFonts w:ascii="Noto Sans Symbols" w:eastAsia="Noto Sans Symbols" w:hAnsi="Noto Sans Symbols" w:cs="Noto Sans Symbols"/>
       </w:rPr>
     </w:lvl>
     <w:lvl w:ilvl="4">
@@ -7663,7 +7512,7 @@
         <w:ind w:left="3240" w:hanging="360"/>
       </w:pPr>
       <w:rPr>
-        <w:rFonts w:ascii="Courier New" w:hAnsi="Courier New" w:eastAsia="Courier New" w:cs="Courier New"/>
+        <w:rFonts w:ascii="Courier New" w:eastAsia="Courier New" w:hAnsi="Courier New" w:cs="Courier New"/>
       </w:rPr>
     </w:lvl>
     <w:lvl w:ilvl="5">
@@ -7675,7 +7524,7 @@
         <w:ind w:left="3960" w:hanging="360"/>
       </w:pPr>
       <w:rPr>
-        <w:rFonts w:ascii="Noto Sans Symbols" w:hAnsi="Noto Sans Symbols" w:eastAsia="Noto Sans Symbols" w:cs="Noto Sans Symbols"/>
+        <w:rFonts w:ascii="Noto Sans Symbols" w:eastAsia="Noto Sans Symbols" w:hAnsi="Noto Sans Symbols" w:cs="Noto Sans Symbols"/>
       </w:rPr>
     </w:lvl>
     <w:lvl w:ilvl="6">
@@ -7687,7 +7536,7 @@
         <w:ind w:left="4680" w:hanging="360"/>
       </w:pPr>
       <w:rPr>
-        <w:rFonts w:ascii="Noto Sans Symbols" w:hAnsi="Noto Sans Symbols" w:eastAsia="Noto Sans Symbols" w:cs="Noto Sans Symbols"/>
+        <w:rFonts w:ascii="Noto Sans Symbols" w:eastAsia="Noto Sans Symbols" w:hAnsi="Noto Sans Symbols" w:cs="Noto Sans Symbols"/>
       </w:rPr>
     </w:lvl>
     <w:lvl w:ilvl="7">
@@ -7699,7 +7548,7 @@
         <w:ind w:left="5400" w:hanging="360"/>
       </w:pPr>
       <w:rPr>
-        <w:rFonts w:ascii="Courier New" w:hAnsi="Courier New" w:eastAsia="Courier New" w:cs="Courier New"/>
+        <w:rFonts w:ascii="Courier New" w:eastAsia="Courier New" w:hAnsi="Courier New" w:cs="Courier New"/>
       </w:rPr>
     </w:lvl>
     <w:lvl w:ilvl="8">
@@ -7711,11 +7560,11 @@
         <w:ind w:left="6120" w:hanging="360"/>
       </w:pPr>
       <w:rPr>
-        <w:rFonts w:ascii="Noto Sans Symbols" w:hAnsi="Noto Sans Symbols" w:eastAsia="Noto Sans Symbols" w:cs="Noto Sans Symbols"/>
+        <w:rFonts w:ascii="Noto Sans Symbols" w:eastAsia="Noto Sans Symbols" w:hAnsi="Noto Sans Symbols" w:cs="Noto Sans Symbols"/>
       </w:rPr>
     </w:lvl>
   </w:abstractNum>
-  <w:abstractNum w:abstractNumId="4" w15:restartNumberingAfterBreak="0">
+  <w:abstractNum w:abstractNumId="5" w15:restartNumberingAfterBreak="0">
     <w:nsid w:val="547A24EE"/>
     <w:multiLevelType w:val="multilevel"/>
     <w:tmpl w:val="0D8AC2EE"/>
@@ -7731,7 +7580,7 @@
         <w:ind w:left="720" w:hanging="360"/>
       </w:pPr>
       <w:rPr>
-        <w:rFonts w:hint="default" w:ascii="Symbol" w:hAnsi="Symbol"/>
+        <w:rFonts w:ascii="Symbol" w:hAnsi="Symbol" w:hint="default"/>
         <w:sz w:val="20"/>
       </w:rPr>
     </w:lvl>
@@ -7747,7 +7596,7 @@
         <w:ind w:left="1440" w:hanging="360"/>
       </w:pPr>
       <w:rPr>
-        <w:rFonts w:hint="default" w:ascii="Courier New" w:hAnsi="Courier New" w:cs="Times New Roman"/>
+        <w:rFonts w:ascii="Courier New" w:hAnsi="Courier New" w:cs="Times New Roman" w:hint="default"/>
         <w:sz w:val="20"/>
       </w:rPr>
     </w:lvl>
@@ -7763,7 +7612,7 @@
         <w:ind w:left="2160" w:hanging="360"/>
       </w:pPr>
       <w:rPr>
-        <w:rFonts w:hint="default" w:ascii="Wingdings" w:hAnsi="Wingdings"/>
+        <w:rFonts w:ascii="Wingdings" w:hAnsi="Wingdings" w:hint="default"/>
         <w:sz w:val="20"/>
       </w:rPr>
     </w:lvl>
@@ -7779,7 +7628,7 @@
         <w:ind w:left="2880" w:hanging="360"/>
       </w:pPr>
       <w:rPr>
-        <w:rFonts w:hint="default" w:ascii="Wingdings" w:hAnsi="Wingdings"/>
+        <w:rFonts w:ascii="Wingdings" w:hAnsi="Wingdings" w:hint="default"/>
         <w:sz w:val="20"/>
       </w:rPr>
     </w:lvl>
@@ -7795,7 +7644,7 @@
         <w:ind w:left="3600" w:hanging="360"/>
       </w:pPr>
       <w:rPr>
-        <w:rFonts w:hint="default" w:ascii="Wingdings" w:hAnsi="Wingdings"/>
+        <w:rFonts w:ascii="Wingdings" w:hAnsi="Wingdings" w:hint="default"/>
         <w:sz w:val="20"/>
       </w:rPr>
     </w:lvl>
@@ -7811,7 +7660,7 @@
         <w:ind w:left="4320" w:hanging="360"/>
       </w:pPr>
       <w:rPr>
-        <w:rFonts w:hint="default" w:ascii="Wingdings" w:hAnsi="Wingdings"/>
+        <w:rFonts w:ascii="Wingdings" w:hAnsi="Wingdings" w:hint="default"/>
         <w:sz w:val="20"/>
       </w:rPr>
     </w:lvl>
@@ -7827,7 +7676,7 @@
         <w:ind w:left="5040" w:hanging="360"/>
       </w:pPr>
       <w:rPr>
-        <w:rFonts w:hint="default" w:ascii="Wingdings" w:hAnsi="Wingdings"/>
+        <w:rFonts w:ascii="Wingdings" w:hAnsi="Wingdings" w:hint="default"/>
         <w:sz w:val="20"/>
       </w:rPr>
     </w:lvl>
@@ -7843,7 +7692,7 @@
         <w:ind w:left="5760" w:hanging="360"/>
       </w:pPr>
       <w:rPr>
-        <w:rFonts w:hint="default" w:ascii="Wingdings" w:hAnsi="Wingdings"/>
+        <w:rFonts w:ascii="Wingdings" w:hAnsi="Wingdings" w:hint="default"/>
         <w:sz w:val="20"/>
       </w:rPr>
     </w:lvl>
@@ -7859,12 +7708,12 @@
         <w:ind w:left="6480" w:hanging="360"/>
       </w:pPr>
       <w:rPr>
-        <w:rFonts w:hint="default" w:ascii="Wingdings" w:hAnsi="Wingdings"/>
+        <w:rFonts w:ascii="Wingdings" w:hAnsi="Wingdings" w:hint="default"/>
         <w:sz w:val="20"/>
       </w:rPr>
     </w:lvl>
   </w:abstractNum>
-  <w:abstractNum w:abstractNumId="5" w15:restartNumberingAfterBreak="0">
+  <w:abstractNum w:abstractNumId="6" w15:restartNumberingAfterBreak="0">
     <w:nsid w:val="5F7673B7"/>
     <w:multiLevelType w:val="multilevel"/>
     <w:tmpl w:val="13FE4860"/>
@@ -7877,7 +7726,7 @@
         <w:ind w:left="360" w:hanging="360"/>
       </w:pPr>
       <w:rPr>
-        <w:rFonts w:ascii="Noto Sans Symbols" w:hAnsi="Noto Sans Symbols" w:eastAsia="Noto Sans Symbols" w:cs="Noto Sans Symbols"/>
+        <w:rFonts w:ascii="Noto Sans Symbols" w:eastAsia="Noto Sans Symbols" w:hAnsi="Noto Sans Symbols" w:cs="Noto Sans Symbols"/>
       </w:rPr>
     </w:lvl>
     <w:lvl w:ilvl="1">
@@ -7889,7 +7738,7 @@
         <w:ind w:left="1080" w:hanging="360"/>
       </w:pPr>
       <w:rPr>
-        <w:rFonts w:ascii="Courier New" w:hAnsi="Courier New" w:eastAsia="Courier New" w:cs="Courier New"/>
+        <w:rFonts w:ascii="Courier New" w:eastAsia="Courier New" w:hAnsi="Courier New" w:cs="Courier New"/>
       </w:rPr>
     </w:lvl>
     <w:lvl w:ilvl="2">
@@ -7901,7 +7750,7 @@
         <w:ind w:left="1800" w:hanging="360"/>
       </w:pPr>
       <w:rPr>
-        <w:rFonts w:ascii="Noto Sans Symbols" w:hAnsi="Noto Sans Symbols" w:eastAsia="Noto Sans Symbols" w:cs="Noto Sans Symbols"/>
+        <w:rFonts w:ascii="Noto Sans Symbols" w:eastAsia="Noto Sans Symbols" w:hAnsi="Noto Sans Symbols" w:cs="Noto Sans Symbols"/>
       </w:rPr>
     </w:lvl>
     <w:lvl w:ilvl="3">
@@ -7913,7 +7762,7 @@
         <w:ind w:left="2520" w:hanging="360"/>
       </w:pPr>
       <w:rPr>
-        <w:rFonts w:ascii="Noto Sans Symbols" w:hAnsi="Noto Sans Symbols" w:eastAsia="Noto Sans Symbols" w:cs="Noto Sans Symbols"/>
+        <w:rFonts w:ascii="Noto Sans Symbols" w:eastAsia="Noto Sans Symbols" w:hAnsi="Noto Sans Symbols" w:cs="Noto Sans Symbols"/>
       </w:rPr>
     </w:lvl>
     <w:lvl w:ilvl="4">
@@ -7925,7 +7774,7 @@
         <w:ind w:left="3240" w:hanging="360"/>
       </w:pPr>
       <w:rPr>
-        <w:rFonts w:ascii="Courier New" w:hAnsi="Courier New" w:eastAsia="Courier New" w:cs="Courier New"/>
+        <w:rFonts w:ascii="Courier New" w:eastAsia="Courier New" w:hAnsi="Courier New" w:cs="Courier New"/>
       </w:rPr>
     </w:lvl>
     <w:lvl w:ilvl="5">
@@ -7937,7 +7786,7 @@
         <w:ind w:left="3960" w:hanging="360"/>
       </w:pPr>
       <w:rPr>
-        <w:rFonts w:ascii="Noto Sans Symbols" w:hAnsi="Noto Sans Symbols" w:eastAsia="Noto Sans Symbols" w:cs="Noto Sans Symbols"/>
+        <w:rFonts w:ascii="Noto Sans Symbols" w:eastAsia="Noto Sans Symbols" w:hAnsi="Noto Sans Symbols" w:cs="Noto Sans Symbols"/>
       </w:rPr>
     </w:lvl>
     <w:lvl w:ilvl="6">
@@ -7949,7 +7798,7 @@
         <w:ind w:left="4680" w:hanging="360"/>
       </w:pPr>
       <w:rPr>
-        <w:rFonts w:ascii="Noto Sans Symbols" w:hAnsi="Noto Sans Symbols" w:eastAsia="Noto Sans Symbols" w:cs="Noto Sans Symbols"/>
+        <w:rFonts w:ascii="Noto Sans Symbols" w:eastAsia="Noto Sans Symbols" w:hAnsi="Noto Sans Symbols" w:cs="Noto Sans Symbols"/>
       </w:rPr>
     </w:lvl>
     <w:lvl w:ilvl="7">
@@ -7961,7 +7810,7 @@
         <w:ind w:left="5400" w:hanging="360"/>
       </w:pPr>
       <w:rPr>
-        <w:rFonts w:ascii="Courier New" w:hAnsi="Courier New" w:eastAsia="Courier New" w:cs="Courier New"/>
+        <w:rFonts w:ascii="Courier New" w:eastAsia="Courier New" w:hAnsi="Courier New" w:cs="Courier New"/>
       </w:rPr>
     </w:lvl>
     <w:lvl w:ilvl="8">
@@ -7973,11 +7822,11 @@
         <w:ind w:left="6120" w:hanging="360"/>
       </w:pPr>
       <w:rPr>
-        <w:rFonts w:ascii="Noto Sans Symbols" w:hAnsi="Noto Sans Symbols" w:eastAsia="Noto Sans Symbols" w:cs="Noto Sans Symbols"/>
+        <w:rFonts w:ascii="Noto Sans Symbols" w:eastAsia="Noto Sans Symbols" w:hAnsi="Noto Sans Symbols" w:cs="Noto Sans Symbols"/>
       </w:rPr>
     </w:lvl>
   </w:abstractNum>
-  <w:abstractNum w:abstractNumId="6" w15:restartNumberingAfterBreak="0">
+  <w:abstractNum w:abstractNumId="7" w15:restartNumberingAfterBreak="0">
     <w:nsid w:val="76045B01"/>
     <w:multiLevelType w:val="multilevel"/>
     <w:tmpl w:val="115C64D2"/>
@@ -7990,7 +7839,7 @@
         <w:ind w:left="360" w:hanging="360"/>
       </w:pPr>
       <w:rPr>
-        <w:rFonts w:ascii="Noto Sans Symbols" w:hAnsi="Noto Sans Symbols" w:eastAsia="Noto Sans Symbols" w:cs="Noto Sans Symbols"/>
+        <w:rFonts w:ascii="Noto Sans Symbols" w:eastAsia="Noto Sans Symbols" w:hAnsi="Noto Sans Symbols" w:cs="Noto Sans Symbols"/>
       </w:rPr>
     </w:lvl>
     <w:lvl w:ilvl="1">
@@ -8002,7 +7851,7 @@
         <w:ind w:left="1080" w:hanging="360"/>
       </w:pPr>
       <w:rPr>
-        <w:rFonts w:ascii="Courier New" w:hAnsi="Courier New" w:eastAsia="Courier New" w:cs="Courier New"/>
+        <w:rFonts w:ascii="Courier New" w:eastAsia="Courier New" w:hAnsi="Courier New" w:cs="Courier New"/>
       </w:rPr>
     </w:lvl>
     <w:lvl w:ilvl="2">
@@ -8014,7 +7863,7 @@
         <w:ind w:left="1800" w:hanging="360"/>
       </w:pPr>
       <w:rPr>
-        <w:rFonts w:ascii="Noto Sans Symbols" w:hAnsi="Noto Sans Symbols" w:eastAsia="Noto Sans Symbols" w:cs="Noto Sans Symbols"/>
+        <w:rFonts w:ascii="Noto Sans Symbols" w:eastAsia="Noto Sans Symbols" w:hAnsi="Noto Sans Symbols" w:cs="Noto Sans Symbols"/>
       </w:rPr>
     </w:lvl>
     <w:lvl w:ilvl="3">
@@ -8026,7 +7875,7 @@
         <w:ind w:left="2520" w:hanging="360"/>
       </w:pPr>
       <w:rPr>
-        <w:rFonts w:ascii="Noto Sans Symbols" w:hAnsi="Noto Sans Symbols" w:eastAsia="Noto Sans Symbols" w:cs="Noto Sans Symbols"/>
+        <w:rFonts w:ascii="Noto Sans Symbols" w:eastAsia="Noto Sans Symbols" w:hAnsi="Noto Sans Symbols" w:cs="Noto Sans Symbols"/>
       </w:rPr>
     </w:lvl>
     <w:lvl w:ilvl="4">
@@ -8038,7 +7887,7 @@
         <w:ind w:left="3240" w:hanging="360"/>
       </w:pPr>
       <w:rPr>
-        <w:rFonts w:ascii="Courier New" w:hAnsi="Courier New" w:eastAsia="Courier New" w:cs="Courier New"/>
+        <w:rFonts w:ascii="Courier New" w:eastAsia="Courier New" w:hAnsi="Courier New" w:cs="Courier New"/>
       </w:rPr>
     </w:lvl>
     <w:lvl w:ilvl="5">
@@ -8050,7 +7899,7 @@
         <w:ind w:left="3960" w:hanging="360"/>
       </w:pPr>
       <w:rPr>
-        <w:rFonts w:ascii="Noto Sans Symbols" w:hAnsi="Noto Sans Symbols" w:eastAsia="Noto Sans Symbols" w:cs="Noto Sans Symbols"/>
+        <w:rFonts w:ascii="Noto Sans Symbols" w:eastAsia="Noto Sans Symbols" w:hAnsi="Noto Sans Symbols" w:cs="Noto Sans Symbols"/>
       </w:rPr>
     </w:lvl>
     <w:lvl w:ilvl="6">
@@ -8062,7 +7911,7 @@
         <w:ind w:left="4680" w:hanging="360"/>
       </w:pPr>
       <w:rPr>
-        <w:rFonts w:ascii="Noto Sans Symbols" w:hAnsi="Noto Sans Symbols" w:eastAsia="Noto Sans Symbols" w:cs="Noto Sans Symbols"/>
+        <w:rFonts w:ascii="Noto Sans Symbols" w:eastAsia="Noto Sans Symbols" w:hAnsi="Noto Sans Symbols" w:cs="Noto Sans Symbols"/>
       </w:rPr>
     </w:lvl>
     <w:lvl w:ilvl="7">
@@ -8074,7 +7923,7 @@
         <w:ind w:left="5400" w:hanging="360"/>
       </w:pPr>
       <w:rPr>
-        <w:rFonts w:ascii="Courier New" w:hAnsi="Courier New" w:eastAsia="Courier New" w:cs="Courier New"/>
+        <w:rFonts w:ascii="Courier New" w:eastAsia="Courier New" w:hAnsi="Courier New" w:cs="Courier New"/>
       </w:rPr>
     </w:lvl>
     <w:lvl w:ilvl="8">
@@ -8086,11 +7935,11 @@
         <w:ind w:left="6120" w:hanging="360"/>
       </w:pPr>
       <w:rPr>
-        <w:rFonts w:ascii="Noto Sans Symbols" w:hAnsi="Noto Sans Symbols" w:eastAsia="Noto Sans Symbols" w:cs="Noto Sans Symbols"/>
+        <w:rFonts w:ascii="Noto Sans Symbols" w:eastAsia="Noto Sans Symbols" w:hAnsi="Noto Sans Symbols" w:cs="Noto Sans Symbols"/>
       </w:rPr>
     </w:lvl>
   </w:abstractNum>
-  <w:abstractNum w:abstractNumId="7" w15:restartNumberingAfterBreak="0">
+  <w:abstractNum w:abstractNumId="8" w15:restartNumberingAfterBreak="0">
     <w:nsid w:val="794C21E3"/>
     <w:multiLevelType w:val="multilevel"/>
     <w:tmpl w:val="4E7A00AC"/>
@@ -8103,7 +7952,7 @@
         <w:ind w:left="360" w:hanging="360"/>
       </w:pPr>
       <w:rPr>
-        <w:rFonts w:ascii="Noto Sans Symbols" w:hAnsi="Noto Sans Symbols" w:eastAsia="Noto Sans Symbols" w:cs="Noto Sans Symbols"/>
+        <w:rFonts w:ascii="Noto Sans Symbols" w:eastAsia="Noto Sans Symbols" w:hAnsi="Noto Sans Symbols" w:cs="Noto Sans Symbols"/>
       </w:rPr>
     </w:lvl>
     <w:lvl w:ilvl="1">
@@ -8115,7 +7964,7 @@
         <w:ind w:left="1080" w:hanging="360"/>
       </w:pPr>
       <w:rPr>
-        <w:rFonts w:ascii="Courier New" w:hAnsi="Courier New" w:eastAsia="Courier New" w:cs="Courier New"/>
+        <w:rFonts w:ascii="Courier New" w:eastAsia="Courier New" w:hAnsi="Courier New" w:cs="Courier New"/>
       </w:rPr>
     </w:lvl>
     <w:lvl w:ilvl="2">
@@ -8127,7 +7976,7 @@
         <w:ind w:left="1800" w:hanging="360"/>
       </w:pPr>
       <w:rPr>
-        <w:rFonts w:ascii="Noto Sans Symbols" w:hAnsi="Noto Sans Symbols" w:eastAsia="Noto Sans Symbols" w:cs="Noto Sans Symbols"/>
+        <w:rFonts w:ascii="Noto Sans Symbols" w:eastAsia="Noto Sans Symbols" w:hAnsi="Noto Sans Symbols" w:cs="Noto Sans Symbols"/>
       </w:rPr>
     </w:lvl>
     <w:lvl w:ilvl="3">
@@ -8139,7 +7988,7 @@
         <w:ind w:left="2520" w:hanging="360"/>
       </w:pPr>
       <w:rPr>
-        <w:rFonts w:ascii="Noto Sans Symbols" w:hAnsi="Noto Sans Symbols" w:eastAsia="Noto Sans Symbols" w:cs="Noto Sans Symbols"/>
+        <w:rFonts w:ascii="Noto Sans Symbols" w:eastAsia="Noto Sans Symbols" w:hAnsi="Noto Sans Symbols" w:cs="Noto Sans Symbols"/>
       </w:rPr>
     </w:lvl>
     <w:lvl w:ilvl="4">
@@ -8151,7 +8000,7 @@
         <w:ind w:left="3240" w:hanging="360"/>
       </w:pPr>
       <w:rPr>
-        <w:rFonts w:ascii="Courier New" w:hAnsi="Courier New" w:eastAsia="Courier New" w:cs="Courier New"/>
+        <w:rFonts w:ascii="Courier New" w:eastAsia="Courier New" w:hAnsi="Courier New" w:cs="Courier New"/>
       </w:rPr>
     </w:lvl>
     <w:lvl w:ilvl="5">
@@ -8163,7 +8012,7 @@
         <w:ind w:left="3960" w:hanging="360"/>
       </w:pPr>
       <w:rPr>
-        <w:rFonts w:ascii="Noto Sans Symbols" w:hAnsi="Noto Sans Symbols" w:eastAsia="Noto Sans Symbols" w:cs="Noto Sans Symbols"/>
+        <w:rFonts w:ascii="Noto Sans Symbols" w:eastAsia="Noto Sans Symbols" w:hAnsi="Noto Sans Symbols" w:cs="Noto Sans Symbols"/>
       </w:rPr>
     </w:lvl>
     <w:lvl w:ilvl="6">
@@ -8175,7 +8024,7 @@
         <w:ind w:left="4680" w:hanging="360"/>
       </w:pPr>
       <w:rPr>
-        <w:rFonts w:ascii="Noto Sans Symbols" w:hAnsi="Noto Sans Symbols" w:eastAsia="Noto Sans Symbols" w:cs="Noto Sans Symbols"/>
+        <w:rFonts w:ascii="Noto Sans Symbols" w:eastAsia="Noto Sans Symbols" w:hAnsi="Noto Sans Symbols" w:cs="Noto Sans Symbols"/>
       </w:rPr>
     </w:lvl>
     <w:lvl w:ilvl="7">
@@ -8187,7 +8036,7 @@
         <w:ind w:left="5400" w:hanging="360"/>
       </w:pPr>
       <w:rPr>
-        <w:rFonts w:ascii="Courier New" w:hAnsi="Courier New" w:eastAsia="Courier New" w:cs="Courier New"/>
+        <w:rFonts w:ascii="Courier New" w:eastAsia="Courier New" w:hAnsi="Courier New" w:cs="Courier New"/>
       </w:rPr>
     </w:lvl>
     <w:lvl w:ilvl="8">
@@ -8199,11 +8048,11 @@
         <w:ind w:left="6120" w:hanging="360"/>
       </w:pPr>
       <w:rPr>
-        <w:rFonts w:ascii="Noto Sans Symbols" w:hAnsi="Noto Sans Symbols" w:eastAsia="Noto Sans Symbols" w:cs="Noto Sans Symbols"/>
+        <w:rFonts w:ascii="Noto Sans Symbols" w:eastAsia="Noto Sans Symbols" w:hAnsi="Noto Sans Symbols" w:cs="Noto Sans Symbols"/>
       </w:rPr>
     </w:lvl>
   </w:abstractNum>
-  <w:abstractNum w:abstractNumId="8" w15:restartNumberingAfterBreak="0">
+  <w:abstractNum w:abstractNumId="9" w15:restartNumberingAfterBreak="0">
     <w:nsid w:val="7E7C2D50"/>
     <w:multiLevelType w:val="multilevel"/>
     <w:tmpl w:val="2B0CB708"/>
@@ -8216,7 +8065,7 @@
         <w:ind w:left="360" w:hanging="360"/>
       </w:pPr>
       <w:rPr>
-        <w:rFonts w:ascii="Noto Sans Symbols" w:hAnsi="Noto Sans Symbols" w:eastAsia="Noto Sans Symbols" w:cs="Noto Sans Symbols"/>
+        <w:rFonts w:ascii="Noto Sans Symbols" w:eastAsia="Noto Sans Symbols" w:hAnsi="Noto Sans Symbols" w:cs="Noto Sans Symbols"/>
       </w:rPr>
     </w:lvl>
     <w:lvl w:ilvl="1">
@@ -8228,7 +8077,7 @@
         <w:ind w:left="1080" w:hanging="360"/>
       </w:pPr>
       <w:rPr>
-        <w:rFonts w:ascii="Courier New" w:hAnsi="Courier New" w:eastAsia="Courier New" w:cs="Courier New"/>
+        <w:rFonts w:ascii="Courier New" w:eastAsia="Courier New" w:hAnsi="Courier New" w:cs="Courier New"/>
       </w:rPr>
     </w:lvl>
     <w:lvl w:ilvl="2">
@@ -8240,7 +8089,7 @@
         <w:ind w:left="1800" w:hanging="360"/>
       </w:pPr>
       <w:rPr>
-        <w:rFonts w:ascii="Noto Sans Symbols" w:hAnsi="Noto Sans Symbols" w:eastAsia="Noto Sans Symbols" w:cs="Noto Sans Symbols"/>
+        <w:rFonts w:ascii="Noto Sans Symbols" w:eastAsia="Noto Sans Symbols" w:hAnsi="Noto Sans Symbols" w:cs="Noto Sans Symbols"/>
       </w:rPr>
     </w:lvl>
     <w:lvl w:ilvl="3">
@@ -8252,7 +8101,7 @@
         <w:ind w:left="2520" w:hanging="360"/>
       </w:pPr>
       <w:rPr>
-        <w:rFonts w:ascii="Noto Sans Symbols" w:hAnsi="Noto Sans Symbols" w:eastAsia="Noto Sans Symbols" w:cs="Noto Sans Symbols"/>
+        <w:rFonts w:ascii="Noto Sans Symbols" w:eastAsia="Noto Sans Symbols" w:hAnsi="Noto Sans Symbols" w:cs="Noto Sans Symbols"/>
       </w:rPr>
     </w:lvl>
     <w:lvl w:ilvl="4">
@@ -8264,7 +8113,7 @@
         <w:ind w:left="3240" w:hanging="360"/>
       </w:pPr>
       <w:rPr>
-        <w:rFonts w:ascii="Courier New" w:hAnsi="Courier New" w:eastAsia="Courier New" w:cs="Courier New"/>
+        <w:rFonts w:ascii="Courier New" w:eastAsia="Courier New" w:hAnsi="Courier New" w:cs="Courier New"/>
       </w:rPr>
     </w:lvl>
     <w:lvl w:ilvl="5">
@@ -8276,7 +8125,7 @@
         <w:ind w:left="3960" w:hanging="360"/>
       </w:pPr>
       <w:rPr>
-        <w:rFonts w:ascii="Noto Sans Symbols" w:hAnsi="Noto Sans Symbols" w:eastAsia="Noto Sans Symbols" w:cs="Noto Sans Symbols"/>
+        <w:rFonts w:ascii="Noto Sans Symbols" w:eastAsia="Noto Sans Symbols" w:hAnsi="Noto Sans Symbols" w:cs="Noto Sans Symbols"/>
       </w:rPr>
     </w:lvl>
     <w:lvl w:ilvl="6">
@@ -8288,7 +8137,7 @@
         <w:ind w:left="4680" w:hanging="360"/>
       </w:pPr>
       <w:rPr>
-        <w:rFonts w:ascii="Noto Sans Symbols" w:hAnsi="Noto Sans Symbols" w:eastAsia="Noto Sans Symbols" w:cs="Noto Sans Symbols"/>
+        <w:rFonts w:ascii="Noto Sans Symbols" w:eastAsia="Noto Sans Symbols" w:hAnsi="Noto Sans Symbols" w:cs="Noto Sans Symbols"/>
       </w:rPr>
     </w:lvl>
     <w:lvl w:ilvl="7">
@@ -8300,7 +8149,7 @@
         <w:ind w:left="5400" w:hanging="360"/>
       </w:pPr>
       <w:rPr>
-        <w:rFonts w:ascii="Courier New" w:hAnsi="Courier New" w:eastAsia="Courier New" w:cs="Courier New"/>
+        <w:rFonts w:ascii="Courier New" w:eastAsia="Courier New" w:hAnsi="Courier New" w:cs="Courier New"/>
       </w:rPr>
     </w:lvl>
     <w:lvl w:ilvl="8">
@@ -8312,11 +8161,11 @@
         <w:ind w:left="6120" w:hanging="360"/>
       </w:pPr>
       <w:rPr>
-        <w:rFonts w:ascii="Noto Sans Symbols" w:hAnsi="Noto Sans Symbols" w:eastAsia="Noto Sans Symbols" w:cs="Noto Sans Symbols"/>
+        <w:rFonts w:ascii="Noto Sans Symbols" w:eastAsia="Noto Sans Symbols" w:hAnsi="Noto Sans Symbols" w:cs="Noto Sans Symbols"/>
       </w:rPr>
     </w:lvl>
   </w:abstractNum>
-  <w:abstractNum w:abstractNumId="9" w15:restartNumberingAfterBreak="0">
+  <w:abstractNum w:abstractNumId="10" w15:restartNumberingAfterBreak="0">
     <w:nsid w:val="7F5661ED"/>
     <w:multiLevelType w:val="multilevel"/>
     <w:tmpl w:val="367C9F4E"/>
@@ -8329,7 +8178,7 @@
         <w:ind w:left="360" w:hanging="360"/>
       </w:pPr>
       <w:rPr>
-        <w:rFonts w:ascii="Noto Sans Symbols" w:hAnsi="Noto Sans Symbols" w:eastAsia="Noto Sans Symbols" w:cs="Noto Sans Symbols"/>
+        <w:rFonts w:ascii="Noto Sans Symbols" w:eastAsia="Noto Sans Symbols" w:hAnsi="Noto Sans Symbols" w:cs="Noto Sans Symbols"/>
       </w:rPr>
     </w:lvl>
     <w:lvl w:ilvl="1">
@@ -8341,7 +8190,7 @@
         <w:ind w:left="1080" w:hanging="360"/>
       </w:pPr>
       <w:rPr>
-        <w:rFonts w:ascii="Courier New" w:hAnsi="Courier New" w:eastAsia="Courier New" w:cs="Courier New"/>
+        <w:rFonts w:ascii="Courier New" w:eastAsia="Courier New" w:hAnsi="Courier New" w:cs="Courier New"/>
       </w:rPr>
     </w:lvl>
     <w:lvl w:ilvl="2">
@@ -8353,7 +8202,7 @@
         <w:ind w:left="1800" w:hanging="360"/>
       </w:pPr>
       <w:rPr>
-        <w:rFonts w:ascii="Noto Sans Symbols" w:hAnsi="Noto Sans Symbols" w:eastAsia="Noto Sans Symbols" w:cs="Noto Sans Symbols"/>
+        <w:rFonts w:ascii="Noto Sans Symbols" w:eastAsia="Noto Sans Symbols" w:hAnsi="Noto Sans Symbols" w:cs="Noto Sans Symbols"/>
       </w:rPr>
     </w:lvl>
     <w:lvl w:ilvl="3">
@@ -8365,7 +8214,7 @@
         <w:ind w:left="2520" w:hanging="360"/>
       </w:pPr>
       <w:rPr>
-        <w:rFonts w:ascii="Noto Sans Symbols" w:hAnsi="Noto Sans Symbols" w:eastAsia="Noto Sans Symbols" w:cs="Noto Sans Symbols"/>
+        <w:rFonts w:ascii="Noto Sans Symbols" w:eastAsia="Noto Sans Symbols" w:hAnsi="Noto Sans Symbols" w:cs="Noto Sans Symbols"/>
       </w:rPr>
     </w:lvl>
     <w:lvl w:ilvl="4">
@@ -8377,7 +8226,7 @@
         <w:ind w:left="3240" w:hanging="360"/>
       </w:pPr>
       <w:rPr>
-        <w:rFonts w:ascii="Courier New" w:hAnsi="Courier New" w:eastAsia="Courier New" w:cs="Courier New"/>
+        <w:rFonts w:ascii="Courier New" w:eastAsia="Courier New" w:hAnsi="Courier New" w:cs="Courier New"/>
       </w:rPr>
     </w:lvl>
     <w:lvl w:ilvl="5">
@@ -8389,7 +8238,7 @@
         <w:ind w:left="3960" w:hanging="360"/>
       </w:pPr>
       <w:rPr>
-        <w:rFonts w:ascii="Noto Sans Symbols" w:hAnsi="Noto Sans Symbols" w:eastAsia="Noto Sans Symbols" w:cs="Noto Sans Symbols"/>
+        <w:rFonts w:ascii="Noto Sans Symbols" w:eastAsia="Noto Sans Symbols" w:hAnsi="Noto Sans Symbols" w:cs="Noto Sans Symbols"/>
       </w:rPr>
     </w:lvl>
     <w:lvl w:ilvl="6">
@@ -8401,7 +8250,7 @@
         <w:ind w:left="4680" w:hanging="360"/>
       </w:pPr>
       <w:rPr>
-        <w:rFonts w:ascii="Noto Sans Symbols" w:hAnsi="Noto Sans Symbols" w:eastAsia="Noto Sans Symbols" w:cs="Noto Sans Symbols"/>
+        <w:rFonts w:ascii="Noto Sans Symbols" w:eastAsia="Noto Sans Symbols" w:hAnsi="Noto Sans Symbols" w:cs="Noto Sans Symbols"/>
       </w:rPr>
     </w:lvl>
     <w:lvl w:ilvl="7">
@@ -8413,7 +8262,7 @@
         <w:ind w:left="5400" w:hanging="360"/>
       </w:pPr>
       <w:rPr>
-        <w:rFonts w:ascii="Courier New" w:hAnsi="Courier New" w:eastAsia="Courier New" w:cs="Courier New"/>
+        <w:rFonts w:ascii="Courier New" w:eastAsia="Courier New" w:hAnsi="Courier New" w:cs="Courier New"/>
       </w:rPr>
     </w:lvl>
     <w:lvl w:ilvl="8">
@@ -8425,58 +8274,52 @@
         <w:ind w:left="6120" w:hanging="360"/>
       </w:pPr>
       <w:rPr>
-        <w:rFonts w:ascii="Noto Sans Symbols" w:hAnsi="Noto Sans Symbols" w:eastAsia="Noto Sans Symbols" w:cs="Noto Sans Symbols"/>
+        <w:rFonts w:ascii="Noto Sans Symbols" w:eastAsia="Noto Sans Symbols" w:hAnsi="Noto Sans Symbols" w:cs="Noto Sans Symbols"/>
       </w:rPr>
     </w:lvl>
   </w:abstractNum>
-  <w:num w:numId="1">
+  <w:num w:numId="1" w16cid:durableId="1082489167">
+    <w:abstractNumId w:val="6"/>
+  </w:num>
+  <w:num w:numId="2" w16cid:durableId="1741513655">
+    <w:abstractNumId w:val="10"/>
+  </w:num>
+  <w:num w:numId="3" w16cid:durableId="860047269">
+    <w:abstractNumId w:val="7"/>
+  </w:num>
+  <w:num w:numId="4" w16cid:durableId="128935217">
+    <w:abstractNumId w:val="4"/>
+  </w:num>
+  <w:num w:numId="5" w16cid:durableId="1785072274">
+    <w:abstractNumId w:val="8"/>
+  </w:num>
+  <w:num w:numId="6" w16cid:durableId="438988808">
+    <w:abstractNumId w:val="3"/>
+  </w:num>
+  <w:num w:numId="7" w16cid:durableId="1145124454">
+    <w:abstractNumId w:val="0"/>
+  </w:num>
+  <w:num w:numId="8" w16cid:durableId="423384409">
+    <w:abstractNumId w:val="9"/>
+  </w:num>
+  <w:num w:numId="9" w16cid:durableId="249313893">
+    <w:abstractNumId w:val="1"/>
+  </w:num>
+  <w:num w:numId="10" w16cid:durableId="2100830586">
     <w:abstractNumId w:val="5"/>
   </w:num>
-  <w:num w:numId="2">
-    <w:abstractNumId w:val="9"/>
-  </w:num>
-  <w:num w:numId="3">
-    <w:abstractNumId w:val="6"/>
-  </w:num>
-  <w:num w:numId="4">
-    <w:abstractNumId w:val="3"/>
-  </w:num>
-  <w:num w:numId="5">
-    <w:abstractNumId w:val="7"/>
-  </w:num>
-  <w:num w:numId="6">
+  <w:num w:numId="11" w16cid:durableId="133716644">
     <w:abstractNumId w:val="2"/>
-  </w:num>
-  <w:num w:numId="7">
-    <w:abstractNumId w:val="0"/>
-  </w:num>
-  <w:num w:numId="8">
-    <w:abstractNumId w:val="8"/>
-  </w:num>
-  <w:num w:numId="9">
-    <w:abstractNumId w:val="1"/>
-  </w:num>
-  <w:num w:numId="10">
-    <w:abstractNumId w:val="4"/>
-    <w:lvlOverride w:ilvl="0"/>
-    <w:lvlOverride w:ilvl="1"/>
-    <w:lvlOverride w:ilvl="2"/>
-    <w:lvlOverride w:ilvl="3"/>
-    <w:lvlOverride w:ilvl="4"/>
-    <w:lvlOverride w:ilvl="5"/>
-    <w:lvlOverride w:ilvl="6"/>
-    <w:lvlOverride w:ilvl="7"/>
-    <w:lvlOverride w:ilvl="8"/>
   </w:num>
 </w:numbering>
 </file>
 
 <file path=word/styles.xml><?xml version="1.0" encoding="utf-8"?>
-<w:styles xmlns:wp14="http://schemas.microsoft.com/office/word/2010/wordprocessingDrawing" xmlns:mc="http://schemas.openxmlformats.org/markup-compatibility/2006" xmlns:r="http://schemas.openxmlformats.org/officeDocument/2006/relationships" xmlns:w="http://schemas.openxmlformats.org/wordprocessingml/2006/main" xmlns:w14="http://schemas.microsoft.com/office/word/2010/wordml" xmlns:w15="http://schemas.microsoft.com/office/word/2012/wordml" xmlns:w16cex="http://schemas.microsoft.com/office/word/2018/wordml/cex" xmlns:w16cid="http://schemas.microsoft.com/office/word/2016/wordml/cid" xmlns:w16="http://schemas.microsoft.com/office/word/2018/wordml" xmlns:w16sdtdh="http://schemas.microsoft.com/office/word/2020/wordml/sdtdatahash" xmlns:w16se="http://schemas.microsoft.com/office/word/2015/wordml/symex" mc:Ignorable="w14 w15 w16se w16cid w16 w16cex w16sdtdh wp14">
+<w:styles xmlns:mc="http://schemas.openxmlformats.org/markup-compatibility/2006" xmlns:r="http://schemas.openxmlformats.org/officeDocument/2006/relationships" xmlns:w="http://schemas.openxmlformats.org/wordprocessingml/2006/main" xmlns:w14="http://schemas.microsoft.com/office/word/2010/wordml" xmlns:w15="http://schemas.microsoft.com/office/word/2012/wordml" xmlns:w16cex="http://schemas.microsoft.com/office/word/2018/wordml/cex" xmlns:w16cid="http://schemas.microsoft.com/office/word/2016/wordml/cid" xmlns:w16="http://schemas.microsoft.com/office/word/2018/wordml" xmlns:w16du="http://schemas.microsoft.com/office/word/2023/wordml/word16du" xmlns:w16sdtdh="http://schemas.microsoft.com/office/word/2020/wordml/sdtdatahash" xmlns:w16se="http://schemas.microsoft.com/office/word/2015/wordml/symex" mc:Ignorable="w14 w15 w16se w16cid w16 w16cex w16sdtdh w16du">
   <w:docDefaults>
     <w:rPrDefault>
       <w:rPr>
-        <w:rFonts w:ascii="Times New Roman" w:hAnsi="Times New Roman" w:eastAsia="Times New Roman" w:cs="Times New Roman"/>
+        <w:rFonts w:ascii="Times New Roman" w:eastAsia="Times New Roman" w:hAnsi="Times New Roman" w:cs="Times New Roman"/>
         <w:sz w:val="22"/>
         <w:szCs w:val="22"/>
         <w:lang w:val="en-US" w:eastAsia="en-US" w:bidi="ar-SA"/>
@@ -8487,14 +8330,14 @@
   <w:latentStyles w:defLockedState="0" w:defUIPriority="99" w:defSemiHidden="0" w:defUnhideWhenUsed="0" w:defQFormat="0" w:count="376">
     <w:lsdException w:name="Normal" w:uiPriority="0" w:qFormat="1"/>
     <w:lsdException w:name="heading 1" w:uiPriority="9" w:qFormat="1"/>
-    <w:lsdException w:name="heading 2" w:uiPriority="9" w:semiHidden="1" w:unhideWhenUsed="1" w:qFormat="1"/>
-    <w:lsdException w:name="heading 3" w:uiPriority="9" w:semiHidden="1" w:unhideWhenUsed="1" w:qFormat="1"/>
-    <w:lsdException w:name="heading 4" w:uiPriority="9" w:semiHidden="1" w:unhideWhenUsed="1" w:qFormat="1"/>
-    <w:lsdException w:name="heading 5" w:uiPriority="9" w:semiHidden="1" w:unhideWhenUsed="1" w:qFormat="1"/>
-    <w:lsdException w:name="heading 6" w:uiPriority="9" w:semiHidden="1" w:unhideWhenUsed="1" w:qFormat="1"/>
-    <w:lsdException w:name="heading 7" w:uiPriority="9" w:semiHidden="1" w:unhideWhenUsed="1" w:qFormat="1"/>
-    <w:lsdException w:name="heading 8" w:uiPriority="9" w:semiHidden="1" w:unhideWhenUsed="1" w:qFormat="1"/>
-    <w:lsdException w:name="heading 9" w:uiPriority="9" w:semiHidden="1" w:unhideWhenUsed="1" w:qFormat="1"/>
+    <w:lsdException w:name="heading 2" w:semiHidden="1" w:uiPriority="9" w:unhideWhenUsed="1" w:qFormat="1"/>
+    <w:lsdException w:name="heading 3" w:semiHidden="1" w:uiPriority="9" w:unhideWhenUsed="1" w:qFormat="1"/>
+    <w:lsdException w:name="heading 4" w:semiHidden="1" w:uiPriority="9" w:unhideWhenUsed="1" w:qFormat="1"/>
+    <w:lsdException w:name="heading 5" w:semiHidden="1" w:uiPriority="9" w:unhideWhenUsed="1" w:qFormat="1"/>
+    <w:lsdException w:name="heading 6" w:semiHidden="1" w:uiPriority="9" w:unhideWhenUsed="1" w:qFormat="1"/>
+    <w:lsdException w:name="heading 7" w:semiHidden="1" w:uiPriority="9" w:unhideWhenUsed="1" w:qFormat="1"/>
+    <w:lsdException w:name="heading 8" w:semiHidden="1" w:uiPriority="9" w:unhideWhenUsed="1" w:qFormat="1"/>
+    <w:lsdException w:name="heading 9" w:semiHidden="1" w:uiPriority="9" w:unhideWhenUsed="1" w:qFormat="1"/>
     <w:lsdException w:name="index 1" w:semiHidden="1" w:unhideWhenUsed="1"/>
     <w:lsdException w:name="index 2" w:semiHidden="1" w:unhideWhenUsed="1"/>
     <w:lsdException w:name="index 3" w:semiHidden="1" w:unhideWhenUsed="1"/>
@@ -8504,22 +8347,22 @@
     <w:lsdException w:name="index 7" w:semiHidden="1" w:unhideWhenUsed="1"/>
     <w:lsdException w:name="index 8" w:semiHidden="1" w:unhideWhenUsed="1"/>
     <w:lsdException w:name="index 9" w:semiHidden="1" w:unhideWhenUsed="1"/>
-    <w:lsdException w:name="toc 1" w:uiPriority="39" w:semiHidden="1" w:unhideWhenUsed="1"/>
-    <w:lsdException w:name="toc 2" w:uiPriority="39" w:semiHidden="1" w:unhideWhenUsed="1"/>
-    <w:lsdException w:name="toc 3" w:uiPriority="39" w:semiHidden="1" w:unhideWhenUsed="1"/>
-    <w:lsdException w:name="toc 4" w:uiPriority="39" w:semiHidden="1" w:unhideWhenUsed="1"/>
-    <w:lsdException w:name="toc 5" w:uiPriority="39" w:semiHidden="1" w:unhideWhenUsed="1"/>
-    <w:lsdException w:name="toc 6" w:uiPriority="39" w:semiHidden="1" w:unhideWhenUsed="1"/>
-    <w:lsdException w:name="toc 7" w:uiPriority="39" w:semiHidden="1" w:unhideWhenUsed="1"/>
-    <w:lsdException w:name="toc 8" w:uiPriority="39" w:semiHidden="1" w:unhideWhenUsed="1"/>
-    <w:lsdException w:name="toc 9" w:uiPriority="39" w:semiHidden="1" w:unhideWhenUsed="1"/>
+    <w:lsdException w:name="toc 1" w:semiHidden="1" w:uiPriority="39" w:unhideWhenUsed="1"/>
+    <w:lsdException w:name="toc 2" w:semiHidden="1" w:uiPriority="39" w:unhideWhenUsed="1"/>
+    <w:lsdException w:name="toc 3" w:semiHidden="1" w:uiPriority="39" w:unhideWhenUsed="1"/>
+    <w:lsdException w:name="toc 4" w:semiHidden="1" w:uiPriority="39" w:unhideWhenUsed="1"/>
+    <w:lsdException w:name="toc 5" w:semiHidden="1" w:uiPriority="39" w:unhideWhenUsed="1"/>
+    <w:lsdException w:name="toc 6" w:semiHidden="1" w:uiPriority="39" w:unhideWhenUsed="1"/>
+    <w:lsdException w:name="toc 7" w:semiHidden="1" w:uiPriority="39" w:unhideWhenUsed="1"/>
+    <w:lsdException w:name="toc 8" w:semiHidden="1" w:uiPriority="39" w:unhideWhenUsed="1"/>
+    <w:lsdException w:name="toc 9" w:semiHidden="1" w:uiPriority="39" w:unhideWhenUsed="1"/>
     <w:lsdException w:name="Normal Indent" w:semiHidden="1" w:unhideWhenUsed="1"/>
     <w:lsdException w:name="footnote text" w:semiHidden="1" w:unhideWhenUsed="1"/>
     <w:lsdException w:name="annotation text" w:semiHidden="1" w:unhideWhenUsed="1"/>
     <w:lsdException w:name="header" w:semiHidden="1" w:unhideWhenUsed="1"/>
     <w:lsdException w:name="footer" w:semiHidden="1" w:unhideWhenUsed="1"/>
     <w:lsdException w:name="index heading" w:semiHidden="1" w:unhideWhenUsed="1"/>
-    <w:lsdException w:name="caption" w:uiPriority="35" w:semiHidden="1" w:unhideWhenUsed="1" w:qFormat="1"/>
+    <w:lsdException w:name="caption" w:semiHidden="1" w:uiPriority="35" w:unhideWhenUsed="1" w:qFormat="1"/>
     <w:lsdException w:name="table of figures" w:semiHidden="1" w:unhideWhenUsed="1"/>
     <w:lsdException w:name="envelope address" w:semiHidden="1" w:unhideWhenUsed="1"/>
     <w:lsdException w:name="envelope return" w:semiHidden="1" w:unhideWhenUsed="1"/>
@@ -8550,7 +8393,7 @@
     <w:lsdException w:name="Title" w:uiPriority="10" w:qFormat="1"/>
     <w:lsdException w:name="Closing" w:semiHidden="1" w:unhideWhenUsed="1"/>
     <w:lsdException w:name="Signature" w:semiHidden="1" w:unhideWhenUsed="1"/>
-    <w:lsdException w:name="Default Paragraph Font" w:uiPriority="1" w:semiHidden="1" w:unhideWhenUsed="1"/>
+    <w:lsdException w:name="Default Paragraph Font" w:semiHidden="1" w:uiPriority="1" w:unhideWhenUsed="1"/>
     <w:lsdException w:name="Body Text" w:semiHidden="1" w:unhideWhenUsed="1"/>
     <w:lsdException w:name="Body Text Indent" w:semiHidden="1" w:unhideWhenUsed="1"/>
     <w:lsdException w:name="List Continue" w:semiHidden="1" w:unhideWhenUsed="1"/>
@@ -8750,8 +8593,8 @@
     <w:lsdException w:name="Subtle Reference" w:uiPriority="31" w:qFormat="1"/>
     <w:lsdException w:name="Intense Reference" w:uiPriority="32" w:qFormat="1"/>
     <w:lsdException w:name="Book Title" w:uiPriority="33" w:qFormat="1"/>
-    <w:lsdException w:name="Bibliography" w:uiPriority="37" w:semiHidden="1" w:unhideWhenUsed="1"/>
-    <w:lsdException w:name="TOC Heading" w:uiPriority="39" w:semiHidden="1" w:unhideWhenUsed="1" w:qFormat="1"/>
+    <w:lsdException w:name="Bibliography" w:semiHidden="1" w:uiPriority="37" w:unhideWhenUsed="1"/>
+    <w:lsdException w:name="TOC Heading" w:semiHidden="1" w:uiPriority="39" w:unhideWhenUsed="1" w:qFormat="1"/>
     <w:lsdException w:name="Plain Table 1" w:uiPriority="41"/>
     <w:lsdException w:name="Plain Table 2" w:uiPriority="42"/>
     <w:lsdException w:name="Plain Table 3" w:uiPriority="43"/>
@@ -8862,7 +8705,7 @@
     <w:lsdException w:name="Unresolved Mention" w:semiHidden="1" w:unhideWhenUsed="1"/>
     <w:lsdException w:name="Smart Link" w:semiHidden="1" w:unhideWhenUsed="1"/>
   </w:latentStyles>
-  <w:style w:type="paragraph" w:styleId="Normal" w:default="1">
+  <w:style w:type="paragraph" w:default="1" w:styleId="Normal">
     <w:name w:val="Normal"/>
     <w:qFormat/>
   </w:style>
@@ -8881,7 +8724,7 @@
       <w:outlineLvl w:val="0"/>
     </w:pPr>
     <w:rPr>
-      <w:rFonts w:asciiTheme="majorHAnsi" w:hAnsiTheme="majorHAnsi" w:eastAsiaTheme="majorEastAsia" w:cstheme="majorBidi"/>
+      <w:rFonts w:asciiTheme="majorHAnsi" w:eastAsiaTheme="majorEastAsia" w:hAnsiTheme="majorHAnsi" w:cstheme="majorBidi"/>
       <w:b/>
       <w:bCs/>
       <w:sz w:val="24"/>
@@ -8904,7 +8747,7 @@
       <w:outlineLvl w:val="1"/>
     </w:pPr>
     <w:rPr>
-      <w:rFonts w:asciiTheme="majorHAnsi" w:hAnsiTheme="majorHAnsi" w:eastAsiaTheme="majorEastAsia" w:cstheme="majorBidi"/>
+      <w:rFonts w:asciiTheme="majorHAnsi" w:eastAsiaTheme="majorEastAsia" w:hAnsiTheme="majorHAnsi" w:cstheme="majorBidi"/>
       <w:b/>
       <w:bCs/>
       <w:color w:val="6F6F74" w:themeColor="accent1"/>
@@ -8928,7 +8771,7 @@
       <w:outlineLvl w:val="2"/>
     </w:pPr>
     <w:rPr>
-      <w:rFonts w:asciiTheme="majorHAnsi" w:hAnsiTheme="majorHAnsi" w:eastAsiaTheme="majorEastAsia" w:cstheme="majorBidi"/>
+      <w:rFonts w:asciiTheme="majorHAnsi" w:eastAsiaTheme="majorEastAsia" w:hAnsiTheme="majorHAnsi" w:cstheme="majorBidi"/>
       <w:b/>
       <w:bCs/>
       <w:color w:val="6F6F74" w:themeColor="accent1"/>
@@ -8992,12 +8835,13 @@
       <w:szCs w:val="20"/>
     </w:rPr>
   </w:style>
-  <w:style w:type="character" w:styleId="DefaultParagraphFont" w:default="1">
+  <w:style w:type="character" w:default="1" w:styleId="DefaultParagraphFont">
     <w:name w:val="Default Paragraph Font"/>
     <w:uiPriority w:val="1"/>
+    <w:semiHidden/>
     <w:unhideWhenUsed/>
   </w:style>
-  <w:style w:type="table" w:styleId="TableNormal" w:default="1">
+  <w:style w:type="table" w:default="1" w:styleId="TableNormal">
     <w:name w:val="Normal Table"/>
     <w:uiPriority w:val="99"/>
     <w:semiHidden/>
@@ -9012,7 +8856,7 @@
       </w:tblCellMar>
     </w:tblPr>
   </w:style>
-  <w:style w:type="numbering" w:styleId="NoList" w:default="1">
+  <w:style w:type="numbering" w:default="1" w:styleId="NoList">
     <w:name w:val="No List"/>
     <w:uiPriority w:val="99"/>
     <w:semiHidden/>
@@ -9035,14 +8879,14 @@
       <w:szCs w:val="72"/>
     </w:rPr>
   </w:style>
-  <w:style w:type="character" w:styleId="Heading1Char" w:customStyle="1">
+  <w:style w:type="character" w:customStyle="1" w:styleId="Heading1Char">
     <w:name w:val="Heading 1 Char"/>
     <w:basedOn w:val="DefaultParagraphFont"/>
     <w:link w:val="Heading1"/>
     <w:uiPriority w:val="9"/>
     <w:rsid w:val="007028B6"/>
     <w:rPr>
-      <w:rFonts w:asciiTheme="majorHAnsi" w:hAnsiTheme="majorHAnsi" w:eastAsiaTheme="majorEastAsia" w:cstheme="majorBidi"/>
+      <w:rFonts w:asciiTheme="majorHAnsi" w:eastAsiaTheme="majorEastAsia" w:hAnsiTheme="majorHAnsi" w:cstheme="majorBidi"/>
       <w:b/>
       <w:bCs/>
       <w:sz w:val="24"/>
@@ -9063,7 +8907,7 @@
       </w:tabs>
     </w:pPr>
   </w:style>
-  <w:style w:type="character" w:styleId="HeaderChar" w:customStyle="1">
+  <w:style w:type="character" w:customStyle="1" w:styleId="HeaderChar">
     <w:name w:val="Header Char"/>
     <w:basedOn w:val="DefaultParagraphFont"/>
     <w:link w:val="Header"/>
@@ -9084,7 +8928,7 @@
       </w:tabs>
     </w:pPr>
   </w:style>
-  <w:style w:type="character" w:styleId="FooterChar" w:customStyle="1">
+  <w:style w:type="character" w:customStyle="1" w:styleId="FooterChar">
     <w:name w:val="Footer Char"/>
     <w:basedOn w:val="DefaultParagraphFont"/>
     <w:link w:val="Footer"/>
@@ -9150,7 +8994,7 @@
       <w:szCs w:val="16"/>
     </w:rPr>
   </w:style>
-  <w:style w:type="character" w:styleId="BalloonTextChar" w:customStyle="1">
+  <w:style w:type="character" w:customStyle="1" w:styleId="BalloonTextChar">
     <w:name w:val="Balloon Text Char"/>
     <w:basedOn w:val="DefaultParagraphFont"/>
     <w:link w:val="BalloonText"/>
@@ -9163,14 +9007,14 @@
       <w:szCs w:val="16"/>
     </w:rPr>
   </w:style>
-  <w:style w:type="character" w:styleId="Heading2Char" w:customStyle="1">
+  <w:style w:type="character" w:customStyle="1" w:styleId="Heading2Char">
     <w:name w:val="Heading 2 Char"/>
     <w:basedOn w:val="DefaultParagraphFont"/>
     <w:link w:val="Heading2"/>
     <w:uiPriority w:val="9"/>
     <w:rsid w:val="005E6A5F"/>
     <w:rPr>
-      <w:rFonts w:asciiTheme="majorHAnsi" w:hAnsiTheme="majorHAnsi" w:eastAsiaTheme="majorEastAsia" w:cstheme="majorBidi"/>
+      <w:rFonts w:asciiTheme="majorHAnsi" w:eastAsiaTheme="majorEastAsia" w:hAnsiTheme="majorHAnsi" w:cstheme="majorBidi"/>
       <w:b/>
       <w:bCs/>
       <w:color w:val="6F6F74" w:themeColor="accent1"/>
@@ -9178,14 +9022,14 @@
       <w:szCs w:val="26"/>
     </w:rPr>
   </w:style>
-  <w:style w:type="character" w:styleId="Heading3Char" w:customStyle="1">
+  <w:style w:type="character" w:customStyle="1" w:styleId="Heading3Char">
     <w:name w:val="Heading 3 Char"/>
     <w:basedOn w:val="DefaultParagraphFont"/>
     <w:link w:val="Heading3"/>
     <w:uiPriority w:val="9"/>
     <w:rsid w:val="005E6A5F"/>
     <w:rPr>
-      <w:rFonts w:asciiTheme="majorHAnsi" w:hAnsiTheme="majorHAnsi" w:eastAsiaTheme="majorEastAsia" w:cstheme="majorBidi"/>
+      <w:rFonts w:asciiTheme="majorHAnsi" w:eastAsiaTheme="majorEastAsia" w:hAnsiTheme="majorHAnsi" w:cstheme="majorBidi"/>
       <w:b/>
       <w:bCs/>
       <w:color w:val="6F6F74" w:themeColor="accent1"/>
@@ -9204,7 +9048,7 @@
       <w:ind w:left="220"/>
     </w:pPr>
   </w:style>
-  <w:style w:type="paragraph" w:styleId="TitlePage" w:customStyle="1">
+  <w:style w:type="paragraph" w:customStyle="1" w:styleId="TitlePage">
     <w:name w:val="TitlePage"/>
     <w:basedOn w:val="Normal"/>
     <w:rsid w:val="00EB7811"/>
@@ -9237,7 +9081,7 @@
       <w:contextualSpacing/>
     </w:pPr>
   </w:style>
-  <w:style w:type="paragraph" w:styleId="Normal1" w:customStyle="1">
+  <w:style w:type="paragraph" w:customStyle="1" w:styleId="Normal1">
     <w:name w:val="Normal1"/>
     <w:rsid w:val="00E9722B"/>
     <w:pPr>
@@ -9246,7 +9090,7 @@
       <w:contextualSpacing/>
     </w:pPr>
     <w:rPr>
-      <w:rFonts w:ascii="Calibri" w:hAnsi="Calibri" w:eastAsia="Calibri" w:cs="Calibri"/>
+      <w:rFonts w:ascii="Calibri" w:eastAsia="Calibri" w:hAnsi="Calibri" w:cs="Calibri"/>
       <w:color w:val="000000"/>
       <w:szCs w:val="20"/>
     </w:rPr>
@@ -9258,12 +9102,12 @@
     <w:rsid w:val="00E36855"/>
     <w:tblPr>
       <w:tblBorders>
-        <w:top w:val="single" w:color="auto" w:sz="4" w:space="0"/>
-        <w:left w:val="single" w:color="auto" w:sz="4" w:space="0"/>
-        <w:bottom w:val="single" w:color="auto" w:sz="4" w:space="0"/>
-        <w:right w:val="single" w:color="auto" w:sz="4" w:space="0"/>
-        <w:insideH w:val="single" w:color="auto" w:sz="4" w:space="0"/>
-        <w:insideV w:val="single" w:color="auto" w:sz="4" w:space="0"/>
+        <w:top w:val="single" w:sz="4" w:space="0" w:color="auto"/>
+        <w:left w:val="single" w:sz="4" w:space="0" w:color="auto"/>
+        <w:bottom w:val="single" w:sz="4" w:space="0" w:color="auto"/>
+        <w:right w:val="single" w:sz="4" w:space="0" w:color="auto"/>
+        <w:insideH w:val="single" w:sz="4" w:space="0" w:color="auto"/>
+        <w:insideV w:val="single" w:sz="4" w:space="0" w:color="auto"/>
       </w:tblBorders>
     </w:tblPr>
   </w:style>
@@ -9292,7 +9136,7 @@
       <w:szCs w:val="20"/>
     </w:rPr>
   </w:style>
-  <w:style w:type="character" w:styleId="CommentTextChar" w:customStyle="1">
+  <w:style w:type="character" w:customStyle="1" w:styleId="CommentTextChar">
     <w:name w:val="Comment Text Char"/>
     <w:basedOn w:val="DefaultParagraphFont"/>
     <w:link w:val="CommentText"/>
@@ -9318,7 +9162,7 @@
       <w:bCs/>
     </w:rPr>
   </w:style>
-  <w:style w:type="character" w:styleId="CommentSubjectChar" w:customStyle="1">
+  <w:style w:type="character" w:customStyle="1" w:styleId="CommentSubjectChar">
     <w:name w:val="Comment Subject Char"/>
     <w:basedOn w:val="CommentTextChar"/>
     <w:link w:val="CommentSubject"/>
@@ -9368,21 +9212,21 @@
       <w:spacing w:before="360" w:after="80"/>
     </w:pPr>
     <w:rPr>
-      <w:rFonts w:ascii="Georgia" w:hAnsi="Georgia" w:eastAsia="Georgia" w:cs="Georgia"/>
+      <w:rFonts w:ascii="Georgia" w:eastAsia="Georgia" w:hAnsi="Georgia" w:cs="Georgia"/>
       <w:i/>
       <w:color w:val="666666"/>
       <w:sz w:val="48"/>
       <w:szCs w:val="48"/>
     </w:rPr>
   </w:style>
-  <w:style w:type="table" w:styleId="a" w:customStyle="1">
+  <w:style w:type="table" w:customStyle="1" w:styleId="a">
     <w:basedOn w:val="TableNormal"/>
     <w:tblPr>
       <w:tblStyleRowBandSize w:val="1"/>
       <w:tblStyleColBandSize w:val="1"/>
     </w:tblPr>
   </w:style>
-  <w:style w:type="table" w:styleId="a0" w:customStyle="1">
+  <w:style w:type="table" w:customStyle="1" w:styleId="a0">
     <w:basedOn w:val="TableNormal"/>
     <w:tblPr>
       <w:tblStyleRowBandSize w:val="1"/>
@@ -9411,52 +9255,19 @@
       <w:bCs/>
     </w:rPr>
   </w:style>
-  <w:style xmlns:w14="http://schemas.microsoft.com/office/word/2010/wordml" xmlns:mc="http://schemas.openxmlformats.org/markup-compatibility/2006" xmlns:w="http://schemas.openxmlformats.org/wordprocessingml/2006/main" w:type="paragraph" w:styleId="TOC3" mc:Ignorable="w14">
-    <w:name xmlns:w="http://schemas.openxmlformats.org/wordprocessingml/2006/main" w:val="toc 3"/>
-    <w:basedOn xmlns:w="http://schemas.openxmlformats.org/wordprocessingml/2006/main" w:val="Normal"/>
-    <w:next xmlns:w="http://schemas.openxmlformats.org/wordprocessingml/2006/main" w:val="Normal"/>
-    <w:autoRedefine xmlns:w="http://schemas.openxmlformats.org/wordprocessingml/2006/main"/>
-    <w:uiPriority xmlns:w="http://schemas.openxmlformats.org/wordprocessingml/2006/main" w:val="39"/>
-    <w:unhideWhenUsed xmlns:w="http://schemas.openxmlformats.org/wordprocessingml/2006/main"/>
-    <w:pPr xmlns:w="http://schemas.openxmlformats.org/wordprocessingml/2006/main">
-      <w:spacing xmlns:w="http://schemas.openxmlformats.org/wordprocessingml/2006/main" w:after="100"/>
-      <w:ind xmlns:w="http://schemas.openxmlformats.org/wordprocessingml/2006/main" w:left="440"/>
+  <w:style w:type="paragraph" w:styleId="TOC3">
+    <w:name w:val="toc 3"/>
+    <w:basedOn w:val="Normal"/>
+    <w:next w:val="Normal"/>
+    <w:autoRedefine/>
+    <w:uiPriority w:val="39"/>
+    <w:unhideWhenUsed/>
+    <w:pPr>
+      <w:spacing w:after="100"/>
+      <w:ind w:left="440"/>
     </w:pPr>
   </w:style>
 </w:styles>
-</file>
-
-<file path=word/glossary/document.xml><?xml version="1.0" encoding="utf-8"?>
-<w:glossaryDocument xmlns:w14="http://schemas.microsoft.com/office/word/2010/wordml" xmlns:w="http://schemas.openxmlformats.org/wordprocessingml/2006/main">
-  <w:docParts>
-    <w:docPart>
-      <w:docPartPr>
-        <w:name w:val="DefaultPlaceholder_1081868574"/>
-        <w:category>
-          <w:name w:val="General"/>
-          <w:gallery w:val="placeholder"/>
-        </w:category>
-        <w:types>
-          <w:type w:val="bbPlcHdr"/>
-        </w:types>
-        <w:behaviors>
-          <w:behavior w:val="content"/>
-        </w:behaviors>
-        <w:guid w:val="{6f98a321-0ded-4a96-8dae-285bd450e73e}"/>
-      </w:docPartPr>
-      <w:docPartBody>
-        <w:p>
-          <w:r>
-            <w:rPr>
-              <w:rStyle w:val="PlaceholderText"/>
-            </w:rPr>
-            <w:t>Click here to enter text.</w:t>
-          </w:r>
-        </w:p>
-      </w:docPartBody>
-    </w:docPart>
-  </w:docParts>
-</w:glossaryDocument>
 </file>
 
 <file path=word/theme/theme1.xml><?xml version="1.0" encoding="utf-8"?>

</xml_diff>